<commit_message>
App terminada y docu ok
</commit_message>
<xml_diff>
--- a/Documento de entrega/Informe APP.docx
+++ b/Documento de entrega/Informe APP.docx
@@ -21,7 +21,7 @@
             <mc:AlternateContent>
               <mc:Choice Requires="wpg">
                 <w:drawing>
-                  <wp:anchor distT="0" distB="0" distL="114300" distR="114300" simplePos="0" relativeHeight="251656192" behindDoc="0" locked="0" layoutInCell="1" allowOverlap="1">
+                  <wp:anchor distT="0" distB="0" distL="114300" distR="114300" simplePos="0" relativeHeight="251654144" behindDoc="0" locked="0" layoutInCell="1" allowOverlap="1">
                     <wp:simplePos x="0" y="0"/>
                     <wp:positionH relativeFrom="page">
                       <wp:align>center</wp:align>
@@ -268,7 +268,7 @@
               </mc:Choice>
               <mc:Fallback>
                 <w:pict>
-                  <v:group w14:anchorId="2848A5A3" id="Group 149" o:spid="_x0000_s1026" style="position:absolute;margin-left:0;margin-top:0;width:8in;height:95.7pt;z-index:251656192;mso-width-percent:941;mso-height-percent:121;mso-top-percent:23;mso-position-horizontal:center;mso-position-horizontal-relative:page;mso-position-vertical-relative:page;mso-width-percent:941;mso-height-percent:121;mso-top-percent:23" coordorigin="" coordsize="73152,12161" o:gfxdata="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">
+                  <v:group w14:anchorId="48B868F5" id="Group 149" o:spid="_x0000_s1026" style="position:absolute;margin-left:0;margin-top:0;width:8in;height:95.7pt;z-index:251654144;mso-width-percent:941;mso-height-percent:121;mso-top-percent:23;mso-position-horizontal:center;mso-position-horizontal-relative:page;mso-position-vertical-relative:page;mso-width-percent:941;mso-height-percent:121;mso-top-percent:23" coordorigin="" coordsize="73152,12161" o:gfxdata="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">
                     <v:shape id="Rectangle 51" o:spid="_x0000_s1027" style="position:absolute;width:73152;height:11303;visibility:visible;mso-wrap-style:square;v-text-anchor:middle" coordsize="7312660,1129665" o:gfxdata="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" path="m,l7312660,r,1129665l3619500,733425,,1091565,,xe" fillcolor="#5b9bd5 [3204]" stroked="f" strokeweight="1pt">
                       <v:stroke joinstyle="miter"/>
                       <v:path arrowok="t" o:connecttype="custom" o:connectlocs="0,0;7315200,0;7315200,1130373;3620757,733885;0,1092249;0,0" o:connectangles="0,0,0,0,0,0"/>
@@ -292,7 +292,7 @@
             <mc:AlternateContent>
               <mc:Choice Requires="wps">
                 <w:drawing>
-                  <wp:anchor distT="0" distB="0" distL="114300" distR="114300" simplePos="0" relativeHeight="251658240" behindDoc="0" locked="0" layoutInCell="1" allowOverlap="1" wp14:anchorId="10C823F4" wp14:editId="6917F8B7">
+                  <wp:anchor distT="0" distB="0" distL="114300" distR="114300" simplePos="0" relativeHeight="251656192" behindDoc="0" locked="0" layoutInCell="1" allowOverlap="1" wp14:anchorId="10C823F4" wp14:editId="6917F8B7">
                     <wp:simplePos x="0" y="0"/>
                     <wp:positionH relativeFrom="margin">
                       <wp:posOffset>-859790</wp:posOffset>
@@ -472,7 +472,7 @@
                     <v:stroke joinstyle="miter"/>
                     <v:path gradientshapeok="t" o:connecttype="rect"/>
                   </v:shapetype>
-                  <v:shape id="Text Box 1" o:spid="_x0000_s1026" type="#_x0000_t202" style="position:absolute;margin-left:-67.7pt;margin-top:618.2pt;width:8in;height:160.1pt;z-index:251658240;visibility:visible;mso-wrap-style:square;mso-width-percent:941;mso-height-percent:0;mso-wrap-distance-left:9pt;mso-wrap-distance-top:0;mso-wrap-distance-right:9pt;mso-wrap-distance-bottom:0;mso-position-horizontal:absolute;mso-position-horizontal-relative:margin;mso-position-vertical:absolute;mso-position-vertical-relative:page;mso-width-percent:941;mso-height-percent:0;mso-width-relative:page;mso-height-relative:page;v-text-anchor:bottom" o:gfxdata="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" filled="f" stroked="f" strokeweight=".5pt">
+                  <v:shape id="Text Box 1" o:spid="_x0000_s1026" type="#_x0000_t202" style="position:absolute;margin-left:-67.7pt;margin-top:618.2pt;width:8in;height:160.1pt;z-index:251656192;visibility:visible;mso-wrap-style:square;mso-width-percent:941;mso-height-percent:0;mso-wrap-distance-left:9pt;mso-wrap-distance-top:0;mso-wrap-distance-right:9pt;mso-wrap-distance-bottom:0;mso-position-horizontal:absolute;mso-position-horizontal-relative:margin;mso-position-vertical:absolute;mso-position-vertical-relative:page;mso-width-percent:941;mso-height-percent:0;mso-width-relative:page;mso-height-relative:page;v-text-anchor:bottom" o:gfxdata="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" filled="f" stroked="f" strokeweight=".5pt">
                     <v:textbox inset="126pt,0,54pt,0">
                       <w:txbxContent>
                         <w:p>
@@ -598,7 +598,7 @@
             <mc:AlternateContent>
               <mc:Choice Requires="wps">
                 <w:drawing>
-                  <wp:anchor distT="0" distB="0" distL="114300" distR="114300" simplePos="0" relativeHeight="251654144" behindDoc="0" locked="0" layoutInCell="1" allowOverlap="1" wp14:anchorId="7783109A" wp14:editId="7A20D8AE">
+                  <wp:anchor distT="0" distB="0" distL="114300" distR="114300" simplePos="0" relativeHeight="251652096" behindDoc="0" locked="0" layoutInCell="1" allowOverlap="1" wp14:anchorId="7783109A" wp14:editId="7A20D8AE">
                     <wp:simplePos x="0" y="0"/>
                     <wp:positionH relativeFrom="margin">
                       <wp:align>center</wp:align>
@@ -829,7 +829,7 @@
               </mc:Choice>
               <mc:Fallback>
                 <w:pict>
-                  <v:shape w14:anchorId="7783109A" id="Text Box 152" o:spid="_x0000_s1027" type="#_x0000_t202" style="position:absolute;margin-left:0;margin-top:294.15pt;width:604.75pt;height:140.25pt;z-index:251654144;visibility:visible;mso-wrap-style:square;mso-width-percent:941;mso-height-percent:0;mso-wrap-distance-left:9pt;mso-wrap-distance-top:0;mso-wrap-distance-right:9pt;mso-wrap-distance-bottom:0;mso-position-horizontal:center;mso-position-horizontal-relative:margin;mso-position-vertical:absolute;mso-position-vertical-relative:page;mso-width-percent:941;mso-height-percent:0;mso-width-relative:page;mso-height-relative:page;v-text-anchor:bottom" o:gfxdata="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" filled="f" stroked="f" strokeweight=".5pt">
+                  <v:shape w14:anchorId="7783109A" id="Text Box 152" o:spid="_x0000_s1027" type="#_x0000_t202" style="position:absolute;margin-left:0;margin-top:294.15pt;width:604.75pt;height:140.25pt;z-index:251652096;visibility:visible;mso-wrap-style:square;mso-width-percent:941;mso-height-percent:0;mso-wrap-distance-left:9pt;mso-wrap-distance-top:0;mso-wrap-distance-right:9pt;mso-wrap-distance-bottom:0;mso-position-horizontal:center;mso-position-horizontal-relative:margin;mso-position-vertical:absolute;mso-position-vertical-relative:page;mso-width-percent:941;mso-height-percent:0;mso-width-relative:page;mso-height-relative:page;v-text-anchor:bottom" o:gfxdata="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" filled="f" stroked="f" strokeweight=".5pt">
                     <v:textbox inset="126pt,0,54pt,0">
                       <w:txbxContent>
                         <w:p>
@@ -1010,7 +1010,7 @@
             <mc:AlternateContent>
               <mc:Choice Requires="wps">
                 <w:drawing>
-                  <wp:anchor distT="0" distB="0" distL="114300" distR="114300" simplePos="0" relativeHeight="251653120" behindDoc="0" locked="0" layoutInCell="1" allowOverlap="1" wp14:anchorId="59258B69" wp14:editId="10623342">
+                  <wp:anchor distT="0" distB="0" distL="114300" distR="114300" simplePos="0" relativeHeight="251651072" behindDoc="0" locked="0" layoutInCell="1" allowOverlap="1" wp14:anchorId="59258B69" wp14:editId="10623342">
                     <wp:simplePos x="0" y="0"/>
                     <wp:positionH relativeFrom="margin">
                       <wp:align>center</wp:align>
@@ -1099,7 +1099,7 @@
               </mc:Choice>
               <mc:Fallback>
                 <w:pict>
-                  <v:shape w14:anchorId="59258B69" id="Text Box 154" o:spid="_x0000_s1028" type="#_x0000_t202" style="position:absolute;margin-left:0;margin-top:0;width:560.2pt;height:157.5pt;z-index:251653120;visibility:visible;mso-wrap-style:square;mso-width-percent:941;mso-height-percent:0;mso-top-percent:300;mso-wrap-distance-left:9pt;mso-wrap-distance-top:0;mso-wrap-distance-right:9pt;mso-wrap-distance-bottom:0;mso-position-horizontal:center;mso-position-horizontal-relative:margin;mso-position-vertical-relative:page;mso-width-percent:941;mso-height-percent:0;mso-top-percent:300;mso-width-relative:page;mso-height-relative:page;v-text-anchor:bottom" o:gfxdata="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" filled="f" stroked="f" strokeweight=".5pt">
+                  <v:shape w14:anchorId="59258B69" id="Text Box 154" o:spid="_x0000_s1028" type="#_x0000_t202" style="position:absolute;margin-left:0;margin-top:0;width:560.2pt;height:157.5pt;z-index:251651072;visibility:visible;mso-wrap-style:square;mso-width-percent:941;mso-height-percent:0;mso-top-percent:300;mso-wrap-distance-left:9pt;mso-wrap-distance-top:0;mso-wrap-distance-right:9pt;mso-wrap-distance-bottom:0;mso-position-horizontal:center;mso-position-horizontal-relative:margin;mso-position-vertical-relative:page;mso-width-percent:941;mso-height-percent:0;mso-top-percent:300;mso-width-relative:page;mso-height-relative:page;v-text-anchor:bottom" o:gfxdata="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" filled="f" stroked="f" strokeweight=".5pt">
                     <v:textbox inset="126pt,0,54pt,0">
                       <w:txbxContent>
                         <w:p>
@@ -2068,7 +2068,7 @@
         <mc:AlternateContent>
           <mc:Choice Requires="wps">
             <w:drawing>
-              <wp:anchor distT="0" distB="0" distL="114300" distR="114300" simplePos="0" relativeHeight="251769856" behindDoc="0" locked="0" layoutInCell="1" allowOverlap="1" wp14:anchorId="7BB823CC" wp14:editId="6242432A">
+              <wp:anchor distT="0" distB="0" distL="114300" distR="114300" simplePos="0" relativeHeight="251769856" behindDoc="0" locked="0" layoutInCell="1" allowOverlap="1" wp14:anchorId="0A6B9C9B" wp14:editId="5D63A2D9">
                 <wp:simplePos x="0" y="0"/>
                 <wp:positionH relativeFrom="margin">
                   <wp:align>center</wp:align>
@@ -2124,7 +2124,7 @@
           </mc:Choice>
           <mc:Fallback>
             <w:pict>
-              <v:oval w14:anchorId="5DCF92F5" id="Oval 146" o:spid="_x0000_s1026" style="position:absolute;margin-left:0;margin-top:6.75pt;width:45.8pt;height:46.75pt;z-index:251769856;visibility:visible;mso-wrap-style:square;mso-wrap-distance-left:9pt;mso-wrap-distance-top:0;mso-wrap-distance-right:9pt;mso-wrap-distance-bottom:0;mso-position-horizontal:center;mso-position-horizontal-relative:margin;mso-position-vertical:absolute;mso-position-vertical-relative:text;v-text-anchor:middle" o:gfxdata="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" filled="f" strokecolor="#ed7d31 [3205]" strokeweight="2.25pt">
+              <v:oval w14:anchorId="7E313507" id="Oval 146" o:spid="_x0000_s1026" style="position:absolute;margin-left:0;margin-top:6.75pt;width:45.8pt;height:46.75pt;z-index:251769856;visibility:visible;mso-wrap-style:square;mso-wrap-distance-left:9pt;mso-wrap-distance-top:0;mso-wrap-distance-right:9pt;mso-wrap-distance-bottom:0;mso-position-horizontal:center;mso-position-horizontal-relative:margin;mso-position-vertical:absolute;mso-position-vertical-relative:text;v-text-anchor:middle" o:gfxdata="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" filled="f" strokecolor="#ed7d31 [3205]" strokeweight="2.25pt">
                 <v:stroke joinstyle="miter"/>
                 <w10:wrap anchorx="margin"/>
               </v:oval>
@@ -2132,6 +2132,81 @@
           </mc:Fallback>
         </mc:AlternateContent>
       </w:r>
+    </w:p>
+    <w:p>
+      <w:pPr>
+        <w:pStyle w:val="ListParagraph"/>
+        <w:ind w:left="426"/>
+        <w:rPr>
+          <w:rFonts w:ascii="Calibri" w:hAnsi="Calibri"/>
+          <w:sz w:val="24"/>
+          <w:szCs w:val="24"/>
+        </w:rPr>
+      </w:pPr>
+      <w:r>
+        <w:rPr>
+          <w:rFonts w:ascii="Calibri" w:hAnsi="Calibri"/>
+          <w:noProof/>
+          <w:sz w:val="24"/>
+          <w:szCs w:val="24"/>
+          <w:lang w:eastAsia="es-ES"/>
+        </w:rPr>
+        <w:drawing>
+          <wp:anchor distT="0" distB="0" distL="114300" distR="114300" simplePos="0" relativeHeight="251650047" behindDoc="0" locked="0" layoutInCell="1" allowOverlap="1" wp14:anchorId="35012D10" wp14:editId="092A8686">
+            <wp:simplePos x="0" y="0"/>
+            <wp:positionH relativeFrom="column">
+              <wp:posOffset>169917</wp:posOffset>
+            </wp:positionH>
+            <wp:positionV relativeFrom="paragraph">
+              <wp:posOffset>3246</wp:posOffset>
+            </wp:positionV>
+            <wp:extent cx="2678430" cy="4028440"/>
+            <wp:effectExtent l="0" t="0" r="7620" b="0"/>
+            <wp:wrapSquare wrapText="bothSides"/>
+            <wp:docPr id="2" name="Picture 2"/>
+            <wp:cNvGraphicFramePr>
+              <a:graphicFrameLocks xmlns:a="http://schemas.openxmlformats.org/drawingml/2006/main" noChangeAspect="1"/>
+            </wp:cNvGraphicFramePr>
+            <a:graphic xmlns:a="http://schemas.openxmlformats.org/drawingml/2006/main">
+              <a:graphicData uri="http://schemas.openxmlformats.org/drawingml/2006/picture">
+                <pic:pic xmlns:pic="http://schemas.openxmlformats.org/drawingml/2006/picture">
+                  <pic:nvPicPr>
+                    <pic:cNvPr id="2" name="43C85D4.tmp"/>
+                    <pic:cNvPicPr/>
+                  </pic:nvPicPr>
+                  <pic:blipFill>
+                    <a:blip r:embed="rId19">
+                      <a:extLst>
+                        <a:ext uri="{28A0092B-C50C-407E-A947-70E740481C1C}">
+                          <a14:useLocalDpi xmlns:a14="http://schemas.microsoft.com/office/drawing/2010/main" val="0"/>
+                        </a:ext>
+                      </a:extLst>
+                    </a:blip>
+                    <a:stretch>
+                      <a:fillRect/>
+                    </a:stretch>
+                  </pic:blipFill>
+                  <pic:spPr>
+                    <a:xfrm>
+                      <a:off x="0" y="0"/>
+                      <a:ext cx="2678430" cy="4028440"/>
+                    </a:xfrm>
+                    <a:prstGeom prst="rect">
+                      <a:avLst/>
+                    </a:prstGeom>
+                  </pic:spPr>
+                </pic:pic>
+              </a:graphicData>
+            </a:graphic>
+            <wp14:sizeRelH relativeFrom="page">
+              <wp14:pctWidth>0</wp14:pctWidth>
+            </wp14:sizeRelH>
+            <wp14:sizeRelV relativeFrom="page">
+              <wp14:pctHeight>0</wp14:pctHeight>
+            </wp14:sizeRelV>
+          </wp:anchor>
+        </w:drawing>
+      </w:r>
       <w:r>
         <w:rPr>
           <w:rFonts w:ascii="Calibri" w:hAnsi="Calibri"/>
@@ -2143,154 +2218,7 @@
         <mc:AlternateContent>
           <mc:Choice Requires="wpg">
             <w:drawing>
-              <wp:anchor distT="0" distB="0" distL="114300" distR="114300" simplePos="0" relativeHeight="251661312" behindDoc="0" locked="0" layoutInCell="1" allowOverlap="1" wp14:anchorId="46EE68BB" wp14:editId="4334A42D">
-                <wp:simplePos x="0" y="0"/>
-                <wp:positionH relativeFrom="column">
-                  <wp:posOffset>-23845</wp:posOffset>
-                </wp:positionH>
-                <wp:positionV relativeFrom="paragraph">
-                  <wp:posOffset>158422</wp:posOffset>
-                </wp:positionV>
-                <wp:extent cx="2891571" cy="5459138"/>
-                <wp:effectExtent l="0" t="0" r="4445" b="8255"/>
-                <wp:wrapSquare wrapText="bothSides"/>
-                <wp:docPr id="37" name="Group 37"/>
-                <wp:cNvGraphicFramePr/>
-                <a:graphic xmlns:a="http://schemas.openxmlformats.org/drawingml/2006/main">
-                  <a:graphicData uri="http://schemas.microsoft.com/office/word/2010/wordprocessingGroup">
-                    <wpg:wgp>
-                      <wpg:cNvGrpSpPr/>
-                      <wpg:grpSpPr>
-                        <a:xfrm>
-                          <a:off x="0" y="0"/>
-                          <a:ext cx="2891571" cy="5459138"/>
-                          <a:chOff x="0" y="0"/>
-                          <a:chExt cx="2891571" cy="5459138"/>
-                        </a:xfrm>
-                      </wpg:grpSpPr>
-                      <pic:pic xmlns:pic="http://schemas.openxmlformats.org/drawingml/2006/picture">
-                        <pic:nvPicPr>
-                          <pic:cNvPr id="6" name="Picture 6"/>
-                          <pic:cNvPicPr>
-                            <a:picLocks noChangeAspect="1"/>
-                          </pic:cNvPicPr>
-                        </pic:nvPicPr>
-                        <pic:blipFill>
-                          <a:blip r:embed="rId19">
-                            <a:extLst>
-                              <a:ext uri="{28A0092B-C50C-407E-A947-70E740481C1C}">
-                                <a14:useLocalDpi xmlns:a14="http://schemas.microsoft.com/office/drawing/2010/main" val="0"/>
-                              </a:ext>
-                            </a:extLst>
-                          </a:blip>
-                          <a:stretch>
-                            <a:fillRect/>
-                          </a:stretch>
-                        </pic:blipFill>
-                        <pic:spPr>
-                          <a:xfrm>
-                            <a:off x="31531" y="0"/>
-                            <a:ext cx="2860040" cy="3657600"/>
-                          </a:xfrm>
-                          <a:prstGeom prst="rect">
-                            <a:avLst/>
-                          </a:prstGeom>
-                        </pic:spPr>
-                      </pic:pic>
-                      <pic:pic xmlns:pic="http://schemas.openxmlformats.org/drawingml/2006/picture">
-                        <pic:nvPicPr>
-                          <pic:cNvPr id="7" name="Picture 7"/>
-                          <pic:cNvPicPr>
-                            <a:picLocks noChangeAspect="1"/>
-                          </pic:cNvPicPr>
-                        </pic:nvPicPr>
-                        <pic:blipFill>
-                          <a:blip r:embed="rId20">
-                            <a:extLst>
-                              <a:ext uri="{28A0092B-C50C-407E-A947-70E740481C1C}">
-                                <a14:useLocalDpi xmlns:a14="http://schemas.microsoft.com/office/drawing/2010/main" val="0"/>
-                              </a:ext>
-                            </a:extLst>
-                          </a:blip>
-                          <a:stretch>
-                            <a:fillRect/>
-                          </a:stretch>
-                        </pic:blipFill>
-                        <pic:spPr>
-                          <a:xfrm>
-                            <a:off x="0" y="3468413"/>
-                            <a:ext cx="2873375" cy="1990725"/>
-                          </a:xfrm>
-                          <a:prstGeom prst="rect">
-                            <a:avLst/>
-                          </a:prstGeom>
-                        </pic:spPr>
-                      </pic:pic>
-                    </wpg:wgp>
-                  </a:graphicData>
-                </a:graphic>
-              </wp:anchor>
-            </w:drawing>
-          </mc:Choice>
-          <mc:Fallback>
-            <w:pict>
-              <v:group w14:anchorId="1B53B00D" id="Group 37" o:spid="_x0000_s1026" style="position:absolute;margin-left:-1.9pt;margin-top:12.45pt;width:227.7pt;height:429.85pt;z-index:251661312" coordsize="28915,54591" o:gfxdata="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">
-                <v:shapetype id="_x0000_t75" coordsize="21600,21600" o:spt="75" o:preferrelative="t" path="m@4@5l@4@11@9@11@9@5xe" filled="f" stroked="f">
-                  <v:stroke joinstyle="miter"/>
-                  <v:formulas>
-                    <v:f eqn="if lineDrawn pixelLineWidth 0"/>
-                    <v:f eqn="sum @0 1 0"/>
-                    <v:f eqn="sum 0 0 @1"/>
-                    <v:f eqn="prod @2 1 2"/>
-                    <v:f eqn="prod @3 21600 pixelWidth"/>
-                    <v:f eqn="prod @3 21600 pixelHeight"/>
-                    <v:f eqn="sum @0 0 1"/>
-                    <v:f eqn="prod @6 1 2"/>
-                    <v:f eqn="prod @7 21600 pixelWidth"/>
-                    <v:f eqn="sum @8 21600 0"/>
-                    <v:f eqn="prod @7 21600 pixelHeight"/>
-                    <v:f eqn="sum @10 21600 0"/>
-                  </v:formulas>
-                  <v:path o:extrusionok="f" gradientshapeok="t" o:connecttype="rect"/>
-                  <o:lock v:ext="edit" aspectratio="t"/>
-                </v:shapetype>
-                <v:shape id="Picture 6" o:spid="_x0000_s1027" type="#_x0000_t75" style="position:absolute;left:315;width:28600;height:36576;visibility:visible;mso-wrap-style:square" o:gfxdata="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">
-                  <v:imagedata r:id="rId21" o:title=""/>
-                  <v:path arrowok="t"/>
-                </v:shape>
-                <v:shape id="Picture 7" o:spid="_x0000_s1028" type="#_x0000_t75" style="position:absolute;top:34684;width:28733;height:19907;visibility:visible;mso-wrap-style:square" o:gfxdata="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">
-                  <v:imagedata r:id="rId22" o:title=""/>
-                  <v:path arrowok="t"/>
-                </v:shape>
-                <w10:wrap type="square"/>
-              </v:group>
-            </w:pict>
-          </mc:Fallback>
-        </mc:AlternateContent>
-      </w:r>
-    </w:p>
-    <w:p>
-      <w:pPr>
-        <w:pStyle w:val="ListParagraph"/>
-        <w:ind w:left="426"/>
-        <w:rPr>
-          <w:rFonts w:ascii="Calibri" w:hAnsi="Calibri"/>
-          <w:sz w:val="24"/>
-          <w:szCs w:val="24"/>
-        </w:rPr>
-      </w:pPr>
-      <w:r>
-        <w:rPr>
-          <w:rFonts w:ascii="Calibri" w:hAnsi="Calibri"/>
-          <w:noProof/>
-          <w:sz w:val="24"/>
-          <w:szCs w:val="24"/>
-          <w:lang w:eastAsia="es-ES"/>
-        </w:rPr>
-        <mc:AlternateContent>
-          <mc:Choice Requires="wpg">
-            <w:drawing>
-              <wp:anchor distT="0" distB="0" distL="114300" distR="114300" simplePos="0" relativeHeight="251677696" behindDoc="0" locked="0" layoutInCell="1" allowOverlap="1" wp14:anchorId="4A4B1803" wp14:editId="3DE4F618">
+              <wp:anchor distT="0" distB="0" distL="114300" distR="114300" simplePos="0" relativeHeight="251677696" behindDoc="0" locked="0" layoutInCell="1" allowOverlap="1" wp14:anchorId="6D1B5A8E" wp14:editId="4D6DDF90">
                 <wp:simplePos x="0" y="0"/>
                 <wp:positionH relativeFrom="margin">
                   <wp:posOffset>2304333</wp:posOffset>
@@ -2427,7 +2355,7 @@
           </mc:Choice>
           <mc:Fallback>
             <w:pict>
-              <v:group w14:anchorId="4A4B1803" id="Group 21" o:spid="_x0000_s1032" style="position:absolute;left:0;text-align:left;margin-left:181.45pt;margin-top:1.8pt;width:302pt;height:113.05pt;z-index:251677696;mso-position-horizontal-relative:margin;mso-width-relative:margin;mso-height-relative:margin" coordorigin="-8041,-4970" coordsize="25729,15888" o:gfxdata="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">
+              <v:group w14:anchorId="6D1B5A8E" id="Group 21" o:spid="_x0000_s1032" style="position:absolute;left:0;text-align:left;margin-left:181.45pt;margin-top:1.8pt;width:302pt;height:113.05pt;z-index:251677696;mso-position-horizontal-relative:margin;mso-width-relative:margin;mso-height-relative:margin" coordorigin="-8041,-4970" coordsize="25729,15888" o:gfxdata="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">
                 <v:shape id="Straight Arrow Connector 22" o:spid="_x0000_s1033" type="#_x0000_t32" style="position:absolute;left:-8041;top:2717;width:5178;height:8201;flip:x;visibility:visible;mso-wrap-style:square" o:connectortype="straight" o:gfxdata="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" strokecolor="black [3200]" strokeweight=".5pt">
                   <v:stroke endarrow="block" joinstyle="miter"/>
                 </v:shape>
@@ -2563,7 +2491,7 @@
         <mc:AlternateContent>
           <mc:Choice Requires="wpg">
             <w:drawing>
-              <wp:anchor distT="0" distB="0" distL="114300" distR="114300" simplePos="0" relativeHeight="251673600" behindDoc="0" locked="0" layoutInCell="1" allowOverlap="1" wp14:anchorId="48FCB429" wp14:editId="21986D87">
+              <wp:anchor distT="0" distB="0" distL="114300" distR="114300" simplePos="0" relativeHeight="251673600" behindDoc="0" locked="0" layoutInCell="1" allowOverlap="1" wp14:anchorId="3E438CF5" wp14:editId="408360B4">
                 <wp:simplePos x="0" y="0"/>
                 <wp:positionH relativeFrom="margin">
                   <wp:posOffset>2694507</wp:posOffset>
@@ -2700,7 +2628,7 @@
           </mc:Choice>
           <mc:Fallback>
             <w:pict>
-              <v:group w14:anchorId="48FCB429" id="Group 15" o:spid="_x0000_s1035" style="position:absolute;left:0;text-align:left;margin-left:212.15pt;margin-top:13.7pt;width:249.6pt;height:69.1pt;z-index:251673600;mso-position-horizontal-relative:margin;mso-width-relative:margin;mso-height-relative:margin" coordorigin="-3648,-3361" coordsize="21333,12676" o:gfxdata="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">
+              <v:group w14:anchorId="3E438CF5" id="Group 15" o:spid="_x0000_s1035" style="position:absolute;left:0;text-align:left;margin-left:212.15pt;margin-top:13.7pt;width:249.6pt;height:69.1pt;z-index:251673600;mso-position-horizontal-relative:margin;mso-width-relative:margin;mso-height-relative:margin" coordorigin="-3648,-3361" coordsize="21333,12676" o:gfxdata="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">
                 <v:shape id="Straight Arrow Connector 16" o:spid="_x0000_s1036" type="#_x0000_t32" style="position:absolute;left:-3648;top:2975;width:3058;height:2748;flip:x;visibility:visible;mso-wrap-style:square" o:connectortype="straight" o:gfxdata="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" strokecolor="black [3200]" strokeweight=".5pt">
                   <v:stroke endarrow="block" joinstyle="miter"/>
                 </v:shape>
@@ -2825,7 +2753,7 @@
         <mc:AlternateContent>
           <mc:Choice Requires="wpg">
             <w:drawing>
-              <wp:anchor distT="0" distB="0" distL="114300" distR="114300" simplePos="0" relativeHeight="251675648" behindDoc="0" locked="0" layoutInCell="1" allowOverlap="1" wp14:anchorId="6FAE8558" wp14:editId="153E6EBE">
+              <wp:anchor distT="0" distB="0" distL="114300" distR="114300" simplePos="0" relativeHeight="251675648" behindDoc="0" locked="0" layoutInCell="1" allowOverlap="1" wp14:anchorId="0B21C118" wp14:editId="28F9782F">
                 <wp:simplePos x="0" y="0"/>
                 <wp:positionH relativeFrom="margin">
                   <wp:posOffset>2710815</wp:posOffset>
@@ -2962,7 +2890,7 @@
           </mc:Choice>
           <mc:Fallback>
             <w:pict>
-              <v:group w14:anchorId="6FAE8558" id="Group 18" o:spid="_x0000_s1038" style="position:absolute;left:0;text-align:left;margin-left:213.45pt;margin-top:.7pt;width:255.25pt;height:93.75pt;z-index:251675648;mso-position-horizontal-relative:margin;mso-width-relative:margin;mso-height-relative:margin" coordorigin="896,-5896" coordsize="16791,11750" o:gfxdata="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">
+              <v:group w14:anchorId="0B21C118" id="Group 18" o:spid="_x0000_s1038" style="position:absolute;left:0;text-align:left;margin-left:213.45pt;margin-top:.7pt;width:255.25pt;height:93.75pt;z-index:251675648;mso-position-horizontal-relative:margin;mso-width-relative:margin;mso-height-relative:margin" coordorigin="896,-5896" coordsize="16791,11750" o:gfxdata="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">
                 <v:shape id="Straight Arrow Connector 19" o:spid="_x0000_s1039" type="#_x0000_t32" style="position:absolute;left:896;top:-4707;width:1742;height:4685;flip:x y;visibility:visible;mso-wrap-style:square" o:connectortype="straight" o:gfxdata="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" strokecolor="black [3200]" strokeweight=".5pt">
                   <v:stroke endarrow="block" joinstyle="miter"/>
                 </v:shape>
@@ -3091,6 +3019,70 @@
       <w:r>
         <w:rPr>
           <w:rFonts w:ascii="Calibri" w:hAnsi="Calibri"/>
+          <w:noProof/>
+          <w:sz w:val="24"/>
+          <w:szCs w:val="24"/>
+          <w:lang w:eastAsia="es-ES"/>
+        </w:rPr>
+        <w:drawing>
+          <wp:anchor distT="0" distB="0" distL="114300" distR="114300" simplePos="0" relativeHeight="251649022" behindDoc="0" locked="0" layoutInCell="1" allowOverlap="1" wp14:anchorId="4678B6D6" wp14:editId="200B09E2">
+            <wp:simplePos x="0" y="0"/>
+            <wp:positionH relativeFrom="column">
+              <wp:posOffset>117463</wp:posOffset>
+            </wp:positionH>
+            <wp:positionV relativeFrom="paragraph">
+              <wp:posOffset>20225</wp:posOffset>
+            </wp:positionV>
+            <wp:extent cx="2731135" cy="1517650"/>
+            <wp:effectExtent l="0" t="0" r="0" b="6350"/>
+            <wp:wrapSquare wrapText="bothSides"/>
+            <wp:docPr id="35" name="Picture 35"/>
+            <wp:cNvGraphicFramePr>
+              <a:graphicFrameLocks xmlns:a="http://schemas.openxmlformats.org/drawingml/2006/main" noChangeAspect="1"/>
+            </wp:cNvGraphicFramePr>
+            <a:graphic xmlns:a="http://schemas.openxmlformats.org/drawingml/2006/main">
+              <a:graphicData uri="http://schemas.openxmlformats.org/drawingml/2006/picture">
+                <pic:pic xmlns:pic="http://schemas.openxmlformats.org/drawingml/2006/picture">
+                  <pic:nvPicPr>
+                    <pic:cNvPr id="35" name="43C30F9.tmp"/>
+                    <pic:cNvPicPr/>
+                  </pic:nvPicPr>
+                  <pic:blipFill>
+                    <a:blip r:embed="rId20">
+                      <a:extLst>
+                        <a:ext uri="{28A0092B-C50C-407E-A947-70E740481C1C}">
+                          <a14:useLocalDpi xmlns:a14="http://schemas.microsoft.com/office/drawing/2010/main" val="0"/>
+                        </a:ext>
+                      </a:extLst>
+                    </a:blip>
+                    <a:stretch>
+                      <a:fillRect/>
+                    </a:stretch>
+                  </pic:blipFill>
+                  <pic:spPr>
+                    <a:xfrm>
+                      <a:off x="0" y="0"/>
+                      <a:ext cx="2731135" cy="1517650"/>
+                    </a:xfrm>
+                    <a:prstGeom prst="rect">
+                      <a:avLst/>
+                    </a:prstGeom>
+                  </pic:spPr>
+                </pic:pic>
+              </a:graphicData>
+            </a:graphic>
+            <wp14:sizeRelH relativeFrom="page">
+              <wp14:pctWidth>0</wp14:pctWidth>
+            </wp14:sizeRelH>
+            <wp14:sizeRelV relativeFrom="page">
+              <wp14:pctHeight>0</wp14:pctHeight>
+            </wp14:sizeRelV>
+          </wp:anchor>
+        </w:drawing>
+      </w:r>
+      <w:r>
+        <w:rPr>
+          <w:rFonts w:ascii="Calibri" w:hAnsi="Calibri"/>
           <w:sz w:val="24"/>
           <w:szCs w:val="24"/>
         </w:rPr>
@@ -3173,10 +3165,10 @@
               <wp:anchor distT="0" distB="0" distL="114300" distR="114300" simplePos="0" relativeHeight="251663360" behindDoc="0" locked="0" layoutInCell="1" allowOverlap="1" wp14:anchorId="6036B381" wp14:editId="2D9139D3">
                 <wp:simplePos x="0" y="0"/>
                 <wp:positionH relativeFrom="margin">
-                  <wp:posOffset>0</wp:posOffset>
+                  <wp:align>left</wp:align>
                 </wp:positionH>
                 <wp:positionV relativeFrom="paragraph">
-                  <wp:posOffset>383919</wp:posOffset>
+                  <wp:posOffset>434699</wp:posOffset>
                 </wp:positionV>
                 <wp:extent cx="2873375" cy="635"/>
                 <wp:effectExtent l="0" t="0" r="3175" b="0"/>
@@ -3283,7 +3275,7 @@
           </mc:Choice>
           <mc:Fallback>
             <w:pict>
-              <v:shape w14:anchorId="6036B381" id="Text Box 8" o:spid="_x0000_s1041" type="#_x0000_t202" style="position:absolute;left:0;text-align:left;margin-left:0;margin-top:30.25pt;width:226.25pt;height:.05pt;z-index:251663360;visibility:visible;mso-wrap-style:square;mso-wrap-distance-left:9pt;mso-wrap-distance-top:0;mso-wrap-distance-right:9pt;mso-wrap-distance-bottom:0;mso-position-horizontal:absolute;mso-position-horizontal-relative:margin;mso-position-vertical:absolute;mso-position-vertical-relative:text;v-text-anchor:top" o:gfxdata="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" stroked="f">
+              <v:shape w14:anchorId="6036B381" id="Text Box 8" o:spid="_x0000_s1041" type="#_x0000_t202" style="position:absolute;left:0;text-align:left;margin-left:0;margin-top:34.25pt;width:226.25pt;height:.05pt;z-index:251663360;visibility:visible;mso-wrap-style:square;mso-wrap-distance-left:9pt;mso-wrap-distance-top:0;mso-wrap-distance-right:9pt;mso-wrap-distance-bottom:0;mso-position-horizontal:left;mso-position-horizontal-relative:margin;mso-position-vertical:absolute;mso-position-vertical-relative:text;v-text-anchor:top" o:gfxdata="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" stroked="f">
                 <v:textbox style="mso-fit-shape-to-text:t" inset="0,0,0,0">
                   <w:txbxContent>
                     <w:p>
@@ -3615,7 +3607,7 @@
                     <pic:cNvPicPr/>
                   </pic:nvPicPr>
                   <pic:blipFill>
-                    <a:blip r:embed="rId23">
+                    <a:blip r:embed="rId21">
                       <a:extLst>
                         <a:ext uri="{28A0092B-C50C-407E-A947-70E740481C1C}">
                           <a14:useLocalDpi xmlns:a14="http://schemas.microsoft.com/office/drawing/2010/main" val="0"/>
@@ -3911,7 +3903,7 @@
                     <pic:cNvPicPr/>
                   </pic:nvPicPr>
                   <pic:blipFill>
-                    <a:blip r:embed="rId24">
+                    <a:blip r:embed="rId22">
                       <a:extLst>
                         <a:ext uri="{28A0092B-C50C-407E-A947-70E740481C1C}">
                           <a14:useLocalDpi xmlns:a14="http://schemas.microsoft.com/office/drawing/2010/main" val="0"/>
@@ -4104,7 +4096,7 @@
                     <pic:cNvPicPr/>
                   </pic:nvPicPr>
                   <pic:blipFill>
-                    <a:blip r:embed="rId25">
+                    <a:blip r:embed="rId23">
                       <a:extLst>
                         <a:ext uri="{28A0092B-C50C-407E-A947-70E740481C1C}">
                           <a14:useLocalDpi xmlns:a14="http://schemas.microsoft.com/office/drawing/2010/main" val="0"/>
@@ -4302,7 +4294,7 @@
                     <pic:cNvPicPr/>
                   </pic:nvPicPr>
                   <pic:blipFill>
-                    <a:blip r:embed="rId26">
+                    <a:blip r:embed="rId24">
                       <a:extLst>
                         <a:ext uri="{28A0092B-C50C-407E-A947-70E740481C1C}">
                           <a14:useLocalDpi xmlns:a14="http://schemas.microsoft.com/office/drawing/2010/main" val="0"/>
@@ -4512,7 +4504,7 @@
                     <pic:cNvPicPr/>
                   </pic:nvPicPr>
                   <pic:blipFill>
-                    <a:blip r:embed="rId27">
+                    <a:blip r:embed="rId25">
                       <a:extLst>
                         <a:ext uri="{28A0092B-C50C-407E-A947-70E740481C1C}">
                           <a14:useLocalDpi xmlns:a14="http://schemas.microsoft.com/office/drawing/2010/main" val="0"/>
@@ -4560,10 +4552,10 @@
           <w:szCs w:val="24"/>
         </w:rPr>
         <w:sectPr>
-          <w:headerReference w:type="default" r:id="rId28"/>
-          <w:footerReference w:type="default" r:id="rId29"/>
-          <w:headerReference w:type="first" r:id="rId30"/>
-          <w:footerReference w:type="first" r:id="rId31"/>
+          <w:headerReference w:type="default" r:id="rId26"/>
+          <w:footerReference w:type="default" r:id="rId27"/>
+          <w:headerReference w:type="first" r:id="rId28"/>
+          <w:footerReference w:type="first" r:id="rId29"/>
           <w:pgSz w:w="11906" w:h="16838"/>
           <w:pgMar w:top="1417" w:right="1701" w:bottom="1417" w:left="1701" w:header="708" w:footer="708" w:gutter="0"/>
           <w:pgNumType w:start="5"/>
@@ -4847,7 +4839,7 @@
                     <pic:cNvPicPr/>
                   </pic:nvPicPr>
                   <pic:blipFill>
-                    <a:blip r:embed="rId32">
+                    <a:blip r:embed="rId30">
                       <a:extLst>
                         <a:ext uri="{28A0092B-C50C-407E-A947-70E740481C1C}">
                           <a14:useLocalDpi xmlns:a14="http://schemas.microsoft.com/office/drawing/2010/main" val="0"/>
@@ -4916,7 +4908,7 @@
           <w:szCs w:val="24"/>
         </w:rPr>
         <w:sectPr>
-          <w:footerReference w:type="first" r:id="rId33"/>
+          <w:footerReference w:type="first" r:id="rId31"/>
           <w:pgSz w:w="11906" w:h="16838"/>
           <w:pgMar w:top="1417" w:right="1701" w:bottom="1417" w:left="1701" w:header="708" w:footer="708" w:gutter="0"/>
           <w:pgNumType w:start="7"/>
@@ -4931,7 +4923,24 @@
           <w:sz w:val="24"/>
           <w:szCs w:val="24"/>
         </w:rPr>
-        <w:t>Por otra parte, podemos consultar o modificar todos los datos de la mascota seleccionando la opción Modificar mascota.</w:t>
+        <w:t xml:space="preserve">Por otra parte, podemos consultar o modificar todos los datos de la mascota seleccionando la opción </w:t>
+      </w:r>
+      <w:r>
+        <w:rPr>
+          <w:rFonts w:ascii="Calibri" w:hAnsi="Calibri"/>
+          <w:b/>
+          <w:sz w:val="24"/>
+          <w:szCs w:val="24"/>
+        </w:rPr>
+        <w:t>Modificar mascota</w:t>
+      </w:r>
+      <w:r>
+        <w:rPr>
+          <w:rFonts w:ascii="Calibri" w:hAnsi="Calibri"/>
+          <w:sz w:val="24"/>
+          <w:szCs w:val="24"/>
+        </w:rPr>
+        <w:t>.</w:t>
       </w:r>
     </w:p>
     <w:p>
@@ -4950,18 +4959,18 @@
         </w:rPr>
         <w:lastRenderedPageBreak/>
         <w:drawing>
-          <wp:anchor distT="0" distB="0" distL="114300" distR="114300" simplePos="0" relativeHeight="251697152" behindDoc="0" locked="0" layoutInCell="1" allowOverlap="1" wp14:anchorId="36EFE89C" wp14:editId="2CBB8B6E">
+          <wp:anchor distT="0" distB="0" distL="114300" distR="114300" simplePos="0" relativeHeight="251647997" behindDoc="0" locked="0" layoutInCell="1" allowOverlap="1" wp14:anchorId="0F3735B9" wp14:editId="5414A8E3">
             <wp:simplePos x="0" y="0"/>
             <wp:positionH relativeFrom="column">
-              <wp:posOffset>34046</wp:posOffset>
+              <wp:posOffset>109747</wp:posOffset>
             </wp:positionH>
             <wp:positionV relativeFrom="paragraph">
-              <wp:posOffset>1905</wp:posOffset>
+              <wp:posOffset>131193</wp:posOffset>
             </wp:positionV>
-            <wp:extent cx="3231515" cy="5093970"/>
+            <wp:extent cx="3155315" cy="4977130"/>
             <wp:effectExtent l="0" t="0" r="6985" b="0"/>
             <wp:wrapSquare wrapText="bothSides"/>
-            <wp:docPr id="33" name="Picture 33"/>
+            <wp:docPr id="36" name="Picture 36"/>
             <wp:cNvGraphicFramePr>
               <a:graphicFrameLocks xmlns:a="http://schemas.openxmlformats.org/drawingml/2006/main" noChangeAspect="1"/>
             </wp:cNvGraphicFramePr>
@@ -4969,13 +4978,11 @@
               <a:graphicData uri="http://schemas.openxmlformats.org/drawingml/2006/picture">
                 <pic:pic xmlns:pic="http://schemas.openxmlformats.org/drawingml/2006/picture">
                   <pic:nvPicPr>
-                    <pic:cNvPr id="33" name="Picture 33"/>
-                    <pic:cNvPicPr>
-                      <a:picLocks noChangeAspect="1"/>
-                    </pic:cNvPicPr>
+                    <pic:cNvPr id="36" name="43C6177.tmp"/>
+                    <pic:cNvPicPr/>
                   </pic:nvPicPr>
                   <pic:blipFill>
-                    <a:blip r:embed="rId34">
+                    <a:blip r:embed="rId32">
                       <a:extLst>
                         <a:ext uri="{28A0092B-C50C-407E-A947-70E740481C1C}">
                           <a14:useLocalDpi xmlns:a14="http://schemas.microsoft.com/office/drawing/2010/main" val="0"/>
@@ -4989,7 +4996,7 @@
                   <pic:spPr>
                     <a:xfrm>
                       <a:off x="0" y="0"/>
-                      <a:ext cx="3231515" cy="5093970"/>
+                      <a:ext cx="3155315" cy="4977130"/>
                     </a:xfrm>
                     <a:prstGeom prst="rect">
                       <a:avLst/>
@@ -4998,6 +5005,12 @@
                 </pic:pic>
               </a:graphicData>
             </a:graphic>
+            <wp14:sizeRelH relativeFrom="page">
+              <wp14:pctWidth>0</wp14:pctWidth>
+            </wp14:sizeRelH>
+            <wp14:sizeRelV relativeFrom="page">
+              <wp14:pctHeight>0</wp14:pctHeight>
+            </wp14:sizeRelV>
           </wp:anchor>
         </w:drawing>
       </w:r>
@@ -5009,7 +5022,7 @@
         <mc:AlternateContent>
           <mc:Choice Requires="wps">
             <w:drawing>
-              <wp:anchor distT="0" distB="0" distL="114300" distR="114300" simplePos="0" relativeHeight="251767808" behindDoc="0" locked="0" layoutInCell="1" allowOverlap="1" wp14:anchorId="31E0BDE0" wp14:editId="15E0F5B9">
+              <wp:anchor distT="0" distB="0" distL="114300" distR="114300" simplePos="0" relativeHeight="251767808" behindDoc="0" locked="0" layoutInCell="1" allowOverlap="1" wp14:anchorId="379FEC86" wp14:editId="0D41A547">
                 <wp:simplePos x="0" y="0"/>
                 <wp:positionH relativeFrom="column">
                   <wp:posOffset>2776855</wp:posOffset>
@@ -5065,7 +5078,7 @@
           </mc:Choice>
           <mc:Fallback>
             <w:pict>
-              <v:oval w14:anchorId="43932FD1" id="Oval 145" o:spid="_x0000_s1026" style="position:absolute;margin-left:218.65pt;margin-top:-.05pt;width:45.8pt;height:46.75pt;z-index:251767808;visibility:visible;mso-wrap-style:square;mso-wrap-distance-left:9pt;mso-wrap-distance-top:0;mso-wrap-distance-right:9pt;mso-wrap-distance-bottom:0;mso-position-horizontal:absolute;mso-position-horizontal-relative:text;mso-position-vertical:absolute;mso-position-vertical-relative:text;v-text-anchor:middle" o:gfxdata="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" filled="f" strokecolor="#ed7d31 [3205]" strokeweight="2.25pt">
+              <v:oval w14:anchorId="709EFAA5" id="Oval 145" o:spid="_x0000_s1026" style="position:absolute;margin-left:218.65pt;margin-top:-.05pt;width:45.8pt;height:46.75pt;z-index:251767808;visibility:visible;mso-wrap-style:square;mso-wrap-distance-left:9pt;mso-wrap-distance-top:0;mso-wrap-distance-right:9pt;mso-wrap-distance-bottom:0;mso-position-horizontal:absolute;mso-position-horizontal-relative:text;mso-position-vertical:absolute;mso-position-vertical-relative:text;v-text-anchor:middle" o:gfxdata="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" filled="f" strokecolor="#ed7d31 [3205]" strokeweight="2.25pt">
                 <v:stroke joinstyle="miter"/>
               </v:oval>
             </w:pict>
@@ -5106,10 +5119,71 @@
           <w:noProof/>
           <w:lang w:eastAsia="es-ES"/>
         </w:rPr>
+        <w:drawing>
+          <wp:anchor distT="0" distB="0" distL="114300" distR="114300" simplePos="0" relativeHeight="251646972" behindDoc="0" locked="0" layoutInCell="1" allowOverlap="1" wp14:anchorId="466E8A01" wp14:editId="19B12474">
+            <wp:simplePos x="0" y="0"/>
+            <wp:positionH relativeFrom="margin">
+              <wp:posOffset>129396</wp:posOffset>
+            </wp:positionH>
+            <wp:positionV relativeFrom="paragraph">
+              <wp:posOffset>4659594</wp:posOffset>
+            </wp:positionV>
+            <wp:extent cx="3162935" cy="3600450"/>
+            <wp:effectExtent l="0" t="0" r="0" b="0"/>
+            <wp:wrapSquare wrapText="bothSides"/>
+            <wp:docPr id="156" name="Picture 156"/>
+            <wp:cNvGraphicFramePr>
+              <a:graphicFrameLocks xmlns:a="http://schemas.openxmlformats.org/drawingml/2006/main" noChangeAspect="1"/>
+            </wp:cNvGraphicFramePr>
+            <a:graphic xmlns:a="http://schemas.openxmlformats.org/drawingml/2006/main">
+              <a:graphicData uri="http://schemas.openxmlformats.org/drawingml/2006/picture">
+                <pic:pic xmlns:pic="http://schemas.openxmlformats.org/drawingml/2006/picture">
+                  <pic:nvPicPr>
+                    <pic:cNvPr id="156" name="43C4FFE.tmp"/>
+                    <pic:cNvPicPr/>
+                  </pic:nvPicPr>
+                  <pic:blipFill>
+                    <a:blip r:embed="rId33">
+                      <a:extLst>
+                        <a:ext uri="{28A0092B-C50C-407E-A947-70E740481C1C}">
+                          <a14:useLocalDpi xmlns:a14="http://schemas.microsoft.com/office/drawing/2010/main" val="0"/>
+                        </a:ext>
+                      </a:extLst>
+                    </a:blip>
+                    <a:stretch>
+                      <a:fillRect/>
+                    </a:stretch>
+                  </pic:blipFill>
+                  <pic:spPr>
+                    <a:xfrm>
+                      <a:off x="0" y="0"/>
+                      <a:ext cx="3162935" cy="3600450"/>
+                    </a:xfrm>
+                    <a:prstGeom prst="rect">
+                      <a:avLst/>
+                    </a:prstGeom>
+                  </pic:spPr>
+                </pic:pic>
+              </a:graphicData>
+            </a:graphic>
+            <wp14:sizeRelH relativeFrom="page">
+              <wp14:pctWidth>0</wp14:pctWidth>
+            </wp14:sizeRelH>
+            <wp14:sizeRelV relativeFrom="page">
+              <wp14:pctHeight>0</wp14:pctHeight>
+            </wp14:sizeRelV>
+          </wp:anchor>
+        </w:drawing>
+      </w:r>
+      <w:r>
+        <w:rPr>
+          <w:noProof/>
+          <w:lang w:eastAsia="es-ES"/>
+        </w:rPr>
         <mc:AlternateContent>
           <mc:Choice Requires="wpg">
             <w:drawing>
-              <wp:anchor distT="0" distB="0" distL="114300" distR="114300" simplePos="0" relativeHeight="251793408" behindDoc="0" locked="0" layoutInCell="1" allowOverlap="1" wp14:anchorId="39F37B92" wp14:editId="4CD864DC">
+              <wp:anchor distT="0" distB="0" distL="114300" distR="114300" simplePos="0" relativeHeight="251793408" behindDoc="0" locked="0" layoutInCell="1" allowOverlap="1" wp14:anchorId="78361499" wp14:editId="4DC1306F">
                 <wp:simplePos x="0" y="0"/>
                 <wp:positionH relativeFrom="column">
                   <wp:posOffset>3215640</wp:posOffset>
@@ -5413,7 +5487,7 @@
         <mc:AlternateContent>
           <mc:Choice Requires="wps">
             <w:drawing>
-              <wp:anchor distT="0" distB="0" distL="114300" distR="114300" simplePos="0" relativeHeight="251795456" behindDoc="0" locked="0" layoutInCell="1" allowOverlap="1" wp14:anchorId="5C13B4DC" wp14:editId="7B0E4365">
+              <wp:anchor distT="0" distB="0" distL="114300" distR="114300" simplePos="0" relativeHeight="251795456" behindDoc="0" locked="0" layoutInCell="1" allowOverlap="1" wp14:anchorId="076C0019" wp14:editId="554C7687">
                 <wp:simplePos x="0" y="0"/>
                 <wp:positionH relativeFrom="column">
                   <wp:posOffset>4768573</wp:posOffset>
@@ -5487,7 +5561,7 @@
           <w:lang w:eastAsia="es-ES"/>
         </w:rPr>
         <w:drawing>
-          <wp:anchor distT="0" distB="0" distL="114300" distR="114300" simplePos="0" relativeHeight="251791360" behindDoc="0" locked="0" layoutInCell="1" allowOverlap="1" wp14:anchorId="21C30A47" wp14:editId="526E130B">
+          <wp:anchor distT="0" distB="0" distL="114300" distR="114300" simplePos="0" relativeHeight="251791360" behindDoc="0" locked="0" layoutInCell="1" allowOverlap="1" wp14:anchorId="716C02C4" wp14:editId="57B2FE5B">
             <wp:simplePos x="0" y="0"/>
             <wp:positionH relativeFrom="column">
               <wp:posOffset>3869270</wp:posOffset>
@@ -5510,7 +5584,7 @@
                     <pic:cNvPicPr/>
                   </pic:nvPicPr>
                   <pic:blipFill>
-                    <a:blip r:embed="rId35">
+                    <a:blip r:embed="rId34">
                       <a:extLst>
                         <a:ext uri="{28A0092B-C50C-407E-A947-70E740481C1C}">
                           <a14:useLocalDpi xmlns:a14="http://schemas.microsoft.com/office/drawing/2010/main" val="0"/>
@@ -5550,7 +5624,7 @@
         <mc:AlternateContent>
           <mc:Choice Requires="wpg">
             <w:drawing>
-              <wp:anchor distT="0" distB="0" distL="114300" distR="114300" simplePos="0" relativeHeight="251701248" behindDoc="0" locked="0" layoutInCell="1" allowOverlap="1" wp14:anchorId="103D37BC" wp14:editId="178FF154">
+              <wp:anchor distT="0" distB="0" distL="114300" distR="114300" simplePos="0" relativeHeight="251701248" behindDoc="0" locked="0" layoutInCell="1" allowOverlap="1" wp14:anchorId="08D4CB4B" wp14:editId="6687B4BD">
                 <wp:simplePos x="0" y="0"/>
                 <wp:positionH relativeFrom="column">
                   <wp:posOffset>3181314</wp:posOffset>
@@ -5796,7 +5870,7 @@
         <mc:AlternateContent>
           <mc:Choice Requires="wps">
             <w:drawing>
-              <wp:anchor distT="0" distB="0" distL="114300" distR="114300" simplePos="0" relativeHeight="251703296" behindDoc="0" locked="0" layoutInCell="1" allowOverlap="1" wp14:anchorId="6269BF3A" wp14:editId="0DD9F93A">
+              <wp:anchor distT="0" distB="0" distL="114300" distR="114300" simplePos="0" relativeHeight="251703296" behindDoc="0" locked="0" layoutInCell="1" allowOverlap="1" wp14:anchorId="7F2DB536" wp14:editId="178DD0CE">
                 <wp:simplePos x="0" y="0"/>
                 <wp:positionH relativeFrom="column">
                   <wp:posOffset>-66244</wp:posOffset>
@@ -5899,7 +5973,7 @@
           </mc:Choice>
           <mc:Fallback>
             <w:pict>
-              <v:shape w14:anchorId="6269BF3A" id="Text Box 42" o:spid="_x0000_s1054" type="#_x0000_t202" style="position:absolute;left:0;text-align:left;margin-left:-5.2pt;margin-top:643.2pt;width:259.9pt;height:.05pt;z-index:251703296;visibility:visible;mso-wrap-style:square;mso-wrap-distance-left:9pt;mso-wrap-distance-top:0;mso-wrap-distance-right:9pt;mso-wrap-distance-bottom:0;mso-position-horizontal:absolute;mso-position-horizontal-relative:text;mso-position-vertical:absolute;mso-position-vertical-relative:text;v-text-anchor:top" o:gfxdata="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" stroked="f">
+              <v:shape w14:anchorId="7F2DB536" id="Text Box 42" o:spid="_x0000_s1054" type="#_x0000_t202" style="position:absolute;left:0;text-align:left;margin-left:-5.2pt;margin-top:643.2pt;width:259.9pt;height:.05pt;z-index:251703296;visibility:visible;mso-wrap-style:square;mso-wrap-distance-left:9pt;mso-wrap-distance-top:0;mso-wrap-distance-right:9pt;mso-wrap-distance-bottom:0;mso-position-horizontal:absolute;mso-position-horizontal-relative:text;mso-position-vertical:absolute;mso-position-vertical-relative:text;v-text-anchor:top" o:gfxdata="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" stroked="f">
                 <v:textbox style="mso-fit-shape-to-text:t" inset="0,0,0,0">
                   <w:txbxContent>
                     <w:p>
@@ -5961,70 +6035,6 @@
             </w:pict>
           </mc:Fallback>
         </mc:AlternateContent>
-      </w:r>
-      <w:r>
-        <w:rPr>
-          <w:rFonts w:ascii="Calibri" w:hAnsi="Calibri"/>
-          <w:noProof/>
-          <w:sz w:val="24"/>
-          <w:szCs w:val="24"/>
-          <w:lang w:eastAsia="es-ES"/>
-        </w:rPr>
-        <w:drawing>
-          <wp:anchor distT="0" distB="0" distL="114300" distR="114300" simplePos="0" relativeHeight="251790336" behindDoc="0" locked="0" layoutInCell="1" allowOverlap="1" wp14:anchorId="7E3AE1C9" wp14:editId="33F4D34E">
-            <wp:simplePos x="0" y="0"/>
-            <wp:positionH relativeFrom="column">
-              <wp:posOffset>88468</wp:posOffset>
-            </wp:positionH>
-            <wp:positionV relativeFrom="paragraph">
-              <wp:posOffset>4572609</wp:posOffset>
-            </wp:positionV>
-            <wp:extent cx="3174365" cy="3621405"/>
-            <wp:effectExtent l="0" t="0" r="6985" b="0"/>
-            <wp:wrapSquare wrapText="bothSides"/>
-            <wp:docPr id="3" name="Picture 3"/>
-            <wp:cNvGraphicFramePr>
-              <a:graphicFrameLocks xmlns:a="http://schemas.openxmlformats.org/drawingml/2006/main" noChangeAspect="1"/>
-            </wp:cNvGraphicFramePr>
-            <a:graphic xmlns:a="http://schemas.openxmlformats.org/drawingml/2006/main">
-              <a:graphicData uri="http://schemas.openxmlformats.org/drawingml/2006/picture">
-                <pic:pic xmlns:pic="http://schemas.openxmlformats.org/drawingml/2006/picture">
-                  <pic:nvPicPr>
-                    <pic:cNvPr id="3" name="36097FA.tmp"/>
-                    <pic:cNvPicPr/>
-                  </pic:nvPicPr>
-                  <pic:blipFill>
-                    <a:blip r:embed="rId36">
-                      <a:extLst>
-                        <a:ext uri="{28A0092B-C50C-407E-A947-70E740481C1C}">
-                          <a14:useLocalDpi xmlns:a14="http://schemas.microsoft.com/office/drawing/2010/main" val="0"/>
-                        </a:ext>
-                      </a:extLst>
-                    </a:blip>
-                    <a:stretch>
-                      <a:fillRect/>
-                    </a:stretch>
-                  </pic:blipFill>
-                  <pic:spPr>
-                    <a:xfrm>
-                      <a:off x="0" y="0"/>
-                      <a:ext cx="3174365" cy="3621405"/>
-                    </a:xfrm>
-                    <a:prstGeom prst="rect">
-                      <a:avLst/>
-                    </a:prstGeom>
-                  </pic:spPr>
-                </pic:pic>
-              </a:graphicData>
-            </a:graphic>
-            <wp14:sizeRelH relativeFrom="page">
-              <wp14:pctWidth>0</wp14:pctWidth>
-            </wp14:sizeRelH>
-            <wp14:sizeRelV relativeFrom="page">
-              <wp14:pctHeight>0</wp14:pctHeight>
-            </wp14:sizeRelV>
-          </wp:anchor>
-        </w:drawing>
       </w:r>
       <w:r>
         <w:rPr>
@@ -6254,7 +6264,7 @@
           <w:szCs w:val="24"/>
         </w:rPr>
         <w:sectPr>
-          <w:footerReference w:type="first" r:id="rId37"/>
+          <w:footerReference w:type="first" r:id="rId35"/>
           <w:pgSz w:w="11906" w:h="16838"/>
           <w:pgMar w:top="1417" w:right="1701" w:bottom="1417" w:left="1701" w:header="708" w:footer="708" w:gutter="0"/>
           <w:pgNumType w:start="7"/>
@@ -6417,6 +6427,14 @@
           <w:sz w:val="24"/>
           <w:szCs w:val="24"/>
         </w:rPr>
+        <w:t xml:space="preserve">tres </w:t>
+      </w:r>
+      <w:r>
+        <w:rPr>
+          <w:rFonts w:ascii="Calibri" w:hAnsi="Calibri"/>
+          <w:sz w:val="24"/>
+          <w:szCs w:val="24"/>
+        </w:rPr>
         <w:t>opciones</w:t>
       </w:r>
       <w:r>
@@ -6425,7 +6443,23 @@
           <w:sz w:val="24"/>
           <w:szCs w:val="24"/>
         </w:rPr>
-        <w:t xml:space="preserve"> del menú que aparece al presionar el icono cámara</w:t>
+        <w:t xml:space="preserve"> del menú</w:t>
+      </w:r>
+      <w:r>
+        <w:rPr>
+          <w:rFonts w:ascii="Calibri" w:hAnsi="Calibri"/>
+          <w:sz w:val="24"/>
+          <w:szCs w:val="24"/>
+        </w:rPr>
+        <w:t>,</w:t>
+      </w:r>
+      <w:r>
+        <w:rPr>
+          <w:rFonts w:ascii="Calibri" w:hAnsi="Calibri"/>
+          <w:sz w:val="24"/>
+          <w:szCs w:val="24"/>
+        </w:rPr>
+        <w:t xml:space="preserve"> que aparece al presionar el icono cámara</w:t>
       </w:r>
       <w:r>
         <w:rPr>
@@ -6580,13 +6614,13 @@
           <wp:anchor distT="0" distB="0" distL="114300" distR="114300" simplePos="0" relativeHeight="251706368" behindDoc="0" locked="0" layoutInCell="1" allowOverlap="1" wp14:anchorId="237047E8" wp14:editId="25835B43">
             <wp:simplePos x="0" y="0"/>
             <wp:positionH relativeFrom="margin">
-              <wp:align>center</wp:align>
+              <wp:posOffset>1512570</wp:posOffset>
             </wp:positionH>
             <wp:positionV relativeFrom="paragraph">
-              <wp:posOffset>17780</wp:posOffset>
+              <wp:posOffset>16510</wp:posOffset>
             </wp:positionV>
-            <wp:extent cx="2384425" cy="3752215"/>
-            <wp:effectExtent l="0" t="0" r="0" b="635"/>
+            <wp:extent cx="2289175" cy="3602990"/>
+            <wp:effectExtent l="0" t="0" r="0" b="0"/>
             <wp:wrapSquare wrapText="bothSides"/>
             <wp:docPr id="46" name="Picture 46"/>
             <wp:cNvGraphicFramePr>
@@ -6600,7 +6634,7 @@
                     <pic:cNvPicPr/>
                   </pic:nvPicPr>
                   <pic:blipFill>
-                    <a:blip r:embed="rId38">
+                    <a:blip r:embed="rId36">
                       <a:extLst>
                         <a:ext uri="{28A0092B-C50C-407E-A947-70E740481C1C}">
                           <a14:useLocalDpi xmlns:a14="http://schemas.microsoft.com/office/drawing/2010/main" val="0"/>
@@ -6614,7 +6648,7 @@
                   <pic:spPr>
                     <a:xfrm>
                       <a:off x="0" y="0"/>
-                      <a:ext cx="2384425" cy="3752215"/>
+                      <a:ext cx="2289175" cy="3602990"/>
                     </a:xfrm>
                     <a:prstGeom prst="rect">
                       <a:avLst/>
@@ -6692,6 +6726,25 @@
           <w:szCs w:val="24"/>
         </w:rPr>
       </w:pPr>
+    </w:p>
+    <w:p>
+      <w:pPr>
+        <w:pStyle w:val="ListParagraph"/>
+        <w:ind w:left="426"/>
+        <w:contextualSpacing w:val="0"/>
+        <w:rPr>
+          <w:rFonts w:ascii="Calibri" w:hAnsi="Calibri"/>
+          <w:sz w:val="24"/>
+          <w:szCs w:val="24"/>
+        </w:rPr>
+      </w:pPr>
+    </w:p>
+    <w:p/>
+    <w:p/>
+    <w:p/>
+    <w:p/>
+    <w:p/>
+    <w:p>
       <w:r>
         <w:rPr>
           <w:noProof/>
@@ -6700,13 +6753,13 @@
         <mc:AlternateContent>
           <mc:Choice Requires="wps">
             <w:drawing>
-              <wp:anchor distT="0" distB="0" distL="114300" distR="114300" simplePos="0" relativeHeight="251708416" behindDoc="0" locked="0" layoutInCell="1" allowOverlap="1" wp14:anchorId="1962B12A" wp14:editId="7A335F83">
+              <wp:anchor distT="0" distB="0" distL="114300" distR="114300" simplePos="0" relativeHeight="251708416" behindDoc="0" locked="0" layoutInCell="1" allowOverlap="1" wp14:anchorId="07232BC3" wp14:editId="6B52792E">
                 <wp:simplePos x="0" y="0"/>
                 <wp:positionH relativeFrom="margin">
-                  <wp:align>center</wp:align>
+                  <wp:posOffset>1440815</wp:posOffset>
                 </wp:positionH>
                 <wp:positionV relativeFrom="paragraph">
-                  <wp:posOffset>2338705</wp:posOffset>
+                  <wp:posOffset>82237</wp:posOffset>
                 </wp:positionV>
                 <wp:extent cx="2517775" cy="635"/>
                 <wp:effectExtent l="0" t="0" r="0" b="0"/>
@@ -6784,7 +6837,7 @@
           </mc:Choice>
           <mc:Fallback>
             <w:pict>
-              <v:shape w14:anchorId="1962B12A" id="Text Box 47" o:spid="_x0000_s1055" type="#_x0000_t202" style="position:absolute;left:0;text-align:left;margin-left:0;margin-top:184.15pt;width:198.25pt;height:.05pt;z-index:251708416;visibility:visible;mso-wrap-style:square;mso-wrap-distance-left:9pt;mso-wrap-distance-top:0;mso-wrap-distance-right:9pt;mso-wrap-distance-bottom:0;mso-position-horizontal:center;mso-position-horizontal-relative:margin;mso-position-vertical:absolute;mso-position-vertical-relative:text;v-text-anchor:top" o:gfxdata="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" stroked="f">
+              <v:shape w14:anchorId="07232BC3" id="Text Box 47" o:spid="_x0000_s1058" type="#_x0000_t202" style="position:absolute;margin-left:113.45pt;margin-top:6.5pt;width:198.25pt;height:.05pt;z-index:251708416;visibility:visible;mso-wrap-style:square;mso-wrap-distance-left:9pt;mso-wrap-distance-top:0;mso-wrap-distance-right:9pt;mso-wrap-distance-bottom:0;mso-position-horizontal:absolute;mso-position-horizontal-relative:margin;mso-position-vertical:absolute;mso-position-vertical-relative:text;v-text-anchor:top" o:gfxdata="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" stroked="f">
                 <v:textbox style="mso-fit-shape-to-text:t" inset="0,0,0,0">
                   <w:txbxContent>
                     <w:p>
@@ -6829,22 +6882,72 @@
         </mc:AlternateContent>
       </w:r>
     </w:p>
+    <w:p/>
     <w:p>
       <w:pPr>
-        <w:pStyle w:val="ListParagraph"/>
-        <w:numPr>
-          <w:ilvl w:val="0"/>
-          <w:numId w:val="5"/>
-        </w:numPr>
-        <w:ind w:hanging="284"/>
-        <w:contextualSpacing w:val="0"/>
-        <w:rPr>
-          <w:rFonts w:ascii="Calibri" w:hAnsi="Calibri"/>
-          <w:sz w:val="24"/>
-          <w:szCs w:val="24"/>
-        </w:rPr>
+        <w:jc w:val="both"/>
+      </w:pPr>
+      <w:r>
+        <w:t xml:space="preserve">Si la mascota en cuestión, por ejemplo (Figura 9), tiene un tratamiento especial, es decir, recibe una medicación </w:t>
+      </w:r>
+      <w:r>
+        <w:t>específica</w:t>
+      </w:r>
+      <w:r>
+        <w:t xml:space="preserve"> y se desea quitar dicho tratamiento, tan solo se tendrá que eliminar el medicamento que toma, </w:t>
+      </w:r>
+      <w:r>
+        <w:t xml:space="preserve">borrando el contenido y </w:t>
+      </w:r>
+      <w:r>
+        <w:t xml:space="preserve">dejando éste campo en blanco. </w:t>
+      </w:r>
+    </w:p>
+    <w:p>
+      <w:pPr>
+        <w:jc w:val="both"/>
+      </w:pPr>
+      <w:r>
+        <w:t>En caso de querer modificar el tratamiento que toma la mascota, se ha de substituir el contenido de éste campo</w:t>
+      </w:r>
+      <w:r>
+        <w:t xml:space="preserve"> por la nueva medicación</w:t>
+      </w:r>
+      <w:r>
+        <w:t>.</w:t>
+      </w:r>
+    </w:p>
+    <w:p>
+      <w:pPr>
+        <w:jc w:val="both"/>
+      </w:pPr>
+      <w:r>
+        <w:t xml:space="preserve">Para ambos casos, una vez finalizada la actualización, será </w:t>
+      </w:r>
+      <w:r>
+        <w:t>necesario presionar el</w:t>
+      </w:r>
+      <w:r>
+        <w:t xml:space="preserve"> botón de </w:t>
+      </w:r>
+      <w:r>
+        <w:rPr>
+          <w:b/>
+        </w:rPr>
+        <w:t>Guardar cambios</w:t>
+      </w:r>
+      <w:r>
+        <w:t>, para actualizar los cambios efectuados en la mascota</w:t>
+      </w:r>
+      <w:r>
+        <w:t>.</w:t>
+      </w:r>
+    </w:p>
+    <w:p>
+      <w:pPr>
+        <w:jc w:val="both"/>
         <w:sectPr>
-          <w:footerReference w:type="first" r:id="rId39"/>
+          <w:footerReference w:type="first" r:id="rId37"/>
           <w:pgSz w:w="11906" w:h="16838"/>
           <w:pgMar w:top="1417" w:right="1701" w:bottom="1417" w:left="1701" w:header="708" w:footer="708" w:gutter="0"/>
           <w:pgNumType w:start="7"/>
@@ -6902,7 +7005,7 @@
           <w:lang w:eastAsia="es-ES"/>
         </w:rPr>
         <w:drawing>
-          <wp:anchor distT="0" distB="0" distL="114300" distR="114300" simplePos="0" relativeHeight="251709440" behindDoc="0" locked="0" layoutInCell="1" allowOverlap="1" wp14:anchorId="5C8B10F5" wp14:editId="5E167E97">
+          <wp:anchor distT="0" distB="0" distL="114300" distR="114300" simplePos="0" relativeHeight="251709440" behindDoc="0" locked="0" layoutInCell="1" allowOverlap="1" wp14:anchorId="0740E3BB" wp14:editId="5F6D2FCF">
             <wp:simplePos x="0" y="0"/>
             <wp:positionH relativeFrom="margin">
               <wp:align>center</wp:align>
@@ -6925,7 +7028,7 @@
                     <pic:cNvPicPr/>
                   </pic:nvPicPr>
                   <pic:blipFill>
-                    <a:blip r:embed="rId40">
+                    <a:blip r:embed="rId38">
                       <a:extLst>
                         <a:ext uri="{28A0092B-C50C-407E-A947-70E740481C1C}">
                           <a14:useLocalDpi xmlns:a14="http://schemas.microsoft.com/office/drawing/2010/main" val="0"/>
@@ -6981,7 +7084,7 @@
         <mc:AlternateContent>
           <mc:Choice Requires="wps">
             <w:drawing>
-              <wp:anchor distT="0" distB="0" distL="114300" distR="114300" simplePos="0" relativeHeight="251711488" behindDoc="0" locked="0" layoutInCell="1" allowOverlap="1" wp14:anchorId="2C4176F2" wp14:editId="667CEFC3">
+              <wp:anchor distT="0" distB="0" distL="114300" distR="114300" simplePos="0" relativeHeight="251711488" behindDoc="0" locked="0" layoutInCell="1" allowOverlap="1" wp14:anchorId="16E79A79" wp14:editId="4E1DE1E2">
                 <wp:simplePos x="0" y="0"/>
                 <wp:positionH relativeFrom="margin">
                   <wp:align>center</wp:align>
@@ -7069,7 +7172,7 @@
           </mc:Choice>
           <mc:Fallback>
             <w:pict>
-              <v:shape w14:anchorId="55E7DE51" id="Text Box 49" o:spid="_x0000_s1056" type="#_x0000_t202" style="position:absolute;margin-left:0;margin-top:8.75pt;width:244.5pt;height:.05pt;z-index:251711488;visibility:visible;mso-wrap-style:square;mso-width-percent:0;mso-wrap-distance-left:9pt;mso-wrap-distance-top:0;mso-wrap-distance-right:9pt;mso-wrap-distance-bottom:0;mso-position-horizontal:center;mso-position-horizontal-relative:margin;mso-position-vertical:absolute;mso-position-vertical-relative:text;mso-width-percent:0;mso-width-relative:margin;v-text-anchor:top" o:gfxdata="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" stroked="f">
+              <v:shape w14:anchorId="16E79A79" id="Text Box 49" o:spid="_x0000_s1059" type="#_x0000_t202" style="position:absolute;margin-left:0;margin-top:8.75pt;width:244.5pt;height:.05pt;z-index:251711488;visibility:visible;mso-wrap-style:square;mso-width-percent:0;mso-wrap-distance-left:9pt;mso-wrap-distance-top:0;mso-wrap-distance-right:9pt;mso-wrap-distance-bottom:0;mso-position-horizontal:center;mso-position-horizontal-relative:margin;mso-position-vertical:absolute;mso-position-vertical-relative:text;mso-width-percent:0;mso-width-relative:margin;v-text-anchor:top" o:gfxdata="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" stroked="f">
                 <v:textbox style="mso-fit-shape-to-text:t" inset="0,0,0,0">
                   <w:txbxContent>
                     <w:p>
@@ -7087,7 +7190,23 @@
                           <w:sz w:val="24"/>
                           <w:szCs w:val="24"/>
                         </w:rPr>
-                        <w:t>Figura 11: Mensaje de ayuda del icono setting.</w:t>
+                        <w:t xml:space="preserve">Figura 11: Mensaje de ayuda del icono </w:t>
+                      </w:r>
+                      <w:proofErr w:type="spellStart"/>
+                      <w:r>
+                        <w:rPr>
+                          <w:sz w:val="24"/>
+                          <w:szCs w:val="24"/>
+                        </w:rPr>
+                        <w:t>setting</w:t>
+                      </w:r>
+                      <w:proofErr w:type="spellEnd"/>
+                      <w:r>
+                        <w:rPr>
+                          <w:sz w:val="24"/>
+                          <w:szCs w:val="24"/>
+                        </w:rPr>
+                        <w:t>.</w:t>
                       </w:r>
                     </w:p>
                   </w:txbxContent>
@@ -7118,13 +7237,79 @@
       <w:r>
         <w:rPr>
           <w:rFonts w:ascii="Calibri" w:hAnsi="Calibri"/>
-          <w:sz w:val="24"/>
-          <w:szCs w:val="24"/>
+          <w:noProof/>
+          <w:sz w:val="24"/>
+          <w:szCs w:val="24"/>
+          <w:lang w:eastAsia="es-ES"/>
+        </w:rPr>
+        <w:drawing>
+          <wp:anchor distT="0" distB="0" distL="114300" distR="114300" simplePos="0" relativeHeight="251645947" behindDoc="0" locked="0" layoutInCell="1" allowOverlap="1" wp14:anchorId="73AF5ADC" wp14:editId="293D9FF0">
+            <wp:simplePos x="0" y="0"/>
+            <wp:positionH relativeFrom="margin">
+              <wp:posOffset>0</wp:posOffset>
+            </wp:positionH>
+            <wp:positionV relativeFrom="paragraph">
+              <wp:posOffset>287342</wp:posOffset>
+            </wp:positionV>
+            <wp:extent cx="2046605" cy="3244850"/>
+            <wp:effectExtent l="0" t="0" r="0" b="0"/>
+            <wp:wrapSquare wrapText="bothSides"/>
+            <wp:docPr id="202" name="Picture 202"/>
+            <wp:cNvGraphicFramePr>
+              <a:graphicFrameLocks xmlns:a="http://schemas.openxmlformats.org/drawingml/2006/main" noChangeAspect="1"/>
+            </wp:cNvGraphicFramePr>
+            <a:graphic xmlns:a="http://schemas.openxmlformats.org/drawingml/2006/main">
+              <a:graphicData uri="http://schemas.openxmlformats.org/drawingml/2006/picture">
+                <pic:pic xmlns:pic="http://schemas.openxmlformats.org/drawingml/2006/picture">
+                  <pic:nvPicPr>
+                    <pic:cNvPr id="202" name="43CB7E7.tmp"/>
+                    <pic:cNvPicPr/>
+                  </pic:nvPicPr>
+                  <pic:blipFill>
+                    <a:blip r:embed="rId39">
+                      <a:extLst>
+                        <a:ext uri="{28A0092B-C50C-407E-A947-70E740481C1C}">
+                          <a14:useLocalDpi xmlns:a14="http://schemas.microsoft.com/office/drawing/2010/main" val="0"/>
+                        </a:ext>
+                      </a:extLst>
+                    </a:blip>
+                    <a:stretch>
+                      <a:fillRect/>
+                    </a:stretch>
+                  </pic:blipFill>
+                  <pic:spPr>
+                    <a:xfrm>
+                      <a:off x="0" y="0"/>
+                      <a:ext cx="2046605" cy="3244850"/>
+                    </a:xfrm>
+                    <a:prstGeom prst="rect">
+                      <a:avLst/>
+                    </a:prstGeom>
+                  </pic:spPr>
+                </pic:pic>
+              </a:graphicData>
+            </a:graphic>
+            <wp14:sizeRelH relativeFrom="page">
+              <wp14:pctWidth>0</wp14:pctWidth>
+            </wp14:sizeRelH>
+            <wp14:sizeRelV relativeFrom="page">
+              <wp14:pctHeight>0</wp14:pctHeight>
+            </wp14:sizeRelV>
+          </wp:anchor>
+        </w:drawing>
+      </w:r>
+      <w:r>
+        <w:rPr>
+          <w:rFonts w:ascii="Calibri" w:hAnsi="Calibri"/>
+          <w:noProof/>
+          <w:sz w:val="24"/>
+          <w:szCs w:val="24"/>
+          <w:lang w:eastAsia="es-ES"/>
         </w:rPr>
         <mc:AlternateContent>
           <mc:Choice Requires="wpg">
             <w:drawing>
-              <wp:anchor distT="0" distB="0" distL="114300" distR="114300" simplePos="0" relativeHeight="251797504" behindDoc="0" locked="0" layoutInCell="1" allowOverlap="1" wp14:anchorId="5FD8A386" wp14:editId="15064105">
+              <wp:anchor distT="0" distB="0" distL="114300" distR="114300" simplePos="0" relativeHeight="251797504" behindDoc="0" locked="0" layoutInCell="1" allowOverlap="1" wp14:anchorId="0BBC38CC" wp14:editId="4EDB9797">
                 <wp:simplePos x="0" y="0"/>
                 <wp:positionH relativeFrom="column">
                   <wp:posOffset>2215155</wp:posOffset>
@@ -7232,15 +7417,7 @@
                                   <w:sz w:val="24"/>
                                   <w:szCs w:val="24"/>
                                 </w:rPr>
-                                <w:t>settin</w:t>
-                              </w:r>
-                              <w:r>
-                                <w:rPr>
-                                  <w:i/>
-                                  <w:sz w:val="24"/>
-                                  <w:szCs w:val="24"/>
-                                </w:rPr>
-                                <w:t>g</w:t>
+                                <w:t>setting</w:t>
                               </w:r>
                               <w:proofErr w:type="spellEnd"/>
                               <w:r>
@@ -7289,7 +7466,7 @@
           </mc:Choice>
           <mc:Fallback>
             <w:pict>
-              <v:group w14:anchorId="5FD8A386" id="Group 58" o:spid="_x0000_s1060" style="position:absolute;left:0;text-align:left;margin-left:174.4pt;margin-top:.85pt;width:212.6pt;height:82.85pt;z-index:251797504;mso-width-relative:margin;mso-height-relative:margin" coordorigin="-1396,-19082" coordsize="15013,10588" o:gfxdata="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">
+              <v:group w14:anchorId="0BBC38CC" id="Group 58" o:spid="_x0000_s1060" style="position:absolute;left:0;text-align:left;margin-left:174.4pt;margin-top:.85pt;width:212.6pt;height:82.85pt;z-index:251797504;mso-width-relative:margin;mso-height-relative:margin" coordorigin="-1396,-19082" coordsize="15013,10588" o:gfxdata="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">
                 <v:shape id="Straight Arrow Connector 62" o:spid="_x0000_s1061" type="#_x0000_t32" style="position:absolute;left:-1396;top:-14482;width:3259;height:694;flip:x y;visibility:visible;mso-wrap-style:square" o:connectortype="straight" o:gfxdata="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" strokecolor="black [3200]" strokeweight=".5pt">
                   <v:stroke endarrow="block" joinstyle="miter"/>
                 </v:shape>
@@ -7319,15 +7496,7 @@
                             <w:sz w:val="24"/>
                             <w:szCs w:val="24"/>
                           </w:rPr>
-                          <w:t>settin</w:t>
-                        </w:r>
-                        <w:r>
-                          <w:rPr>
-                            <w:i/>
-                            <w:sz w:val="24"/>
-                            <w:szCs w:val="24"/>
-                          </w:rPr>
-                          <w:t>g</w:t>
+                          <w:t>setting</w:t>
                         </w:r>
                         <w:proofErr w:type="spellEnd"/>
                         <w:r>
@@ -7367,13 +7536,15 @@
       <w:r>
         <w:rPr>
           <w:rFonts w:ascii="Calibri" w:hAnsi="Calibri"/>
-          <w:sz w:val="24"/>
-          <w:szCs w:val="24"/>
+          <w:noProof/>
+          <w:sz w:val="24"/>
+          <w:szCs w:val="24"/>
+          <w:lang w:eastAsia="es-ES"/>
         </w:rPr>
         <mc:AlternateContent>
           <mc:Choice Requires="wps">
             <w:drawing>
-              <wp:anchor distT="0" distB="0" distL="114300" distR="114300" simplePos="0" relativeHeight="251798528" behindDoc="0" locked="0" layoutInCell="1" allowOverlap="1" wp14:anchorId="58E25174" wp14:editId="7D5BBF88">
+              <wp:anchor distT="0" distB="0" distL="114300" distR="114300" simplePos="0" relativeHeight="251798528" behindDoc="0" locked="0" layoutInCell="1" allowOverlap="1" wp14:anchorId="59535F82" wp14:editId="6E83EE64">
                 <wp:simplePos x="0" y="0"/>
                 <wp:positionH relativeFrom="column">
                   <wp:posOffset>1723294</wp:posOffset>
@@ -7463,70 +7634,6 @@
           <w:szCs w:val="24"/>
         </w:rPr>
       </w:pPr>
-      <w:r>
-        <w:rPr>
-          <w:rFonts w:ascii="Calibri" w:hAnsi="Calibri"/>
-          <w:noProof/>
-          <w:sz w:val="24"/>
-          <w:szCs w:val="24"/>
-          <w:lang w:eastAsia="es-ES"/>
-        </w:rPr>
-        <w:drawing>
-          <wp:anchor distT="0" distB="0" distL="114300" distR="114300" simplePos="0" relativeHeight="251712512" behindDoc="0" locked="0" layoutInCell="1" allowOverlap="1" wp14:anchorId="1BA280C4" wp14:editId="44328CFD">
-            <wp:simplePos x="0" y="0"/>
-            <wp:positionH relativeFrom="margin">
-              <wp:align>left</wp:align>
-            </wp:positionH>
-            <wp:positionV relativeFrom="paragraph">
-              <wp:posOffset>8890</wp:posOffset>
-            </wp:positionV>
-            <wp:extent cx="2054225" cy="3114675"/>
-            <wp:effectExtent l="0" t="0" r="3175" b="9525"/>
-            <wp:wrapSquare wrapText="bothSides"/>
-            <wp:docPr id="51" name="Picture 51"/>
-            <wp:cNvGraphicFramePr>
-              <a:graphicFrameLocks xmlns:a="http://schemas.openxmlformats.org/drawingml/2006/main" noChangeAspect="1"/>
-            </wp:cNvGraphicFramePr>
-            <a:graphic xmlns:a="http://schemas.openxmlformats.org/drawingml/2006/main">
-              <a:graphicData uri="http://schemas.openxmlformats.org/drawingml/2006/picture">
-                <pic:pic xmlns:pic="http://schemas.openxmlformats.org/drawingml/2006/picture">
-                  <pic:nvPicPr>
-                    <pic:cNvPr id="51" name="5548C9C.tmp"/>
-                    <pic:cNvPicPr/>
-                  </pic:nvPicPr>
-                  <pic:blipFill>
-                    <a:blip r:embed="rId41">
-                      <a:extLst>
-                        <a:ext uri="{28A0092B-C50C-407E-A947-70E740481C1C}">
-                          <a14:useLocalDpi xmlns:a14="http://schemas.microsoft.com/office/drawing/2010/main" val="0"/>
-                        </a:ext>
-                      </a:extLst>
-                    </a:blip>
-                    <a:stretch>
-                      <a:fillRect/>
-                    </a:stretch>
-                  </pic:blipFill>
-                  <pic:spPr>
-                    <a:xfrm>
-                      <a:off x="0" y="0"/>
-                      <a:ext cx="2054225" cy="3114675"/>
-                    </a:xfrm>
-                    <a:prstGeom prst="rect">
-                      <a:avLst/>
-                    </a:prstGeom>
-                  </pic:spPr>
-                </pic:pic>
-              </a:graphicData>
-            </a:graphic>
-            <wp14:sizeRelH relativeFrom="page">
-              <wp14:pctWidth>0</wp14:pctWidth>
-            </wp14:sizeRelH>
-            <wp14:sizeRelV relativeFrom="page">
-              <wp14:pctHeight>0</wp14:pctHeight>
-            </wp14:sizeRelV>
-          </wp:anchor>
-        </w:drawing>
-      </w:r>
     </w:p>
     <w:p>
       <w:pPr>
@@ -7597,22 +7704,62 @@
       </w:pPr>
       <w:r>
         <w:rPr>
+          <w:rFonts w:ascii="Calibri" w:hAnsi="Calibri"/>
+          <w:sz w:val="24"/>
+          <w:szCs w:val="24"/>
+        </w:rPr>
+        <w:t xml:space="preserve">En el caso de necesitar ayuda, se tendrá que presionar el icono de </w:t>
+      </w:r>
+      <w:proofErr w:type="spellStart"/>
+      <w:r>
+        <w:rPr>
+          <w:rFonts w:ascii="Calibri" w:hAnsi="Calibri"/>
+          <w:i/>
+          <w:sz w:val="24"/>
+          <w:szCs w:val="24"/>
+        </w:rPr>
+        <w:t>setting</w:t>
+      </w:r>
+      <w:proofErr w:type="spellEnd"/>
+      <w:r>
+        <w:rPr>
+          <w:rFonts w:ascii="Calibri" w:hAnsi="Calibri"/>
+          <w:sz w:val="24"/>
+          <w:szCs w:val="24"/>
+        </w:rPr>
+        <w:t xml:space="preserve"> para obtenerla.</w:t>
+      </w:r>
+    </w:p>
+    <w:p>
+      <w:pPr>
+        <w:pStyle w:val="ListParagraph"/>
+        <w:ind w:left="426"/>
+        <w:contextualSpacing w:val="0"/>
+        <w:jc w:val="both"/>
+        <w:rPr>
+          <w:rFonts w:ascii="Calibri" w:hAnsi="Calibri"/>
+          <w:sz w:val="24"/>
+          <w:szCs w:val="24"/>
+        </w:rPr>
+      </w:pPr>
+      <w:r>
+        <w:rPr>
           <w:noProof/>
           <w:lang w:eastAsia="es-ES"/>
         </w:rPr>
         <mc:AlternateContent>
           <mc:Choice Requires="wps">
             <w:drawing>
-              <wp:anchor distT="0" distB="0" distL="114300" distR="114300" simplePos="0" relativeHeight="251714560" behindDoc="0" locked="0" layoutInCell="1" allowOverlap="1" wp14:anchorId="15F50E10" wp14:editId="752943BE">
+              <wp:anchor distT="0" distB="0" distL="114300" distR="114300" simplePos="0" relativeHeight="251714560" behindDoc="0" locked="0" layoutInCell="1" allowOverlap="1" wp14:anchorId="3B91B371" wp14:editId="5F9DB9C9">
                 <wp:simplePos x="0" y="0"/>
                 <wp:positionH relativeFrom="margin">
-                  <wp:posOffset>-423545</wp:posOffset>
+                  <wp:align>left</wp:align>
                 </wp:positionH>
                 <wp:positionV relativeFrom="paragraph">
-                  <wp:posOffset>2019300</wp:posOffset>
+                  <wp:posOffset>551815</wp:posOffset>
                 </wp:positionV>
-                <wp:extent cx="2771775" cy="635"/>
-                <wp:effectExtent l="0" t="0" r="9525" b="0"/>
+                <wp:extent cx="1964690" cy="531495"/>
+                <wp:effectExtent l="0" t="0" r="0" b="1905"/>
                 <wp:wrapSquare wrapText="bothSides"/>
                 <wp:docPr id="52" name="Text Box 52"/>
                 <wp:cNvGraphicFramePr/>
@@ -7623,7 +7770,7 @@
                       <wps:spPr>
                         <a:xfrm>
                           <a:off x="0" y="0"/>
-                          <a:ext cx="2771775" cy="635"/>
+                          <a:ext cx="1964690" cy="531495"/>
                         </a:xfrm>
                         <a:prstGeom prst="rect">
                           <a:avLst/>
@@ -7676,7 +7823,7 @@
                         <a:prstTxWarp prst="textNoShape">
                           <a:avLst/>
                         </a:prstTxWarp>
-                        <a:spAutoFit/>
+                        <a:noAutofit/>
                       </wps:bodyPr>
                     </wps:wsp>
                   </a:graphicData>
@@ -7684,13 +7831,16 @@
                 <wp14:sizeRelH relativeFrom="margin">
                   <wp14:pctWidth>0</wp14:pctWidth>
                 </wp14:sizeRelH>
+                <wp14:sizeRelV relativeFrom="margin">
+                  <wp14:pctHeight>0</wp14:pctHeight>
+                </wp14:sizeRelV>
               </wp:anchor>
             </w:drawing>
           </mc:Choice>
           <mc:Fallback>
             <w:pict>
-              <v:shape w14:anchorId="15F50E10" id="Text Box 52" o:spid="_x0000_s1057" type="#_x0000_t202" style="position:absolute;left:0;text-align:left;margin-left:-33.35pt;margin-top:159pt;width:218.25pt;height:.05pt;z-index:251714560;visibility:visible;mso-wrap-style:square;mso-width-percent:0;mso-wrap-distance-left:9pt;mso-wrap-distance-top:0;mso-wrap-distance-right:9pt;mso-wrap-distance-bottom:0;mso-position-horizontal:absolute;mso-position-horizontal-relative:margin;mso-position-vertical:absolute;mso-position-vertical-relative:text;mso-width-percent:0;mso-width-relative:margin;v-text-anchor:top" o:gfxdata="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" stroked="f">
-                <v:textbox style="mso-fit-shape-to-text:t" inset="0,0,0,0">
+              <v:shape w14:anchorId="3B91B371" id="Text Box 52" o:spid="_x0000_s1063" type="#_x0000_t202" style="position:absolute;left:0;text-align:left;margin-left:0;margin-top:43.45pt;width:154.7pt;height:41.85pt;z-index:251714560;visibility:visible;mso-wrap-style:square;mso-width-percent:0;mso-height-percent:0;mso-wrap-distance-left:9pt;mso-wrap-distance-top:0;mso-wrap-distance-right:9pt;mso-wrap-distance-bottom:0;mso-position-horizontal:left;mso-position-horizontal-relative:margin;mso-position-vertical:absolute;mso-position-vertical-relative:text;mso-width-percent:0;mso-height-percent:0;mso-width-relative:margin;mso-height-relative:margin;v-text-anchor:top" o:gfxdata="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" stroked="f">
+                <v:textbox inset="0,0,0,0">
                   <w:txbxContent>
                     <w:p>
                       <w:pPr>
@@ -7738,74 +7888,68 @@
           <w:sz w:val="24"/>
           <w:szCs w:val="24"/>
         </w:rPr>
-        <w:t xml:space="preserve">En el caso de necesitar ayuda, se tendrá que presionar el icono de </w:t>
-      </w:r>
-      <w:proofErr w:type="spellStart"/>
-      <w:r>
-        <w:rPr>
-          <w:rFonts w:ascii="Calibri" w:hAnsi="Calibri"/>
-          <w:i/>
-          <w:sz w:val="24"/>
-          <w:szCs w:val="24"/>
-        </w:rPr>
-        <w:t>setting</w:t>
-      </w:r>
-      <w:proofErr w:type="spellEnd"/>
-      <w:r>
-        <w:rPr>
-          <w:rFonts w:ascii="Calibri" w:hAnsi="Calibri"/>
-          <w:sz w:val="24"/>
-          <w:szCs w:val="24"/>
-        </w:rPr>
-        <w:t xml:space="preserve"> para obtenerla.</w:t>
+        <w:t>Por otra parte, si se quiere consultar una cita específica, tendremos que presionar en la cita que se desee y</w:t>
+      </w:r>
+      <w:r>
+        <w:rPr>
+          <w:rFonts w:ascii="Calibri" w:hAnsi="Calibri"/>
+          <w:sz w:val="24"/>
+          <w:szCs w:val="24"/>
+        </w:rPr>
+        <w:t xml:space="preserve"> elegir la opción </w:t>
+      </w:r>
+      <w:r>
+        <w:rPr>
+          <w:rFonts w:ascii="Calibri" w:hAnsi="Calibri"/>
+          <w:b/>
+          <w:sz w:val="24"/>
+          <w:szCs w:val="24"/>
+        </w:rPr>
+        <w:t>Modificar cita</w:t>
+      </w:r>
+      <w:r>
+        <w:rPr>
+          <w:rFonts w:ascii="Calibri" w:hAnsi="Calibri"/>
+          <w:b/>
+          <w:sz w:val="24"/>
+          <w:szCs w:val="24"/>
+        </w:rPr>
+        <w:t xml:space="preserve"> </w:t>
+      </w:r>
+      <w:r>
+        <w:rPr>
+          <w:rFonts w:ascii="Calibri" w:hAnsi="Calibri"/>
+          <w:sz w:val="24"/>
+          <w:szCs w:val="24"/>
+        </w:rPr>
+        <w:t>del menú</w:t>
+      </w:r>
+      <w:r>
+        <w:rPr>
+          <w:rFonts w:ascii="Calibri" w:hAnsi="Calibri"/>
+          <w:sz w:val="24"/>
+          <w:szCs w:val="24"/>
+        </w:rPr>
+        <w:t xml:space="preserve"> (Figura 13)</w:t>
+      </w:r>
+      <w:r>
+        <w:rPr>
+          <w:rFonts w:ascii="Calibri" w:hAnsi="Calibri"/>
+          <w:sz w:val="24"/>
+          <w:szCs w:val="24"/>
+        </w:rPr>
+        <w:t>.</w:t>
       </w:r>
     </w:p>
     <w:p>
       <w:pPr>
-        <w:pStyle w:val="ListParagraph"/>
-        <w:ind w:left="426"/>
-        <w:contextualSpacing w:val="0"/>
-        <w:jc w:val="both"/>
-        <w:rPr>
-          <w:rFonts w:ascii="Calibri" w:hAnsi="Calibri"/>
-          <w:sz w:val="24"/>
-          <w:szCs w:val="24"/>
-        </w:rPr>
-      </w:pPr>
-      <w:r>
-        <w:rPr>
-          <w:rFonts w:ascii="Calibri" w:hAnsi="Calibri"/>
-          <w:sz w:val="24"/>
-          <w:szCs w:val="24"/>
-        </w:rPr>
-        <w:t>Por otra parte, si se quiere consultar una cita específica, tendremos que presionar en la cita que se desee y elegir la opción adecuada del menú</w:t>
-      </w:r>
-      <w:r>
-        <w:rPr>
-          <w:rFonts w:ascii="Calibri" w:hAnsi="Calibri"/>
-          <w:sz w:val="24"/>
-          <w:szCs w:val="24"/>
-        </w:rPr>
-        <w:t xml:space="preserve"> (Figura 13)</w:t>
-      </w:r>
-      <w:r>
-        <w:rPr>
-          <w:rFonts w:ascii="Calibri" w:hAnsi="Calibri"/>
-          <w:sz w:val="24"/>
-          <w:szCs w:val="24"/>
-        </w:rPr>
-        <w:t>.</w:t>
-      </w:r>
-    </w:p>
-    <w:p>
-      <w:pPr>
         <w:rPr>
           <w:rFonts w:ascii="Calibri" w:hAnsi="Calibri"/>
           <w:sz w:val="24"/>
           <w:szCs w:val="24"/>
         </w:rPr>
         <w:sectPr>
-          <w:footerReference w:type="first" r:id="rId42"/>
+          <w:footerReference w:type="first" r:id="rId40"/>
           <w:pgSz w:w="11906" w:h="16838"/>
           <w:pgMar w:top="1417" w:right="1701" w:bottom="1417" w:left="1701" w:header="708" w:footer="708" w:gutter="0"/>
           <w:pgNumType w:start="7"/>
@@ -8005,7 +8149,7 @@
                     <pic:cNvPicPr/>
                   </pic:nvPicPr>
                   <pic:blipFill>
-                    <a:blip r:embed="rId43">
+                    <a:blip r:embed="rId41">
                       <a:extLst>
                         <a:ext uri="{28A0092B-C50C-407E-A947-70E740481C1C}">
                           <a14:useLocalDpi xmlns:a14="http://schemas.microsoft.com/office/drawing/2010/main" val="0"/>
@@ -8080,7 +8224,7 @@
                           </pic:cNvPicPr>
                         </pic:nvPicPr>
                         <pic:blipFill>
-                          <a:blip r:embed="rId44">
+                          <a:blip r:embed="rId42">
                             <a:extLst>
                               <a:ext uri="{28A0092B-C50C-407E-A947-70E740481C1C}">
                                 <a14:useLocalDpi xmlns:a14="http://schemas.microsoft.com/office/drawing/2010/main" val="0"/>
@@ -8310,13 +8454,84 @@
       </w:pPr>
       <w:r>
         <w:rPr>
+          <w:rFonts w:ascii="Calibri" w:hAnsi="Calibri"/>
+          <w:noProof/>
+          <w:sz w:val="24"/>
+          <w:szCs w:val="24"/>
+          <w:lang w:eastAsia="es-ES"/>
+        </w:rPr>
+        <w:drawing>
+          <wp:anchor distT="0" distB="0" distL="114300" distR="114300" simplePos="0" relativeHeight="251734016" behindDoc="1" locked="0" layoutInCell="1" allowOverlap="1" wp14:anchorId="2FF6E999" wp14:editId="2E6C4CF4">
+            <wp:simplePos x="0" y="0"/>
+            <wp:positionH relativeFrom="column">
+              <wp:posOffset>270510</wp:posOffset>
+            </wp:positionH>
+            <wp:positionV relativeFrom="paragraph">
+              <wp:posOffset>306070</wp:posOffset>
+            </wp:positionV>
+            <wp:extent cx="3063240" cy="3916680"/>
+            <wp:effectExtent l="0" t="0" r="3810" b="7620"/>
+            <wp:wrapNone/>
+            <wp:docPr id="59" name="Picture 59"/>
+            <wp:cNvGraphicFramePr>
+              <a:graphicFrameLocks xmlns:a="http://schemas.openxmlformats.org/drawingml/2006/main" noChangeAspect="1"/>
+            </wp:cNvGraphicFramePr>
+            <a:graphic xmlns:a="http://schemas.openxmlformats.org/drawingml/2006/main">
+              <a:graphicData uri="http://schemas.openxmlformats.org/drawingml/2006/picture">
+                <pic:pic xmlns:pic="http://schemas.openxmlformats.org/drawingml/2006/picture">
+                  <pic:nvPicPr>
+                    <pic:cNvPr id="59" name="554AFBE.tmp"/>
+                    <pic:cNvPicPr/>
+                  </pic:nvPicPr>
+                  <pic:blipFill rotWithShape="1">
+                    <a:blip r:embed="rId48">
+                      <a:extLst>
+                        <a:ext uri="{28A0092B-C50C-407E-A947-70E740481C1C}">
+                          <a14:useLocalDpi xmlns:a14="http://schemas.microsoft.com/office/drawing/2010/main" val="0"/>
+                        </a:ext>
+                      </a:extLst>
+                    </a:blip>
+                    <a:srcRect b="18734"/>
+                    <a:stretch/>
+                  </pic:blipFill>
+                  <pic:spPr bwMode="auto">
+                    <a:xfrm>
+                      <a:off x="0" y="0"/>
+                      <a:ext cx="3063240" cy="3916680"/>
+                    </a:xfrm>
+                    <a:prstGeom prst="rect">
+                      <a:avLst/>
+                    </a:prstGeom>
+                    <a:ln>
+                      <a:noFill/>
+                    </a:ln>
+                    <a:extLst>
+                      <a:ext uri="{53640926-AAD7-44D8-BBD7-CCE9431645EC}">
+                        <a14:shadowObscured xmlns:a14="http://schemas.microsoft.com/office/drawing/2010/main"/>
+                      </a:ext>
+                    </a:extLst>
+                  </pic:spPr>
+                </pic:pic>
+              </a:graphicData>
+            </a:graphic>
+            <wp14:sizeRelH relativeFrom="margin">
+              <wp14:pctWidth>0</wp14:pctWidth>
+            </wp14:sizeRelH>
+            <wp14:sizeRelV relativeFrom="margin">
+              <wp14:pctHeight>0</wp14:pctHeight>
+            </wp14:sizeRelV>
+          </wp:anchor>
+        </w:drawing>
+      </w:r>
+      <w:r>
+        <w:rPr>
           <w:noProof/>
           <w:lang w:eastAsia="es-ES"/>
         </w:rPr>
         <mc:AlternateContent>
           <mc:Choice Requires="wps">
             <w:drawing>
-              <wp:anchor distT="0" distB="0" distL="114300" distR="114300" simplePos="0" relativeHeight="251723776" behindDoc="0" locked="0" layoutInCell="1" allowOverlap="1" wp14:anchorId="61CC88EF" wp14:editId="7EAE1A27">
+              <wp:anchor distT="0" distB="0" distL="114300" distR="114300" simplePos="0" relativeHeight="251723776" behindDoc="0" locked="0" layoutInCell="1" allowOverlap="1" wp14:anchorId="3CA40788" wp14:editId="7BC1CB7D">
                 <wp:simplePos x="0" y="0"/>
                 <wp:positionH relativeFrom="column">
                   <wp:posOffset>2857500</wp:posOffset>
@@ -8411,7 +8626,7 @@
         <mc:AlternateContent>
           <mc:Choice Requires="wps">
             <w:drawing>
-              <wp:anchor distT="0" distB="0" distL="114300" distR="114300" simplePos="0" relativeHeight="251732992" behindDoc="0" locked="0" layoutInCell="1" allowOverlap="1" wp14:anchorId="1095417B" wp14:editId="48FDC8FA">
+              <wp:anchor distT="0" distB="0" distL="114300" distR="114300" simplePos="0" relativeHeight="251732992" behindDoc="0" locked="0" layoutInCell="1" allowOverlap="1" wp14:anchorId="54A86781" wp14:editId="5B97ABAF">
                 <wp:simplePos x="0" y="0"/>
                 <wp:positionH relativeFrom="margin">
                   <wp:posOffset>196215</wp:posOffset>
@@ -8544,7 +8759,7 @@
         <mc:AlternateContent>
           <mc:Choice Requires="wpg">
             <w:drawing>
-              <wp:anchor distT="0" distB="0" distL="114300" distR="114300" simplePos="0" relativeHeight="251730944" behindDoc="0" locked="0" layoutInCell="1" allowOverlap="1" wp14:anchorId="0EE519F7" wp14:editId="0621C744">
+              <wp:anchor distT="0" distB="0" distL="114300" distR="114300" simplePos="0" relativeHeight="251730944" behindDoc="0" locked="0" layoutInCell="1" allowOverlap="1" wp14:anchorId="64A24106" wp14:editId="3FA564F6">
                 <wp:simplePos x="0" y="0"/>
                 <wp:positionH relativeFrom="margin">
                   <wp:posOffset>3215641</wp:posOffset>
@@ -8801,7 +9016,7 @@
         <mc:AlternateContent>
           <mc:Choice Requires="wpg">
             <w:drawing>
-              <wp:anchor distT="0" distB="0" distL="114300" distR="114300" simplePos="0" relativeHeight="251726848" behindDoc="0" locked="0" layoutInCell="1" allowOverlap="1" wp14:anchorId="58E62776" wp14:editId="1084B6B5">
+              <wp:anchor distT="0" distB="0" distL="114300" distR="114300" simplePos="0" relativeHeight="251726848" behindDoc="0" locked="0" layoutInCell="1" allowOverlap="1" wp14:anchorId="471F0CC8" wp14:editId="0D3A1F37">
                 <wp:simplePos x="0" y="0"/>
                 <wp:positionH relativeFrom="margin">
                   <wp:posOffset>2939415</wp:posOffset>
@@ -8964,7 +9179,7 @@
         <mc:AlternateContent>
           <mc:Choice Requires="wpg">
             <w:drawing>
-              <wp:anchor distT="0" distB="0" distL="114300" distR="114300" simplePos="0" relativeHeight="251728896" behindDoc="0" locked="0" layoutInCell="1" allowOverlap="1" wp14:anchorId="4E61F341" wp14:editId="1EBDD29E">
+              <wp:anchor distT="0" distB="0" distL="114300" distR="114300" simplePos="0" relativeHeight="251728896" behindDoc="0" locked="0" layoutInCell="1" allowOverlap="1" wp14:anchorId="09CC2A32" wp14:editId="787B6FE4">
                 <wp:simplePos x="0" y="0"/>
                 <wp:positionH relativeFrom="margin">
                   <wp:posOffset>2948939</wp:posOffset>
@@ -9193,7 +9408,7 @@
         <mc:AlternateContent>
           <mc:Choice Requires="wpg">
             <w:drawing>
-              <wp:anchor distT="0" distB="0" distL="114300" distR="114300" simplePos="0" relativeHeight="251724800" behindDoc="0" locked="0" layoutInCell="1" allowOverlap="1" wp14:anchorId="7345AE3E" wp14:editId="533A7F3A">
+              <wp:anchor distT="0" distB="0" distL="114300" distR="114300" simplePos="0" relativeHeight="251724800" behindDoc="0" locked="0" layoutInCell="1" allowOverlap="1" wp14:anchorId="328072B8" wp14:editId="04BDBE1C">
                 <wp:simplePos x="0" y="0"/>
                 <wp:positionH relativeFrom="column">
                   <wp:posOffset>3482340</wp:posOffset>
@@ -9333,11 +9548,11 @@
           </mc:Choice>
           <mc:Fallback>
             <w:pict>
-              <v:group w14:anchorId="7345AE3E" id="Group 61" o:spid="_x0000_s1072" style="position:absolute;left:0;text-align:left;margin-left:274.2pt;margin-top:.65pt;width:124.5pt;height:33.65pt;z-index:251724800;mso-width-relative:margin;mso-height-relative:margin" coordorigin="-4757,-1892" coordsize="15874,4275" o:gfxdata="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">
-                <v:shape id="Straight Arrow Connector 70" o:spid="_x0000_s1073" type="#_x0000_t32" style="position:absolute;left:-4757;top:109;width:4120;height:133;flip:x y;visibility:visible;mso-wrap-style:square" o:connectortype="straight" o:gfxdata="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" strokecolor="black [3200]" strokeweight=".5pt">
+              <v:group w14:anchorId="328072B8" id="Group 61" o:spid="_x0000_s1078" style="position:absolute;left:0;text-align:left;margin-left:274.2pt;margin-top:.65pt;width:124.5pt;height:33.65pt;z-index:251724800;mso-width-relative:margin;mso-height-relative:margin" coordorigin="-4757,-1892" coordsize="15874,4275" o:gfxdata="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">
+                <v:shape id="Straight Arrow Connector 70" o:spid="_x0000_s1079" type="#_x0000_t32" style="position:absolute;left:-4757;top:109;width:4120;height:133;flip:x y;visibility:visible;mso-wrap-style:square" o:connectortype="straight" o:gfxdata="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" strokecolor="black [3200]" strokeweight=".5pt">
                   <v:stroke endarrow="block" joinstyle="miter"/>
                 </v:shape>
-                <v:shape id="Text Box 2" o:spid="_x0000_s1074" type="#_x0000_t202" style="position:absolute;left:-637;top:-1892;width:11753;height:4274;visibility:visible;mso-wrap-style:square;v-text-anchor:top" o:gfxdata="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">
+                <v:shape id="Text Box 2" o:spid="_x0000_s1080" type="#_x0000_t202" style="position:absolute;left:-637;top:-1892;width:11753;height:4274;visibility:visible;mso-wrap-style:square;v-text-anchor:top" o:gfxdata="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">
                   <v:textbox>
                     <w:txbxContent>
                       <w:p>
@@ -9356,13 +9571,23 @@
                           </w:rPr>
                           <w:t xml:space="preserve">Icono de </w:t>
                         </w:r>
+                        <w:proofErr w:type="spellStart"/>
                         <w:r>
                           <w:rPr>
                             <w:i/>
                             <w:sz w:val="24"/>
                             <w:szCs w:val="24"/>
                           </w:rPr>
-                          <w:t>settin.</w:t>
+                          <w:t>settin</w:t>
+                        </w:r>
+                        <w:proofErr w:type="spellEnd"/>
+                        <w:r>
+                          <w:rPr>
+                            <w:i/>
+                            <w:sz w:val="24"/>
+                            <w:szCs w:val="24"/>
+                          </w:rPr>
+                          <w:t>.</w:t>
                         </w:r>
                       </w:p>
                     </w:txbxContent>
@@ -9373,6 +9598,285 @@
           </mc:Fallback>
         </mc:AlternateContent>
       </w:r>
+    </w:p>
+    <w:p>
+      <w:pPr>
+        <w:spacing w:after="240" w:line="240" w:lineRule="auto"/>
+        <w:rPr>
+          <w:sz w:val="44"/>
+          <w:szCs w:val="44"/>
+        </w:rPr>
+      </w:pPr>
+    </w:p>
+    <w:p>
+      <w:pPr>
+        <w:rPr>
+          <w:sz w:val="44"/>
+          <w:szCs w:val="44"/>
+        </w:rPr>
+      </w:pPr>
+    </w:p>
+    <w:p>
+      <w:pPr>
+        <w:rPr>
+          <w:sz w:val="44"/>
+          <w:szCs w:val="44"/>
+        </w:rPr>
+      </w:pPr>
+    </w:p>
+    <w:p>
+      <w:pPr>
+        <w:rPr>
+          <w:sz w:val="44"/>
+          <w:szCs w:val="44"/>
+        </w:rPr>
+      </w:pPr>
+    </w:p>
+    <w:p>
+      <w:pPr>
+        <w:rPr>
+          <w:sz w:val="44"/>
+          <w:szCs w:val="44"/>
+        </w:rPr>
+      </w:pPr>
+    </w:p>
+    <w:p>
+      <w:pPr>
+        <w:rPr>
+          <w:sz w:val="44"/>
+          <w:szCs w:val="44"/>
+        </w:rPr>
+      </w:pPr>
+    </w:p>
+    <w:p>
+      <w:pPr>
+        <w:rPr>
+          <w:sz w:val="44"/>
+          <w:szCs w:val="44"/>
+        </w:rPr>
+      </w:pPr>
+    </w:p>
+    <w:p>
+      <w:pPr>
+        <w:rPr>
+          <w:sz w:val="44"/>
+          <w:szCs w:val="44"/>
+        </w:rPr>
+      </w:pPr>
+    </w:p>
+    <w:p>
+      <w:pPr>
+        <w:rPr>
+          <w:rFonts w:ascii="Calibri" w:hAnsi="Calibri"/>
+          <w:sz w:val="24"/>
+          <w:szCs w:val="24"/>
+        </w:rPr>
+      </w:pPr>
+    </w:p>
+    <w:p>
+      <w:pPr>
+        <w:ind w:left="426"/>
+        <w:jc w:val="both"/>
+        <w:rPr>
+          <w:rFonts w:ascii="Calibri" w:hAnsi="Calibri"/>
+          <w:sz w:val="24"/>
+          <w:szCs w:val="24"/>
+        </w:rPr>
+      </w:pPr>
+    </w:p>
+    <w:p>
+      <w:pPr>
+        <w:ind w:left="426"/>
+        <w:jc w:val="both"/>
+        <w:rPr>
+          <w:rFonts w:ascii="Calibri" w:hAnsi="Calibri"/>
+          <w:sz w:val="24"/>
+          <w:szCs w:val="24"/>
+        </w:rPr>
+      </w:pPr>
+      <w:r>
+        <w:rPr>
+          <w:rFonts w:ascii="Calibri" w:hAnsi="Calibri"/>
+          <w:sz w:val="24"/>
+          <w:szCs w:val="24"/>
+        </w:rPr>
+        <w:t>Si se realiza algún cambio en uno de estos parámetros, una vez que se finalice</w:t>
+      </w:r>
+      <w:r>
+        <w:rPr>
+          <w:rFonts w:ascii="Calibri" w:hAnsi="Calibri"/>
+          <w:sz w:val="24"/>
+          <w:szCs w:val="24"/>
+        </w:rPr>
+        <w:t>,</w:t>
+      </w:r>
+      <w:r>
+        <w:rPr>
+          <w:rFonts w:ascii="Calibri" w:hAnsi="Calibri"/>
+          <w:sz w:val="24"/>
+          <w:szCs w:val="24"/>
+        </w:rPr>
+        <w:t xml:space="preserve"> se tendrá que presionar el botón </w:t>
+      </w:r>
+      <w:r>
+        <w:rPr>
+          <w:rFonts w:ascii="Calibri" w:hAnsi="Calibri"/>
+          <w:b/>
+          <w:sz w:val="24"/>
+          <w:szCs w:val="24"/>
+        </w:rPr>
+        <w:t>Guardar cambios</w:t>
+      </w:r>
+      <w:r>
+        <w:rPr>
+          <w:rFonts w:ascii="Calibri" w:hAnsi="Calibri"/>
+          <w:sz w:val="24"/>
+          <w:szCs w:val="24"/>
+        </w:rPr>
+        <w:t>, sino, no tendrán ningún efecto en el sistema.</w:t>
+      </w:r>
+    </w:p>
+    <w:p>
+      <w:pPr>
+        <w:ind w:left="426"/>
+        <w:jc w:val="both"/>
+        <w:rPr>
+          <w:rFonts w:ascii="Calibri" w:hAnsi="Calibri"/>
+          <w:sz w:val="24"/>
+          <w:szCs w:val="24"/>
+        </w:rPr>
+      </w:pPr>
+      <w:r>
+        <w:rPr>
+          <w:rFonts w:ascii="Calibri" w:hAnsi="Calibri"/>
+          <w:sz w:val="24"/>
+          <w:szCs w:val="24"/>
+        </w:rPr>
+        <w:t>En caso de que</w:t>
+      </w:r>
+      <w:r>
+        <w:rPr>
+          <w:rFonts w:ascii="Calibri" w:hAnsi="Calibri"/>
+          <w:sz w:val="24"/>
+          <w:szCs w:val="24"/>
+        </w:rPr>
+        <w:t>re</w:t>
+      </w:r>
+      <w:r>
+        <w:rPr>
+          <w:rFonts w:ascii="Calibri" w:hAnsi="Calibri"/>
+          <w:sz w:val="24"/>
+          <w:szCs w:val="24"/>
+        </w:rPr>
+        <w:t>r añadir un nuevo tipo de cita</w:t>
+      </w:r>
+      <w:r>
+        <w:rPr>
+          <w:rFonts w:ascii="Calibri" w:hAnsi="Calibri"/>
+          <w:sz w:val="24"/>
+          <w:szCs w:val="24"/>
+        </w:rPr>
+        <w:t xml:space="preserve">, sólo se tendrá que escribir en el campo </w:t>
+      </w:r>
+      <w:r>
+        <w:rPr>
+          <w:rFonts w:ascii="Calibri" w:hAnsi="Calibri"/>
+          <w:b/>
+          <w:sz w:val="24"/>
+          <w:szCs w:val="24"/>
+        </w:rPr>
+        <w:t>Tipo de cita</w:t>
+      </w:r>
+      <w:r>
+        <w:rPr>
+          <w:rFonts w:ascii="Calibri" w:hAnsi="Calibri"/>
+          <w:sz w:val="24"/>
+          <w:szCs w:val="24"/>
+        </w:rPr>
+        <w:t>, en caso contrario, tendremos que seleccionarlo de la lista de tipos de cita (</w:t>
+      </w:r>
+      <w:r>
+        <w:rPr>
+          <w:rFonts w:ascii="Calibri" w:hAnsi="Calibri"/>
+          <w:sz w:val="24"/>
+          <w:szCs w:val="24"/>
+        </w:rPr>
+        <w:t>Figura 17</w:t>
+      </w:r>
+      <w:r>
+        <w:rPr>
+          <w:rFonts w:ascii="Calibri" w:hAnsi="Calibri"/>
+          <w:sz w:val="24"/>
+          <w:szCs w:val="24"/>
+        </w:rPr>
+        <w:t>).</w:t>
+      </w:r>
+      <w:r>
+        <w:rPr>
+          <w:rFonts w:ascii="Calibri" w:hAnsi="Calibri"/>
+          <w:sz w:val="24"/>
+          <w:szCs w:val="24"/>
+        </w:rPr>
+        <w:t xml:space="preserve"> </w:t>
+      </w:r>
+      <w:r>
+        <w:rPr>
+          <w:rFonts w:ascii="Calibri" w:hAnsi="Calibri"/>
+          <w:sz w:val="24"/>
+          <w:szCs w:val="24"/>
+        </w:rPr>
+        <w:t xml:space="preserve">Por otra parte, no se podrán añadir tipos de cita que contengan </w:t>
+      </w:r>
+      <w:r>
+        <w:rPr>
+          <w:rFonts w:ascii="Calibri" w:hAnsi="Calibri"/>
+          <w:sz w:val="24"/>
+          <w:szCs w:val="24"/>
+        </w:rPr>
+        <w:t>apó</w:t>
+      </w:r>
+      <w:r>
+        <w:rPr>
+          <w:rFonts w:ascii="Calibri" w:hAnsi="Calibri"/>
+          <w:sz w:val="24"/>
+          <w:szCs w:val="24"/>
+        </w:rPr>
+        <w:t>strofes, debido a que afectan, considerablemente, a las consultas realizadas a la base de datos.</w:t>
+      </w:r>
+    </w:p>
+    <w:p>
+      <w:pPr>
+        <w:ind w:left="426"/>
+        <w:jc w:val="both"/>
+        <w:rPr>
+          <w:sz w:val="44"/>
+          <w:szCs w:val="44"/>
+        </w:rPr>
+      </w:pPr>
+      <w:r>
+        <w:rPr>
+          <w:rFonts w:ascii="Calibri" w:hAnsi="Calibri"/>
+          <w:sz w:val="24"/>
+          <w:szCs w:val="24"/>
+        </w:rPr>
+        <w:t>La imagen que obtenemos al presionar el botón de calendario, es igual que la de la Figura 6.</w:t>
+      </w:r>
+    </w:p>
+    <w:p>
+      <w:pPr>
+        <w:rPr>
+          <w:sz w:val="44"/>
+          <w:szCs w:val="44"/>
+        </w:rPr>
+      </w:pPr>
+    </w:p>
+    <w:p>
+      <w:pPr>
+        <w:rPr>
+          <w:sz w:val="44"/>
+          <w:szCs w:val="44"/>
+        </w:rPr>
+      </w:pPr>
       <w:r>
         <w:rPr>
           <w:rFonts w:ascii="Calibri" w:hAnsi="Calibri"/>
@@ -9381,19 +9885,20 @@
           <w:szCs w:val="24"/>
           <w:lang w:eastAsia="es-ES"/>
         </w:rPr>
+        <w:lastRenderedPageBreak/>
         <w:drawing>
-          <wp:anchor distT="0" distB="0" distL="114300" distR="114300" simplePos="0" relativeHeight="251734016" behindDoc="1" locked="0" layoutInCell="1" allowOverlap="1">
+          <wp:anchor distT="0" distB="0" distL="114300" distR="114300" simplePos="0" relativeHeight="251735040" behindDoc="0" locked="0" layoutInCell="1" allowOverlap="1" wp14:anchorId="33DC8EC3" wp14:editId="2F5D8F21">
             <wp:simplePos x="0" y="0"/>
-            <wp:positionH relativeFrom="column">
-              <wp:posOffset>272415</wp:posOffset>
+            <wp:positionH relativeFrom="margin">
+              <wp:posOffset>0</wp:posOffset>
             </wp:positionH>
             <wp:positionV relativeFrom="paragraph">
-              <wp:posOffset>-1270</wp:posOffset>
+              <wp:posOffset>80323</wp:posOffset>
             </wp:positionV>
-            <wp:extent cx="3063600" cy="4820400"/>
-            <wp:effectExtent l="0" t="0" r="3810" b="0"/>
-            <wp:wrapNone/>
-            <wp:docPr id="59" name="Picture 59"/>
+            <wp:extent cx="2636520" cy="4153535"/>
+            <wp:effectExtent l="0" t="0" r="0" b="0"/>
+            <wp:wrapSquare wrapText="bothSides"/>
+            <wp:docPr id="82" name="Picture 82"/>
             <wp:cNvGraphicFramePr>
               <a:graphicFrameLocks xmlns:a="http://schemas.openxmlformats.org/drawingml/2006/main" noChangeAspect="1"/>
             </wp:cNvGraphicFramePr>
@@ -9401,11 +9906,11 @@
               <a:graphicData uri="http://schemas.openxmlformats.org/drawingml/2006/picture">
                 <pic:pic xmlns:pic="http://schemas.openxmlformats.org/drawingml/2006/picture">
                   <pic:nvPicPr>
-                    <pic:cNvPr id="59" name="554AFBE.tmp"/>
+                    <pic:cNvPr id="82" name="5542081.tmp"/>
                     <pic:cNvPicPr/>
                   </pic:nvPicPr>
                   <pic:blipFill>
-                    <a:blip r:embed="rId48">
+                    <a:blip r:embed="rId49">
                       <a:extLst>
                         <a:ext uri="{28A0092B-C50C-407E-A947-70E740481C1C}">
                           <a14:useLocalDpi xmlns:a14="http://schemas.microsoft.com/office/drawing/2010/main" val="0"/>
@@ -9419,7 +9924,7 @@
                   <pic:spPr>
                     <a:xfrm>
                       <a:off x="0" y="0"/>
-                      <a:ext cx="3063600" cy="4820400"/>
+                      <a:ext cx="2636520" cy="4153535"/>
                     </a:xfrm>
                     <a:prstGeom prst="rect">
                       <a:avLst/>
@@ -9428,10 +9933,10 @@
                 </pic:pic>
               </a:graphicData>
             </a:graphic>
-            <wp14:sizeRelH relativeFrom="margin">
+            <wp14:sizeRelH relativeFrom="page">
               <wp14:pctWidth>0</wp14:pctWidth>
             </wp14:sizeRelH>
-            <wp14:sizeRelV relativeFrom="margin">
+            <wp14:sizeRelV relativeFrom="page">
               <wp14:pctHeight>0</wp14:pctHeight>
             </wp14:sizeRelV>
           </wp:anchor>
@@ -9440,241 +9945,6 @@
     </w:p>
     <w:p>
       <w:pPr>
-        <w:spacing w:after="240" w:line="240" w:lineRule="auto"/>
-        <w:rPr>
-          <w:sz w:val="44"/>
-          <w:szCs w:val="44"/>
-        </w:rPr>
-      </w:pPr>
-    </w:p>
-    <w:p>
-      <w:pPr>
-        <w:rPr>
-          <w:sz w:val="44"/>
-          <w:szCs w:val="44"/>
-        </w:rPr>
-      </w:pPr>
-    </w:p>
-    <w:p>
-      <w:pPr>
-        <w:rPr>
-          <w:sz w:val="44"/>
-          <w:szCs w:val="44"/>
-        </w:rPr>
-      </w:pPr>
-    </w:p>
-    <w:p>
-      <w:pPr>
-        <w:rPr>
-          <w:sz w:val="44"/>
-          <w:szCs w:val="44"/>
-        </w:rPr>
-      </w:pPr>
-    </w:p>
-    <w:p>
-      <w:pPr>
-        <w:rPr>
-          <w:sz w:val="44"/>
-          <w:szCs w:val="44"/>
-        </w:rPr>
-      </w:pPr>
-    </w:p>
-    <w:p>
-      <w:pPr>
-        <w:rPr>
-          <w:sz w:val="44"/>
-          <w:szCs w:val="44"/>
-        </w:rPr>
-      </w:pPr>
-    </w:p>
-    <w:p>
-      <w:pPr>
-        <w:rPr>
-          <w:sz w:val="44"/>
-          <w:szCs w:val="44"/>
-        </w:rPr>
-      </w:pPr>
-    </w:p>
-    <w:p>
-      <w:pPr>
-        <w:rPr>
-          <w:sz w:val="44"/>
-          <w:szCs w:val="44"/>
-        </w:rPr>
-      </w:pPr>
-    </w:p>
-    <w:p>
-      <w:pPr>
-        <w:rPr>
-          <w:sz w:val="44"/>
-          <w:szCs w:val="44"/>
-        </w:rPr>
-      </w:pPr>
-    </w:p>
-    <w:p>
-      <w:pPr>
-        <w:rPr>
-          <w:rFonts w:ascii="Calibri" w:hAnsi="Calibri"/>
-          <w:sz w:val="24"/>
-          <w:szCs w:val="24"/>
-        </w:rPr>
-      </w:pPr>
-    </w:p>
-    <w:p>
-      <w:pPr>
-        <w:ind w:left="426"/>
-        <w:jc w:val="both"/>
-        <w:rPr>
-          <w:rFonts w:ascii="Calibri" w:hAnsi="Calibri"/>
-          <w:sz w:val="24"/>
-          <w:szCs w:val="24"/>
-        </w:rPr>
-      </w:pPr>
-      <w:r>
-        <w:rPr>
-          <w:rFonts w:ascii="Calibri" w:hAnsi="Calibri"/>
-          <w:sz w:val="24"/>
-          <w:szCs w:val="24"/>
-        </w:rPr>
-        <w:t>Si se realiza algún cambio en uno de estos parámetros, una vez que se finalice</w:t>
-      </w:r>
-      <w:r>
-        <w:rPr>
-          <w:rFonts w:ascii="Calibri" w:hAnsi="Calibri"/>
-          <w:sz w:val="24"/>
-          <w:szCs w:val="24"/>
-        </w:rPr>
-        <w:t>,</w:t>
-      </w:r>
-      <w:r>
-        <w:rPr>
-          <w:rFonts w:ascii="Calibri" w:hAnsi="Calibri"/>
-          <w:sz w:val="24"/>
-          <w:szCs w:val="24"/>
-        </w:rPr>
-        <w:t xml:space="preserve"> se tendrá que presionar el botón Guardar cambios, sino, no tendrán ningún efecto en el sistema.</w:t>
-      </w:r>
-    </w:p>
-    <w:p>
-      <w:pPr>
-        <w:ind w:left="426"/>
-        <w:jc w:val="both"/>
-        <w:rPr>
-          <w:rFonts w:ascii="Calibri" w:hAnsi="Calibri"/>
-          <w:sz w:val="24"/>
-          <w:szCs w:val="24"/>
-        </w:rPr>
-      </w:pPr>
-      <w:r>
-        <w:rPr>
-          <w:rFonts w:ascii="Calibri" w:hAnsi="Calibri"/>
-          <w:sz w:val="24"/>
-          <w:szCs w:val="24"/>
-        </w:rPr>
-        <w:t>En caso de que</w:t>
-      </w:r>
-      <w:r>
-        <w:rPr>
-          <w:rFonts w:ascii="Calibri" w:hAnsi="Calibri"/>
-          <w:sz w:val="24"/>
-          <w:szCs w:val="24"/>
-        </w:rPr>
-        <w:t>re</w:t>
-      </w:r>
-      <w:r>
-        <w:rPr>
-          <w:rFonts w:ascii="Calibri" w:hAnsi="Calibri"/>
-          <w:sz w:val="24"/>
-          <w:szCs w:val="24"/>
-        </w:rPr>
-        <w:t>r añadir un nuevo tipo de cita</w:t>
-      </w:r>
-      <w:r>
-        <w:rPr>
-          <w:rFonts w:ascii="Calibri" w:hAnsi="Calibri"/>
-          <w:sz w:val="24"/>
-          <w:szCs w:val="24"/>
-        </w:rPr>
-        <w:t>, sólo se tendrá que escribir en el campo Tipo de cita, en caso contrario, tendremos que seleccionarlo de la lista de tipos de cita (</w:t>
-      </w:r>
-      <w:r>
-        <w:rPr>
-          <w:rFonts w:ascii="Calibri" w:hAnsi="Calibri"/>
-          <w:sz w:val="24"/>
-          <w:szCs w:val="24"/>
-        </w:rPr>
-        <w:t>Figura 17</w:t>
-      </w:r>
-      <w:r>
-        <w:rPr>
-          <w:rFonts w:ascii="Calibri" w:hAnsi="Calibri"/>
-          <w:sz w:val="24"/>
-          <w:szCs w:val="24"/>
-        </w:rPr>
-        <w:t>).</w:t>
-      </w:r>
-      <w:r>
-        <w:rPr>
-          <w:rFonts w:ascii="Calibri" w:hAnsi="Calibri"/>
-          <w:sz w:val="24"/>
-          <w:szCs w:val="24"/>
-        </w:rPr>
-        <w:t xml:space="preserve"> </w:t>
-      </w:r>
-    </w:p>
-    <w:p>
-      <w:pPr>
-        <w:ind w:left="426"/>
-        <w:jc w:val="both"/>
-        <w:rPr>
-          <w:sz w:val="44"/>
-          <w:szCs w:val="44"/>
-        </w:rPr>
-      </w:pPr>
-      <w:r>
-        <w:rPr>
-          <w:rFonts w:ascii="Calibri" w:hAnsi="Calibri"/>
-          <w:sz w:val="24"/>
-          <w:szCs w:val="24"/>
-        </w:rPr>
-        <w:t>La imagen que obtenemos al presionar el botón de calendario, es igual que la de la Figura 6.</w:t>
-      </w:r>
-    </w:p>
-    <w:p>
-      <w:pPr>
-        <w:rPr>
-          <w:sz w:val="44"/>
-          <w:szCs w:val="44"/>
-        </w:rPr>
-      </w:pPr>
-    </w:p>
-    <w:p>
-      <w:pPr>
-        <w:rPr>
-          <w:sz w:val="44"/>
-          <w:szCs w:val="44"/>
-        </w:rPr>
-      </w:pPr>
-    </w:p>
-    <w:p>
-      <w:pPr>
-        <w:rPr>
-          <w:sz w:val="44"/>
-          <w:szCs w:val="44"/>
-        </w:rPr>
-        <w:sectPr>
-          <w:footerReference w:type="first" r:id="rId49"/>
-          <w:pgSz w:w="11906" w:h="16838"/>
-          <w:pgMar w:top="1417" w:right="1701" w:bottom="1417" w:left="1701" w:header="708" w:footer="708" w:gutter="0"/>
-          <w:pgNumType w:start="7"/>
-          <w:cols w:space="708"/>
-          <w:titlePg/>
-          <w:docGrid w:linePitch="360"/>
-        </w:sectPr>
-      </w:pPr>
-    </w:p>
-    <w:p>
-      <w:pPr>
         <w:rPr>
           <w:sz w:val="24"/>
           <w:szCs w:val="24"/>
@@ -9685,11 +9955,10 @@
           <w:noProof/>
           <w:lang w:eastAsia="es-ES"/>
         </w:rPr>
-        <w:lastRenderedPageBreak/>
         <mc:AlternateContent>
           <mc:Choice Requires="wps">
             <w:drawing>
-              <wp:anchor distT="0" distB="0" distL="114300" distR="114300" simplePos="0" relativeHeight="251737088" behindDoc="0" locked="0" layoutInCell="1" allowOverlap="1" wp14:anchorId="0EA884E9" wp14:editId="71FFAA52">
+              <wp:anchor distT="0" distB="0" distL="114300" distR="114300" simplePos="0" relativeHeight="251737088" behindDoc="0" locked="0" layoutInCell="1" allowOverlap="1" wp14:anchorId="68DCFA65" wp14:editId="007ED8E0">
                 <wp:simplePos x="0" y="0"/>
                 <wp:positionH relativeFrom="column">
                   <wp:posOffset>0</wp:posOffset>
@@ -9759,7 +10028,7 @@
           </mc:Choice>
           <mc:Fallback>
             <w:pict>
-              <v:shape w14:anchorId="0EA884E9" id="Text Box 83" o:spid="_x0000_s1075" type="#_x0000_t202" style="position:absolute;margin-left:0;margin-top:333.95pt;width:207.6pt;height:.05pt;z-index:251737088;visibility:visible;mso-wrap-style:square;mso-wrap-distance-left:9pt;mso-wrap-distance-top:0;mso-wrap-distance-right:9pt;mso-wrap-distance-bottom:0;mso-position-horizontal:absolute;mso-position-horizontal-relative:text;mso-position-vertical:absolute;mso-position-vertical-relative:text;v-text-anchor:top" o:gfxdata="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" stroked="f">
+              <v:shape w14:anchorId="68DCFA65" id="Text Box 83" o:spid="_x0000_s1081" type="#_x0000_t202" style="position:absolute;margin-left:0;margin-top:333.95pt;width:207.6pt;height:.05pt;z-index:251737088;visibility:visible;mso-wrap-style:square;mso-wrap-distance-left:9pt;mso-wrap-distance-top:0;mso-wrap-distance-right:9pt;mso-wrap-distance-bottom:0;mso-position-horizontal:absolute;mso-position-horizontal-relative:text;mso-position-vertical:absolute;mso-position-vertical-relative:text;v-text-anchor:top" o:gfxdata="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" stroked="f">
                 <v:textbox style="mso-fit-shape-to-text:t" inset="0,0,0,0">
                   <w:txbxContent>
                     <w:p>
@@ -9789,70 +10058,6 @@
           </mc:Fallback>
         </mc:AlternateContent>
       </w:r>
-      <w:r>
-        <w:rPr>
-          <w:rFonts w:ascii="Calibri" w:hAnsi="Calibri"/>
-          <w:noProof/>
-          <w:sz w:val="24"/>
-          <w:szCs w:val="24"/>
-          <w:lang w:eastAsia="es-ES"/>
-        </w:rPr>
-        <w:drawing>
-          <wp:anchor distT="0" distB="0" distL="114300" distR="114300" simplePos="0" relativeHeight="251735040" behindDoc="0" locked="0" layoutInCell="1" allowOverlap="1" wp14:anchorId="283A8F5E" wp14:editId="699ACB3C">
-            <wp:simplePos x="0" y="0"/>
-            <wp:positionH relativeFrom="margin">
-              <wp:align>left</wp:align>
-            </wp:positionH>
-            <wp:positionV relativeFrom="paragraph">
-              <wp:posOffset>30480</wp:posOffset>
-            </wp:positionV>
-            <wp:extent cx="2636520" cy="4153893"/>
-            <wp:effectExtent l="0" t="0" r="0" b="0"/>
-            <wp:wrapSquare wrapText="bothSides"/>
-            <wp:docPr id="82" name="Picture 82"/>
-            <wp:cNvGraphicFramePr>
-              <a:graphicFrameLocks xmlns:a="http://schemas.openxmlformats.org/drawingml/2006/main" noChangeAspect="1"/>
-            </wp:cNvGraphicFramePr>
-            <a:graphic xmlns:a="http://schemas.openxmlformats.org/drawingml/2006/main">
-              <a:graphicData uri="http://schemas.openxmlformats.org/drawingml/2006/picture">
-                <pic:pic xmlns:pic="http://schemas.openxmlformats.org/drawingml/2006/picture">
-                  <pic:nvPicPr>
-                    <pic:cNvPr id="82" name="5542081.tmp"/>
-                    <pic:cNvPicPr/>
-                  </pic:nvPicPr>
-                  <pic:blipFill>
-                    <a:blip r:embed="rId50">
-                      <a:extLst>
-                        <a:ext uri="{28A0092B-C50C-407E-A947-70E740481C1C}">
-                          <a14:useLocalDpi xmlns:a14="http://schemas.microsoft.com/office/drawing/2010/main" val="0"/>
-                        </a:ext>
-                      </a:extLst>
-                    </a:blip>
-                    <a:stretch>
-                      <a:fillRect/>
-                    </a:stretch>
-                  </pic:blipFill>
-                  <pic:spPr>
-                    <a:xfrm>
-                      <a:off x="0" y="0"/>
-                      <a:ext cx="2636520" cy="4153893"/>
-                    </a:xfrm>
-                    <a:prstGeom prst="rect">
-                      <a:avLst/>
-                    </a:prstGeom>
-                  </pic:spPr>
-                </pic:pic>
-              </a:graphicData>
-            </a:graphic>
-            <wp14:sizeRelH relativeFrom="page">
-              <wp14:pctWidth>0</wp14:pctWidth>
-            </wp14:sizeRelH>
-            <wp14:sizeRelV relativeFrom="page">
-              <wp14:pctHeight>0</wp14:pctHeight>
-            </wp14:sizeRelV>
-          </wp:anchor>
-        </w:drawing>
-      </w:r>
     </w:p>
     <w:p>
       <w:pPr>
@@ -9866,6 +10071,196 @@
           <w:szCs w:val="24"/>
         </w:rPr>
       </w:pPr>
+      <w:r>
+        <w:rPr>
+          <w:noProof/>
+          <w:lang w:eastAsia="es-ES"/>
+        </w:rPr>
+        <mc:AlternateContent>
+          <mc:Choice Requires="wps">
+            <w:drawing>
+              <wp:anchor distT="0" distB="0" distL="114300" distR="114300" simplePos="0" relativeHeight="251806720" behindDoc="0" locked="0" layoutInCell="1" allowOverlap="1" wp14:anchorId="3CC7EC92" wp14:editId="5CCB5EE6">
+                <wp:simplePos x="0" y="0"/>
+                <wp:positionH relativeFrom="margin">
+                  <wp:align>left</wp:align>
+                </wp:positionH>
+                <wp:positionV relativeFrom="paragraph">
+                  <wp:posOffset>3408377</wp:posOffset>
+                </wp:positionV>
+                <wp:extent cx="2664460" cy="635"/>
+                <wp:effectExtent l="0" t="0" r="2540" b="0"/>
+                <wp:wrapSquare wrapText="bothSides"/>
+                <wp:docPr id="203" name="Text Box 203"/>
+                <wp:cNvGraphicFramePr/>
+                <a:graphic xmlns:a="http://schemas.openxmlformats.org/drawingml/2006/main">
+                  <a:graphicData uri="http://schemas.microsoft.com/office/word/2010/wordprocessingShape">
+                    <wps:wsp>
+                      <wps:cNvSpPr txBox="1"/>
+                      <wps:spPr>
+                        <a:xfrm>
+                          <a:off x="0" y="0"/>
+                          <a:ext cx="2664460" cy="635"/>
+                        </a:xfrm>
+                        <a:prstGeom prst="rect">
+                          <a:avLst/>
+                        </a:prstGeom>
+                        <a:solidFill>
+                          <a:prstClr val="white"/>
+                        </a:solidFill>
+                        <a:ln>
+                          <a:noFill/>
+                        </a:ln>
+                        <a:effectLst/>
+                      </wps:spPr>
+                      <wps:txbx>
+                        <w:txbxContent>
+                          <w:p>
+                            <w:pPr>
+                              <w:pStyle w:val="Caption"/>
+                              <w:rPr>
+                                <w:rFonts w:ascii="Calibri" w:hAnsi="Calibri"/>
+                                <w:noProof/>
+                                <w:sz w:val="24"/>
+                                <w:szCs w:val="24"/>
+                              </w:rPr>
+                            </w:pPr>
+                            <w:r>
+                              <w:rPr>
+                                <w:sz w:val="24"/>
+                                <w:szCs w:val="24"/>
+                              </w:rPr>
+                              <w:t>Figura</w:t>
+                            </w:r>
+                            <w:r>
+                              <w:rPr>
+                                <w:sz w:val="24"/>
+                                <w:szCs w:val="24"/>
+                              </w:rPr>
+                              <w:t xml:space="preserve"> 16</w:t>
+                            </w:r>
+                            <w:r>
+                              <w:rPr>
+                                <w:sz w:val="24"/>
+                                <w:szCs w:val="24"/>
+                              </w:rPr>
+                              <w:t xml:space="preserve">: </w:t>
+                            </w:r>
+                            <w:r>
+                              <w:rPr>
+                                <w:sz w:val="24"/>
+                                <w:szCs w:val="24"/>
+                              </w:rPr>
+                              <w:t>Reloj obtenido</w:t>
+                            </w:r>
+                            <w:r>
+                              <w:rPr>
+                                <w:sz w:val="24"/>
+                                <w:szCs w:val="24"/>
+                              </w:rPr>
+                              <w:t xml:space="preserve"> del icono </w:t>
+                            </w:r>
+                            <w:r>
+                              <w:rPr>
+                                <w:sz w:val="24"/>
+                                <w:szCs w:val="24"/>
+                              </w:rPr>
+                              <w:t>reloj</w:t>
+                            </w:r>
+                            <w:r>
+                              <w:rPr>
+                                <w:sz w:val="24"/>
+                                <w:szCs w:val="24"/>
+                              </w:rPr>
+                              <w:t>.</w:t>
+                            </w:r>
+                          </w:p>
+                        </w:txbxContent>
+                      </wps:txbx>
+                      <wps:bodyPr rot="0" spcFirstLastPara="0" vertOverflow="overflow" horzOverflow="overflow" vert="horz" wrap="square" lIns="0" tIns="0" rIns="0" bIns="0" numCol="1" spcCol="0" rtlCol="0" fromWordArt="0" anchor="t" anchorCtr="0" forceAA="0" compatLnSpc="1">
+                        <a:prstTxWarp prst="textNoShape">
+                          <a:avLst/>
+                        </a:prstTxWarp>
+                        <a:spAutoFit/>
+                      </wps:bodyPr>
+                    </wps:wsp>
+                  </a:graphicData>
+                </a:graphic>
+              </wp:anchor>
+            </w:drawing>
+          </mc:Choice>
+          <mc:Fallback>
+            <w:pict>
+              <v:shape w14:anchorId="3CC7EC92" id="Text Box 203" o:spid="_x0000_s1082" type="#_x0000_t202" style="position:absolute;left:0;text-align:left;margin-left:0;margin-top:268.4pt;width:209.8pt;height:.05pt;z-index:251806720;visibility:visible;mso-wrap-style:square;mso-wrap-distance-left:9pt;mso-wrap-distance-top:0;mso-wrap-distance-right:9pt;mso-wrap-distance-bottom:0;mso-position-horizontal:left;mso-position-horizontal-relative:margin;mso-position-vertical:absolute;mso-position-vertical-relative:text;v-text-anchor:top" o:gfxdata="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" stroked="f">
+                <v:textbox style="mso-fit-shape-to-text:t" inset="0,0,0,0">
+                  <w:txbxContent>
+                    <w:p>
+                      <w:pPr>
+                        <w:pStyle w:val="Caption"/>
+                        <w:rPr>
+                          <w:rFonts w:ascii="Calibri" w:hAnsi="Calibri"/>
+                          <w:noProof/>
+                          <w:sz w:val="24"/>
+                          <w:szCs w:val="24"/>
+                        </w:rPr>
+                      </w:pPr>
+                      <w:r>
+                        <w:rPr>
+                          <w:sz w:val="24"/>
+                          <w:szCs w:val="24"/>
+                        </w:rPr>
+                        <w:t>Figura</w:t>
+                      </w:r>
+                      <w:r>
+                        <w:rPr>
+                          <w:sz w:val="24"/>
+                          <w:szCs w:val="24"/>
+                        </w:rPr>
+                        <w:t xml:space="preserve"> 16</w:t>
+                      </w:r>
+                      <w:r>
+                        <w:rPr>
+                          <w:sz w:val="24"/>
+                          <w:szCs w:val="24"/>
+                        </w:rPr>
+                        <w:t xml:space="preserve">: </w:t>
+                      </w:r>
+                      <w:r>
+                        <w:rPr>
+                          <w:sz w:val="24"/>
+                          <w:szCs w:val="24"/>
+                        </w:rPr>
+                        <w:t>Reloj obtenido</w:t>
+                      </w:r>
+                      <w:r>
+                        <w:rPr>
+                          <w:sz w:val="24"/>
+                          <w:szCs w:val="24"/>
+                        </w:rPr>
+                        <w:t xml:space="preserve"> del icono </w:t>
+                      </w:r>
+                      <w:r>
+                        <w:rPr>
+                          <w:sz w:val="24"/>
+                          <w:szCs w:val="24"/>
+                        </w:rPr>
+                        <w:t>reloj</w:t>
+                      </w:r>
+                      <w:r>
+                        <w:rPr>
+                          <w:sz w:val="24"/>
+                          <w:szCs w:val="24"/>
+                        </w:rPr>
+                        <w:t>.</w:t>
+                      </w:r>
+                    </w:p>
+                  </w:txbxContent>
+                </v:textbox>
+                <w10:wrap type="square" anchorx="margin"/>
+              </v:shape>
+            </w:pict>
+          </mc:Fallback>
+        </mc:AlternateContent>
+      </w:r>
       <w:r>
         <w:rPr>
           <w:noProof/>
@@ -10032,7 +10427,7 @@
                     <pic:cNvPicPr/>
                   </pic:nvPicPr>
                   <pic:blipFill>
-                    <a:blip r:embed="rId51">
+                    <a:blip r:embed="rId50">
                       <a:extLst>
                         <a:ext uri="{28A0092B-C50C-407E-A947-70E740481C1C}">
                           <a14:useLocalDpi xmlns:a14="http://schemas.microsoft.com/office/drawing/2010/main" val="0"/>
@@ -10085,6 +10480,7 @@
           <w:szCs w:val="24"/>
         </w:rPr>
         <w:sectPr>
+          <w:footerReference w:type="default" r:id="rId51"/>
           <w:footerReference w:type="first" r:id="rId52"/>
           <w:pgSz w:w="11906" w:h="16838"/>
           <w:pgMar w:top="1417" w:right="1701" w:bottom="1417" w:left="1701" w:header="708" w:footer="708" w:gutter="0"/>
@@ -10307,718 +10703,22 @@
       </w:pPr>
       <w:r>
         <w:rPr>
-          <w:rFonts w:ascii="Calibri" w:hAnsi="Calibri"/>
-          <w:sz w:val="24"/>
-          <w:szCs w:val="24"/>
-        </w:rPr>
-        <w:t>Como se ha mencionado anteriormente, a través del menú de navegación (F</w:t>
-      </w:r>
-      <w:r>
-        <w:rPr>
-          <w:rFonts w:ascii="Calibri" w:hAnsi="Calibri"/>
-          <w:sz w:val="24"/>
-          <w:szCs w:val="24"/>
-        </w:rPr>
-        <w:t>igura 1), podremos acceder  a  N</w:t>
-      </w:r>
-      <w:r>
-        <w:rPr>
-          <w:rFonts w:ascii="Calibri" w:hAnsi="Calibri"/>
-          <w:sz w:val="24"/>
-          <w:szCs w:val="24"/>
-        </w:rPr>
-        <w:t xml:space="preserve">ueva cita. En </w:t>
-      </w:r>
-      <w:r>
-        <w:rPr>
-          <w:rFonts w:ascii="Calibri" w:hAnsi="Calibri"/>
-          <w:sz w:val="24"/>
-          <w:szCs w:val="24"/>
-        </w:rPr>
-        <w:t xml:space="preserve">éste apartado se podrá </w:t>
-      </w:r>
-      <w:r>
-        <w:rPr>
-          <w:rFonts w:ascii="Calibri" w:hAnsi="Calibri"/>
-          <w:sz w:val="24"/>
-          <w:szCs w:val="24"/>
-        </w:rPr>
-        <w:t>crea</w:t>
-      </w:r>
-      <w:r>
-        <w:rPr>
-          <w:rFonts w:ascii="Calibri" w:hAnsi="Calibri"/>
-          <w:sz w:val="24"/>
-          <w:szCs w:val="24"/>
-        </w:rPr>
-        <w:t>r</w:t>
-      </w:r>
-      <w:r>
-        <w:rPr>
-          <w:rFonts w:ascii="Calibri" w:hAnsi="Calibri"/>
-          <w:sz w:val="24"/>
-          <w:szCs w:val="24"/>
-        </w:rPr>
-        <w:t xml:space="preserve"> una cita </w:t>
-      </w:r>
-      <w:r>
-        <w:rPr>
-          <w:rFonts w:ascii="Calibri" w:hAnsi="Calibri"/>
-          <w:sz w:val="24"/>
-          <w:szCs w:val="24"/>
-        </w:rPr>
-        <w:t xml:space="preserve">nueva </w:t>
-      </w:r>
-      <w:r>
-        <w:rPr>
-          <w:rFonts w:ascii="Calibri" w:hAnsi="Calibri"/>
-          <w:sz w:val="24"/>
-          <w:szCs w:val="24"/>
-        </w:rPr>
-        <w:t xml:space="preserve">en </w:t>
-      </w:r>
-      <w:r>
-        <w:rPr>
-          <w:rFonts w:ascii="Calibri" w:hAnsi="Calibri"/>
-          <w:sz w:val="24"/>
-          <w:szCs w:val="24"/>
-        </w:rPr>
-        <w:t xml:space="preserve"> el sistema, </w:t>
-      </w:r>
-      <w:r>
-        <w:rPr>
-          <w:rFonts w:ascii="Calibri" w:hAnsi="Calibri"/>
-          <w:sz w:val="24"/>
-          <w:szCs w:val="24"/>
-        </w:rPr>
-        <w:t>que asocia una  mascota  a un tipo de cita en concreto</w:t>
-      </w:r>
-      <w:r>
-        <w:rPr>
-          <w:rFonts w:ascii="Calibri" w:hAnsi="Calibri"/>
-          <w:sz w:val="24"/>
-          <w:szCs w:val="24"/>
-        </w:rPr>
-        <w:t>,</w:t>
-      </w:r>
-      <w:r>
-        <w:rPr>
-          <w:rFonts w:ascii="Calibri" w:hAnsi="Calibri"/>
-          <w:sz w:val="24"/>
-          <w:szCs w:val="24"/>
-        </w:rPr>
-        <w:t xml:space="preserve"> en una hora y fecha determinada. </w:t>
-      </w:r>
-    </w:p>
-    <w:p>
-      <w:pPr>
-        <w:ind w:left="426"/>
-        <w:jc w:val="both"/>
-        <w:rPr>
-          <w:sz w:val="24"/>
-          <w:szCs w:val="24"/>
-        </w:rPr>
-      </w:pPr>
-      <w:r>
-        <w:rPr>
-          <w:sz w:val="24"/>
-          <w:szCs w:val="24"/>
-        </w:rPr>
-        <w:t>La vista que obtenemos  al acceder a la nueva cita es:</w:t>
-      </w:r>
-    </w:p>
-    <w:p>
-      <w:pPr>
-        <w:keepNext/>
-        <w:ind w:left="426"/>
-      </w:pPr>
-      <w:r>
-        <w:rPr>
           <w:noProof/>
           <w:lang w:eastAsia="es-ES"/>
         </w:rPr>
         <mc:AlternateContent>
           <mc:Choice Requires="wpg">
             <w:drawing>
-              <wp:anchor distT="0" distB="0" distL="114300" distR="114300" simplePos="0" relativeHeight="251748352" behindDoc="0" locked="0" layoutInCell="1" allowOverlap="1" wp14:anchorId="1E24BA75" wp14:editId="0211E3B7">
+              <wp:anchor distT="0" distB="0" distL="114300" distR="114300" simplePos="0" relativeHeight="251742208" behindDoc="0" locked="0" layoutInCell="1" allowOverlap="1" wp14:anchorId="69723C2A" wp14:editId="5E7B13DD">
                 <wp:simplePos x="0" y="0"/>
                 <wp:positionH relativeFrom="margin">
-                  <wp:posOffset>2844800</wp:posOffset>
+                  <wp:posOffset>2836773</wp:posOffset>
                 </wp:positionH>
                 <wp:positionV relativeFrom="paragraph">
-                  <wp:posOffset>2649855</wp:posOffset>
+                  <wp:posOffset>873352</wp:posOffset>
                 </wp:positionV>
-                <wp:extent cx="2795270" cy="756285"/>
-                <wp:effectExtent l="38100" t="38100" r="24130" b="24765"/>
-                <wp:wrapNone/>
-                <wp:docPr id="129" name="Group 129"/>
-                <wp:cNvGraphicFramePr/>
-                <a:graphic xmlns:a="http://schemas.openxmlformats.org/drawingml/2006/main">
-                  <a:graphicData uri="http://schemas.microsoft.com/office/word/2010/wordprocessingGroup">
-                    <wpg:wgp>
-                      <wpg:cNvGrpSpPr/>
-                      <wpg:grpSpPr>
-                        <a:xfrm>
-                          <a:off x="0" y="0"/>
-                          <a:ext cx="2795270" cy="756285"/>
-                          <a:chOff x="-789080" y="-487109"/>
-                          <a:chExt cx="1900741" cy="725343"/>
-                        </a:xfrm>
-                      </wpg:grpSpPr>
-                      <wps:wsp>
-                        <wps:cNvPr id="130" name="Straight Arrow Connector 130"/>
-                        <wps:cNvCnPr>
-                          <a:stCxn id="131" idx="1"/>
-                        </wps:cNvCnPr>
-                        <wps:spPr>
-                          <a:xfrm flipH="1" flipV="1">
-                            <a:off x="-789080" y="-487109"/>
-                            <a:ext cx="725357" cy="511587"/>
-                          </a:xfrm>
-                          <a:prstGeom prst="straightConnector1">
-                            <a:avLst/>
-                          </a:prstGeom>
-                          <a:ln>
-                            <a:tailEnd type="triangle"/>
-                          </a:ln>
-                        </wps:spPr>
-                        <wps:style>
-                          <a:lnRef idx="1">
-                            <a:schemeClr val="dk1"/>
-                          </a:lnRef>
-                          <a:fillRef idx="0">
-                            <a:schemeClr val="dk1"/>
-                          </a:fillRef>
-                          <a:effectRef idx="0">
-                            <a:schemeClr val="dk1"/>
-                          </a:effectRef>
-                          <a:fontRef idx="minor">
-                            <a:schemeClr val="tx1"/>
-                          </a:fontRef>
-                        </wps:style>
-                        <wps:bodyPr/>
-                      </wps:wsp>
-                      <wps:wsp>
-                        <wps:cNvPr id="131" name="Text Box 2"/>
-                        <wps:cNvSpPr txBox="1">
-                          <a:spLocks noChangeArrowheads="1"/>
-                        </wps:cNvSpPr>
-                        <wps:spPr bwMode="auto">
-                          <a:xfrm>
-                            <a:off x="-63723" y="-189278"/>
-                            <a:ext cx="1175384" cy="427512"/>
-                          </a:xfrm>
-                          <a:prstGeom prst="rect">
-                            <a:avLst/>
-                          </a:prstGeom>
-                          <a:solidFill>
-                            <a:srgbClr val="FFFFFF"/>
-                          </a:solidFill>
-                          <a:ln w="9525">
-                            <a:solidFill>
-                              <a:srgbClr val="000000"/>
-                            </a:solidFill>
-                            <a:miter lim="800000"/>
-                            <a:headEnd/>
-                            <a:tailEnd/>
-                          </a:ln>
-                        </wps:spPr>
-                        <wps:txbx>
-                          <w:txbxContent>
-                            <w:p>
-                              <w:pPr>
-                                <w:spacing w:before="160"/>
-                                <w:rPr>
-                                  <w:sz w:val="24"/>
-                                  <w:szCs w:val="24"/>
-                                </w:rPr>
-                              </w:pPr>
-                              <w:r>
-                                <w:rPr>
-                                  <w:sz w:val="24"/>
-                                  <w:szCs w:val="24"/>
-                                </w:rPr>
-                                <w:t>Icono lista tipos de cita.</w:t>
-                              </w:r>
-                            </w:p>
-                            <w:p>
-                              <w:pPr>
-                                <w:spacing w:before="160" w:line="240" w:lineRule="auto"/>
-                                <w:rPr>
-                                  <w:sz w:val="24"/>
-                                  <w:szCs w:val="24"/>
-                                </w:rPr>
-                              </w:pPr>
-                            </w:p>
-                          </w:txbxContent>
-                        </wps:txbx>
-                        <wps:bodyPr rot="0" vert="horz" wrap="square" lIns="91440" tIns="45720" rIns="91440" bIns="45720" anchor="t" anchorCtr="0">
-                          <a:noAutofit/>
-                        </wps:bodyPr>
-                      </wps:wsp>
-                    </wpg:wgp>
-                  </a:graphicData>
-                </a:graphic>
-                <wp14:sizeRelH relativeFrom="margin">
-                  <wp14:pctWidth>0</wp14:pctWidth>
-                </wp14:sizeRelH>
-                <wp14:sizeRelV relativeFrom="margin">
-                  <wp14:pctHeight>0</wp14:pctHeight>
-                </wp14:sizeRelV>
-              </wp:anchor>
-            </w:drawing>
-          </mc:Choice>
-          <mc:Fallback>
-            <w:pict>
-              <v:group w14:anchorId="1E24BA75" id="Group 129" o:spid="_x0000_s1083" style="position:absolute;left:0;text-align:left;margin-left:224pt;margin-top:208.65pt;width:220.1pt;height:59.55pt;z-index:251748352;mso-position-horizontal-relative:margin;mso-width-relative:margin;mso-height-relative:margin" coordorigin="-7890,-4871" coordsize="19007,7253" o:gfxdata="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">
-                <v:shape id="Straight Arrow Connector 130" o:spid="_x0000_s1084" type="#_x0000_t32" style="position:absolute;left:-7890;top:-4871;width:7253;height:5115;flip:x y;visibility:visible;mso-wrap-style:square" o:connectortype="straight" o:gfxdata="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" strokecolor="black [3200]" strokeweight=".5pt">
-                  <v:stroke endarrow="block" joinstyle="miter"/>
-                </v:shape>
-                <v:shape id="Text Box 2" o:spid="_x0000_s1085" type="#_x0000_t202" style="position:absolute;left:-637;top:-1892;width:11753;height:4274;visibility:visible;mso-wrap-style:square;v-text-anchor:top" o:gfxdata="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">
-                  <v:textbox>
-                    <w:txbxContent>
-                      <w:p>
-                        <w:pPr>
-                          <w:spacing w:before="160"/>
-                          <w:rPr>
-                            <w:sz w:val="24"/>
-                            <w:szCs w:val="24"/>
-                          </w:rPr>
-                        </w:pPr>
-                        <w:r>
-                          <w:rPr>
-                            <w:sz w:val="24"/>
-                            <w:szCs w:val="24"/>
-                          </w:rPr>
-                          <w:t>Icono lista tipos de cita.</w:t>
-                        </w:r>
-                      </w:p>
-                      <w:p>
-                        <w:pPr>
-                          <w:spacing w:before="160" w:line="240" w:lineRule="auto"/>
-                          <w:rPr>
-                            <w:sz w:val="24"/>
-                            <w:szCs w:val="24"/>
-                          </w:rPr>
-                        </w:pPr>
-                      </w:p>
-                    </w:txbxContent>
-                  </v:textbox>
-                </v:shape>
-                <w10:wrap anchorx="margin"/>
-              </v:group>
-            </w:pict>
-          </mc:Fallback>
-        </mc:AlternateContent>
-      </w:r>
-      <w:r>
-        <w:rPr>
-          <w:noProof/>
-          <w:lang w:eastAsia="es-ES"/>
-        </w:rPr>
-        <mc:AlternateContent>
-          <mc:Choice Requires="wpg">
-            <w:drawing>
-              <wp:anchor distT="0" distB="0" distL="114300" distR="114300" simplePos="0" relativeHeight="251746304" behindDoc="0" locked="0" layoutInCell="1" allowOverlap="1" wp14:anchorId="1F1DD33C" wp14:editId="563D5726">
-                <wp:simplePos x="0" y="0"/>
-                <wp:positionH relativeFrom="margin">
-                  <wp:posOffset>2888016</wp:posOffset>
-                </wp:positionH>
-                <wp:positionV relativeFrom="paragraph">
-                  <wp:posOffset>1977582</wp:posOffset>
-                </wp:positionV>
-                <wp:extent cx="2691441" cy="724619"/>
-                <wp:effectExtent l="38100" t="0" r="13970" b="18415"/>
-                <wp:wrapNone/>
-                <wp:docPr id="94" name="Group 94"/>
-                <wp:cNvGraphicFramePr/>
-                <a:graphic xmlns:a="http://schemas.openxmlformats.org/drawingml/2006/main">
-                  <a:graphicData uri="http://schemas.microsoft.com/office/word/2010/wordprocessingGroup">
-                    <wpg:wgp>
-                      <wpg:cNvGrpSpPr/>
-                      <wpg:grpSpPr>
-                        <a:xfrm>
-                          <a:off x="0" y="0"/>
-                          <a:ext cx="2691441" cy="724619"/>
-                          <a:chOff x="-808809" y="-189278"/>
-                          <a:chExt cx="1920470" cy="427512"/>
-                        </a:xfrm>
-                      </wpg:grpSpPr>
-                      <wps:wsp>
-                        <wps:cNvPr id="95" name="Straight Arrow Connector 95"/>
-                        <wps:cNvCnPr>
-                          <a:stCxn id="128" idx="1"/>
-                        </wps:cNvCnPr>
-                        <wps:spPr>
-                          <a:xfrm flipH="1" flipV="1">
-                            <a:off x="-808809" y="-112937"/>
-                            <a:ext cx="745065" cy="137390"/>
-                          </a:xfrm>
-                          <a:prstGeom prst="straightConnector1">
-                            <a:avLst/>
-                          </a:prstGeom>
-                          <a:ln>
-                            <a:tailEnd type="triangle"/>
-                          </a:ln>
-                        </wps:spPr>
-                        <wps:style>
-                          <a:lnRef idx="1">
-                            <a:schemeClr val="dk1"/>
-                          </a:lnRef>
-                          <a:fillRef idx="0">
-                            <a:schemeClr val="dk1"/>
-                          </a:fillRef>
-                          <a:effectRef idx="0">
-                            <a:schemeClr val="dk1"/>
-                          </a:effectRef>
-                          <a:fontRef idx="minor">
-                            <a:schemeClr val="tx1"/>
-                          </a:fontRef>
-                        </wps:style>
-                        <wps:bodyPr/>
-                      </wps:wsp>
-                      <wps:wsp>
-                        <wps:cNvPr id="128" name="Text Box 2"/>
-                        <wps:cNvSpPr txBox="1">
-                          <a:spLocks noChangeArrowheads="1"/>
-                        </wps:cNvSpPr>
-                        <wps:spPr bwMode="auto">
-                          <a:xfrm>
-                            <a:off x="-63723" y="-189278"/>
-                            <a:ext cx="1175384" cy="427512"/>
-                          </a:xfrm>
-                          <a:prstGeom prst="rect">
-                            <a:avLst/>
-                          </a:prstGeom>
-                          <a:solidFill>
-                            <a:srgbClr val="FFFFFF"/>
-                          </a:solidFill>
-                          <a:ln w="9525">
-                            <a:solidFill>
-                              <a:srgbClr val="000000"/>
-                            </a:solidFill>
-                            <a:miter lim="800000"/>
-                            <a:headEnd/>
-                            <a:tailEnd/>
-                          </a:ln>
-                        </wps:spPr>
-                        <wps:txbx>
-                          <w:txbxContent>
-                            <w:p>
-                              <w:pPr>
-                                <w:spacing w:before="160" w:line="240" w:lineRule="auto"/>
-                                <w:rPr>
-                                  <w:sz w:val="24"/>
-                                  <w:szCs w:val="24"/>
-                                </w:rPr>
-                              </w:pPr>
-                              <w:r>
-                                <w:rPr>
-                                  <w:sz w:val="24"/>
-                                  <w:szCs w:val="24"/>
-                                </w:rPr>
-                                <w:t>Icono de reloj.</w:t>
-                              </w:r>
-                            </w:p>
-                            <w:p>
-                              <w:pPr>
-                                <w:spacing w:before="160" w:line="240" w:lineRule="auto"/>
-                                <w:rPr>
-                                  <w:sz w:val="24"/>
-                                  <w:szCs w:val="24"/>
-                                  <w:lang w:val="en-US"/>
-                                </w:rPr>
-                              </w:pPr>
-                              <w:r>
-                                <w:rPr>
-                                  <w:sz w:val="24"/>
-                                  <w:szCs w:val="24"/>
-                                </w:rPr>
-                                <w:t>Igual que la Figura 16.</w:t>
-                              </w:r>
-                            </w:p>
-                          </w:txbxContent>
-                        </wps:txbx>
-                        <wps:bodyPr rot="0" vert="horz" wrap="square" lIns="91440" tIns="45720" rIns="91440" bIns="45720" anchor="t" anchorCtr="0">
-                          <a:noAutofit/>
-                        </wps:bodyPr>
-                      </wps:wsp>
-                    </wpg:wgp>
-                  </a:graphicData>
-                </a:graphic>
-                <wp14:sizeRelH relativeFrom="margin">
-                  <wp14:pctWidth>0</wp14:pctWidth>
-                </wp14:sizeRelH>
-                <wp14:sizeRelV relativeFrom="margin">
-                  <wp14:pctHeight>0</wp14:pctHeight>
-                </wp14:sizeRelV>
-              </wp:anchor>
-            </w:drawing>
-          </mc:Choice>
-          <mc:Fallback>
-            <w:pict>
-              <v:group w14:anchorId="1F1DD33C" id="Group 94" o:spid="_x0000_s1086" style="position:absolute;left:0;text-align:left;margin-left:227.4pt;margin-top:155.7pt;width:211.9pt;height:57.05pt;z-index:251746304;mso-position-horizontal-relative:margin;mso-width-relative:margin;mso-height-relative:margin" coordorigin="-8088,-1892" coordsize="19204,4275" o:gfxdata="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">
-                <v:shape id="Straight Arrow Connector 95" o:spid="_x0000_s1087" type="#_x0000_t32" style="position:absolute;left:-8088;top:-1129;width:7451;height:1373;flip:x y;visibility:visible;mso-wrap-style:square" o:connectortype="straight" o:gfxdata="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" strokecolor="black [3200]" strokeweight=".5pt">
-                  <v:stroke endarrow="block" joinstyle="miter"/>
-                </v:shape>
-                <v:shape id="Text Box 2" o:spid="_x0000_s1088" type="#_x0000_t202" style="position:absolute;left:-637;top:-1892;width:11753;height:4274;visibility:visible;mso-wrap-style:square;v-text-anchor:top" o:gfxdata="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">
-                  <v:textbox>
-                    <w:txbxContent>
-                      <w:p>
-                        <w:pPr>
-                          <w:spacing w:before="160" w:line="240" w:lineRule="auto"/>
-                          <w:rPr>
-                            <w:sz w:val="24"/>
-                            <w:szCs w:val="24"/>
-                          </w:rPr>
-                        </w:pPr>
-                        <w:r>
-                          <w:rPr>
-                            <w:sz w:val="24"/>
-                            <w:szCs w:val="24"/>
-                          </w:rPr>
-                          <w:t>Icono de reloj.</w:t>
-                        </w:r>
-                      </w:p>
-                      <w:p>
-                        <w:pPr>
-                          <w:spacing w:before="160" w:line="240" w:lineRule="auto"/>
-                          <w:rPr>
-                            <w:sz w:val="24"/>
-                            <w:szCs w:val="24"/>
-                            <w:lang w:val="en-US"/>
-                          </w:rPr>
-                        </w:pPr>
-                        <w:r>
-                          <w:rPr>
-                            <w:sz w:val="24"/>
-                            <w:szCs w:val="24"/>
-                          </w:rPr>
-                          <w:t>Igual que la Figura 16.</w:t>
-                        </w:r>
-                      </w:p>
-                    </w:txbxContent>
-                  </v:textbox>
-                </v:shape>
-                <w10:wrap anchorx="margin"/>
-              </v:group>
-            </w:pict>
-          </mc:Fallback>
-        </mc:AlternateContent>
-      </w:r>
-      <w:r>
-        <w:rPr>
-          <w:noProof/>
-          <w:lang w:eastAsia="es-ES"/>
-        </w:rPr>
-        <mc:AlternateContent>
-          <mc:Choice Requires="wpg">
-            <w:drawing>
-              <wp:anchor distT="0" distB="0" distL="114300" distR="114300" simplePos="0" relativeHeight="251744256" behindDoc="0" locked="0" layoutInCell="1" allowOverlap="1" wp14:anchorId="0A45290C" wp14:editId="1A44557A">
-                <wp:simplePos x="0" y="0"/>
-                <wp:positionH relativeFrom="margin">
-                  <wp:posOffset>2836256</wp:posOffset>
-                </wp:positionH>
-                <wp:positionV relativeFrom="paragraph">
-                  <wp:posOffset>1166699</wp:posOffset>
-                </wp:positionV>
-                <wp:extent cx="2475783" cy="681486"/>
-                <wp:effectExtent l="38100" t="0" r="20320" b="23495"/>
-                <wp:wrapNone/>
-                <wp:docPr id="91" name="Group 91"/>
-                <wp:cNvGraphicFramePr/>
-                <a:graphic xmlns:a="http://schemas.openxmlformats.org/drawingml/2006/main">
-                  <a:graphicData uri="http://schemas.microsoft.com/office/word/2010/wordprocessingGroup">
-                    <wpg:wgp>
-                      <wpg:cNvGrpSpPr/>
-                      <wpg:grpSpPr>
-                        <a:xfrm>
-                          <a:off x="0" y="0"/>
-                          <a:ext cx="2475783" cy="681486"/>
-                          <a:chOff x="-762214" y="-189278"/>
-                          <a:chExt cx="1873875" cy="427512"/>
-                        </a:xfrm>
-                      </wpg:grpSpPr>
-                      <wps:wsp>
-                        <wps:cNvPr id="92" name="Straight Arrow Connector 92"/>
-                        <wps:cNvCnPr>
-                          <a:stCxn id="93" idx="1"/>
-                        </wps:cNvCnPr>
-                        <wps:spPr>
-                          <a:xfrm flipH="1">
-                            <a:off x="-762214" y="24437"/>
-                            <a:ext cx="698440" cy="83920"/>
-                          </a:xfrm>
-                          <a:prstGeom prst="straightConnector1">
-                            <a:avLst/>
-                          </a:prstGeom>
-                          <a:ln>
-                            <a:tailEnd type="triangle"/>
-                          </a:ln>
-                        </wps:spPr>
-                        <wps:style>
-                          <a:lnRef idx="1">
-                            <a:schemeClr val="dk1"/>
-                          </a:lnRef>
-                          <a:fillRef idx="0">
-                            <a:schemeClr val="dk1"/>
-                          </a:fillRef>
-                          <a:effectRef idx="0">
-                            <a:schemeClr val="dk1"/>
-                          </a:effectRef>
-                          <a:fontRef idx="minor">
-                            <a:schemeClr val="tx1"/>
-                          </a:fontRef>
-                        </wps:style>
-                        <wps:bodyPr/>
-                      </wps:wsp>
-                      <wps:wsp>
-                        <wps:cNvPr id="93" name="Text Box 2"/>
-                        <wps:cNvSpPr txBox="1">
-                          <a:spLocks noChangeArrowheads="1"/>
-                        </wps:cNvSpPr>
-                        <wps:spPr bwMode="auto">
-                          <a:xfrm>
-                            <a:off x="-63723" y="-189278"/>
-                            <a:ext cx="1175384" cy="427512"/>
-                          </a:xfrm>
-                          <a:prstGeom prst="rect">
-                            <a:avLst/>
-                          </a:prstGeom>
-                          <a:solidFill>
-                            <a:srgbClr val="FFFFFF"/>
-                          </a:solidFill>
-                          <a:ln w="9525">
-                            <a:solidFill>
-                              <a:srgbClr val="000000"/>
-                            </a:solidFill>
-                            <a:miter lim="800000"/>
-                            <a:headEnd/>
-                            <a:tailEnd/>
-                          </a:ln>
-                        </wps:spPr>
-                        <wps:txbx>
-                          <w:txbxContent>
-                            <w:p>
-                              <w:pPr>
-                                <w:spacing w:before="160" w:line="240" w:lineRule="auto"/>
-                                <w:rPr>
-                                  <w:sz w:val="24"/>
-                                  <w:szCs w:val="24"/>
-                                </w:rPr>
-                              </w:pPr>
-                              <w:r>
-                                <w:rPr>
-                                  <w:sz w:val="24"/>
-                                  <w:szCs w:val="24"/>
-                                </w:rPr>
-                                <w:t>Icono de calendario.</w:t>
-                              </w:r>
-                            </w:p>
-                            <w:p>
-                              <w:pPr>
-                                <w:spacing w:before="160" w:line="240" w:lineRule="auto"/>
-                                <w:rPr>
-                                  <w:sz w:val="24"/>
-                                  <w:szCs w:val="24"/>
-                                  <w:lang w:val="en-US"/>
-                                </w:rPr>
-                              </w:pPr>
-                              <w:r>
-                                <w:rPr>
-                                  <w:sz w:val="24"/>
-                                  <w:szCs w:val="24"/>
-                                </w:rPr>
-                                <w:t>Igual que la Figura 6.</w:t>
-                              </w:r>
-                            </w:p>
-                          </w:txbxContent>
-                        </wps:txbx>
-                        <wps:bodyPr rot="0" vert="horz" wrap="square" lIns="91440" tIns="45720" rIns="91440" bIns="45720" anchor="t" anchorCtr="0">
-                          <a:noAutofit/>
-                        </wps:bodyPr>
-                      </wps:wsp>
-                    </wpg:wgp>
-                  </a:graphicData>
-                </a:graphic>
-                <wp14:sizeRelH relativeFrom="margin">
-                  <wp14:pctWidth>0</wp14:pctWidth>
-                </wp14:sizeRelH>
-                <wp14:sizeRelV relativeFrom="margin">
-                  <wp14:pctHeight>0</wp14:pctHeight>
-                </wp14:sizeRelV>
-              </wp:anchor>
-            </w:drawing>
-          </mc:Choice>
-          <mc:Fallback>
-            <w:pict>
-              <v:group w14:anchorId="0A45290C" id="Group 91" o:spid="_x0000_s1089" style="position:absolute;left:0;text-align:left;margin-left:223.35pt;margin-top:91.85pt;width:194.95pt;height:53.65pt;z-index:251744256;mso-position-horizontal-relative:margin;mso-width-relative:margin;mso-height-relative:margin" coordorigin="-7622,-1892" coordsize="18738,4275" o:gfxdata="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">
-                <v:shape id="Straight Arrow Connector 92" o:spid="_x0000_s1090" type="#_x0000_t32" style="position:absolute;left:-7622;top:244;width:6985;height:839;flip:x;visibility:visible;mso-wrap-style:square" o:connectortype="straight" o:gfxdata="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" strokecolor="black [3200]" strokeweight=".5pt">
-                  <v:stroke endarrow="block" joinstyle="miter"/>
-                </v:shape>
-                <v:shape id="Text Box 2" o:spid="_x0000_s1091" type="#_x0000_t202" style="position:absolute;left:-637;top:-1892;width:11753;height:4274;visibility:visible;mso-wrap-style:square;v-text-anchor:top" o:gfxdata="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">
-                  <v:textbox>
-                    <w:txbxContent>
-                      <w:p>
-                        <w:pPr>
-                          <w:spacing w:before="160" w:line="240" w:lineRule="auto"/>
-                          <w:rPr>
-                            <w:sz w:val="24"/>
-                            <w:szCs w:val="24"/>
-                          </w:rPr>
-                        </w:pPr>
-                        <w:r>
-                          <w:rPr>
-                            <w:sz w:val="24"/>
-                            <w:szCs w:val="24"/>
-                          </w:rPr>
-                          <w:t>Icono de calendario.</w:t>
-                        </w:r>
-                      </w:p>
-                      <w:p>
-                        <w:pPr>
-                          <w:spacing w:before="160" w:line="240" w:lineRule="auto"/>
-                          <w:rPr>
-                            <w:sz w:val="24"/>
-                            <w:szCs w:val="24"/>
-                            <w:lang w:val="en-US"/>
-                          </w:rPr>
-                        </w:pPr>
-                        <w:r>
-                          <w:rPr>
-                            <w:sz w:val="24"/>
-                            <w:szCs w:val="24"/>
-                          </w:rPr>
-                          <w:t>Igual que la Figura 6.</w:t>
-                        </w:r>
-                      </w:p>
-                    </w:txbxContent>
-                  </v:textbox>
-                </v:shape>
-                <w10:wrap anchorx="margin"/>
-              </v:group>
-            </w:pict>
-          </mc:Fallback>
-        </mc:AlternateContent>
-      </w:r>
-      <w:r>
-        <w:rPr>
-          <w:noProof/>
-          <w:lang w:eastAsia="es-ES"/>
-        </w:rPr>
-        <mc:AlternateContent>
-          <mc:Choice Requires="wpg">
-            <w:drawing>
-              <wp:anchor distT="0" distB="0" distL="114300" distR="114300" simplePos="0" relativeHeight="251742208" behindDoc="0" locked="0" layoutInCell="1" allowOverlap="1" wp14:anchorId="1A509EE2" wp14:editId="21EC1121">
-                <wp:simplePos x="0" y="0"/>
-                <wp:positionH relativeFrom="margin">
-                  <wp:posOffset>2825115</wp:posOffset>
-                </wp:positionH>
-                <wp:positionV relativeFrom="paragraph">
-                  <wp:posOffset>45085</wp:posOffset>
-                </wp:positionV>
-                <wp:extent cx="3247390" cy="1057275"/>
-                <wp:effectExtent l="38100" t="0" r="10160" b="66675"/>
+                <wp:extent cx="3288333" cy="1419367"/>
+                <wp:effectExtent l="38100" t="0" r="26670" b="66675"/>
                 <wp:wrapNone/>
                 <wp:docPr id="88" name="Group 88"/>
                 <wp:cNvGraphicFramePr/>
@@ -11029,9 +10729,9 @@
                       <wpg:grpSpPr>
                         <a:xfrm>
                           <a:off x="0" y="0"/>
-                          <a:ext cx="3247390" cy="1057275"/>
-                          <a:chOff x="-512624" y="-189278"/>
-                          <a:chExt cx="1624285" cy="460717"/>
+                          <a:ext cx="3288333" cy="1419367"/>
+                          <a:chOff x="-505798" y="-355798"/>
+                          <a:chExt cx="1644764" cy="618502"/>
                         </a:xfrm>
                       </wpg:grpSpPr>
                       <wps:wsp>
@@ -11041,8 +10741,8 @@
                         </wps:cNvCnPr>
                         <wps:spPr>
                           <a:xfrm flipH="1">
-                            <a:off x="-512624" y="24478"/>
-                            <a:ext cx="448901" cy="246961"/>
+                            <a:off x="-505798" y="-142042"/>
+                            <a:ext cx="469380" cy="404746"/>
                           </a:xfrm>
                           <a:prstGeom prst="straightConnector1">
                             <a:avLst/>
@@ -11074,7 +10774,7 @@
                         </wps:cNvSpPr>
                         <wps:spPr bwMode="auto">
                           <a:xfrm>
-                            <a:off x="-63723" y="-189278"/>
+                            <a:off x="-36418" y="-355798"/>
                             <a:ext cx="1175384" cy="427512"/>
                           </a:xfrm>
                           <a:prstGeom prst="rect">
@@ -11160,11 +10860,11 @@
           </mc:Choice>
           <mc:Fallback>
             <w:pict>
-              <v:group w14:anchorId="1A509EE2" id="Group 88" o:spid="_x0000_s1092" style="position:absolute;left:0;text-align:left;margin-left:222.45pt;margin-top:3.55pt;width:255.7pt;height:83.25pt;z-index:251742208;mso-position-horizontal-relative:margin;mso-width-relative:margin;mso-height-relative:margin" coordorigin="-5126,-1892" coordsize="16242,4607" o:gfxdata="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">
-                <v:shape id="Straight Arrow Connector 89" o:spid="_x0000_s1093" type="#_x0000_t32" style="position:absolute;left:-5126;top:244;width:4489;height:2470;flip:x;visibility:visible;mso-wrap-style:square" o:connectortype="straight" o:gfxdata="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" strokecolor="black [3200]" strokeweight=".5pt">
+              <v:group w14:anchorId="69723C2A" id="Group 88" o:spid="_x0000_s1084" style="position:absolute;left:0;text-align:left;margin-left:223.35pt;margin-top:68.75pt;width:258.9pt;height:111.75pt;z-index:251742208;mso-position-horizontal-relative:margin;mso-width-relative:margin;mso-height-relative:margin" coordorigin="-5057,-3557" coordsize="16447,6185" o:gfxdata="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">
+                <v:shape id="Straight Arrow Connector 89" o:spid="_x0000_s1085" type="#_x0000_t32" style="position:absolute;left:-5057;top:-1420;width:4693;height:4047;flip:x;visibility:visible;mso-wrap-style:square" o:connectortype="straight" o:gfxdata="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" strokecolor="black [3200]" strokeweight=".5pt">
                   <v:stroke endarrow="block" joinstyle="miter"/>
                 </v:shape>
-                <v:shape id="Text Box 2" o:spid="_x0000_s1094" type="#_x0000_t202" style="position:absolute;left:-637;top:-1892;width:11753;height:4274;visibility:visible;mso-wrap-style:square;v-text-anchor:top" o:gfxdata="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">
+                <v:shape id="Text Box 2" o:spid="_x0000_s1086" type="#_x0000_t202" style="position:absolute;left:-364;top:-3557;width:11753;height:4274;visibility:visible;mso-wrap-style:square;v-text-anchor:top" o:gfxdata="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">
                   <v:textbox>
                     <w:txbxContent>
                       <w:p>
@@ -11224,6 +10924,730 @@
       </w:r>
       <w:r>
         <w:rPr>
+          <w:rFonts w:ascii="Calibri" w:hAnsi="Calibri"/>
+          <w:sz w:val="24"/>
+          <w:szCs w:val="24"/>
+        </w:rPr>
+        <w:t>Como se ha mencionado anteriormente, a través del menú de navegación (F</w:t>
+      </w:r>
+      <w:r>
+        <w:rPr>
+          <w:rFonts w:ascii="Calibri" w:hAnsi="Calibri"/>
+          <w:sz w:val="24"/>
+          <w:szCs w:val="24"/>
+        </w:rPr>
+        <w:t>igura 1), podremos acceder  a  N</w:t>
+      </w:r>
+      <w:r>
+        <w:rPr>
+          <w:rFonts w:ascii="Calibri" w:hAnsi="Calibri"/>
+          <w:sz w:val="24"/>
+          <w:szCs w:val="24"/>
+        </w:rPr>
+        <w:t xml:space="preserve">ueva cita. En </w:t>
+      </w:r>
+      <w:r>
+        <w:rPr>
+          <w:rFonts w:ascii="Calibri" w:hAnsi="Calibri"/>
+          <w:sz w:val="24"/>
+          <w:szCs w:val="24"/>
+        </w:rPr>
+        <w:t xml:space="preserve">éste apartado se podrá </w:t>
+      </w:r>
+      <w:r>
+        <w:rPr>
+          <w:rFonts w:ascii="Calibri" w:hAnsi="Calibri"/>
+          <w:sz w:val="24"/>
+          <w:szCs w:val="24"/>
+        </w:rPr>
+        <w:t>crea</w:t>
+      </w:r>
+      <w:r>
+        <w:rPr>
+          <w:rFonts w:ascii="Calibri" w:hAnsi="Calibri"/>
+          <w:sz w:val="24"/>
+          <w:szCs w:val="24"/>
+        </w:rPr>
+        <w:t>r</w:t>
+      </w:r>
+      <w:r>
+        <w:rPr>
+          <w:rFonts w:ascii="Calibri" w:hAnsi="Calibri"/>
+          <w:sz w:val="24"/>
+          <w:szCs w:val="24"/>
+        </w:rPr>
+        <w:t xml:space="preserve"> una cita </w:t>
+      </w:r>
+      <w:r>
+        <w:rPr>
+          <w:rFonts w:ascii="Calibri" w:hAnsi="Calibri"/>
+          <w:sz w:val="24"/>
+          <w:szCs w:val="24"/>
+        </w:rPr>
+        <w:t xml:space="preserve">nueva </w:t>
+      </w:r>
+      <w:r>
+        <w:rPr>
+          <w:rFonts w:ascii="Calibri" w:hAnsi="Calibri"/>
+          <w:sz w:val="24"/>
+          <w:szCs w:val="24"/>
+        </w:rPr>
+        <w:t xml:space="preserve">en </w:t>
+      </w:r>
+      <w:r>
+        <w:rPr>
+          <w:rFonts w:ascii="Calibri" w:hAnsi="Calibri"/>
+          <w:sz w:val="24"/>
+          <w:szCs w:val="24"/>
+        </w:rPr>
+        <w:t xml:space="preserve"> el sistema, </w:t>
+      </w:r>
+      <w:r>
+        <w:rPr>
+          <w:rFonts w:ascii="Calibri" w:hAnsi="Calibri"/>
+          <w:sz w:val="24"/>
+          <w:szCs w:val="24"/>
+        </w:rPr>
+        <w:t>que asocia una  mascota  a un tipo de cita en concreto</w:t>
+      </w:r>
+      <w:r>
+        <w:rPr>
+          <w:rFonts w:ascii="Calibri" w:hAnsi="Calibri"/>
+          <w:sz w:val="24"/>
+          <w:szCs w:val="24"/>
+        </w:rPr>
+        <w:t>,</w:t>
+      </w:r>
+      <w:r>
+        <w:rPr>
+          <w:rFonts w:ascii="Calibri" w:hAnsi="Calibri"/>
+          <w:sz w:val="24"/>
+          <w:szCs w:val="24"/>
+        </w:rPr>
+        <w:t xml:space="preserve"> en una hora y fecha determinada. </w:t>
+      </w:r>
+    </w:p>
+    <w:p>
+      <w:pPr>
+        <w:ind w:left="426"/>
+        <w:jc w:val="both"/>
+        <w:rPr>
+          <w:sz w:val="24"/>
+          <w:szCs w:val="24"/>
+        </w:rPr>
+      </w:pPr>
+      <w:r>
+        <w:rPr>
+          <w:sz w:val="24"/>
+          <w:szCs w:val="24"/>
+        </w:rPr>
+        <w:t>La vista que obtenemos  al acceder a la nueva cita es:</w:t>
+      </w:r>
+    </w:p>
+    <w:p>
+      <w:pPr>
+        <w:keepNext/>
+        <w:ind w:left="426"/>
+      </w:pPr>
+      <w:r>
+        <w:rPr>
+          <w:noProof/>
+          <w:lang w:eastAsia="es-ES"/>
+        </w:rPr>
+        <mc:AlternateContent>
+          <mc:Choice Requires="wpg">
+            <w:drawing>
+              <wp:anchor distT="0" distB="0" distL="114300" distR="114300" simplePos="0" relativeHeight="251748352" behindDoc="0" locked="0" layoutInCell="1" allowOverlap="1" wp14:anchorId="0EFED5E4" wp14:editId="61603869">
+                <wp:simplePos x="0" y="0"/>
+                <wp:positionH relativeFrom="margin">
+                  <wp:posOffset>2864068</wp:posOffset>
+                </wp:positionH>
+                <wp:positionV relativeFrom="paragraph">
+                  <wp:posOffset>2430047</wp:posOffset>
+                </wp:positionV>
+                <wp:extent cx="2729553" cy="1303204"/>
+                <wp:effectExtent l="38100" t="0" r="13970" b="11430"/>
+                <wp:wrapNone/>
+                <wp:docPr id="129" name="Group 129"/>
+                <wp:cNvGraphicFramePr/>
+                <a:graphic xmlns:a="http://schemas.openxmlformats.org/drawingml/2006/main">
+                  <a:graphicData uri="http://schemas.microsoft.com/office/word/2010/wordprocessingGroup">
+                    <wpg:wgp>
+                      <wpg:cNvGrpSpPr/>
+                      <wpg:grpSpPr>
+                        <a:xfrm>
+                          <a:off x="0" y="0"/>
+                          <a:ext cx="2729553" cy="1303204"/>
+                          <a:chOff x="-723708" y="-709128"/>
+                          <a:chExt cx="1751681" cy="1033563"/>
+                        </a:xfrm>
+                      </wpg:grpSpPr>
+                      <wps:wsp>
+                        <wps:cNvPr id="130" name="Straight Arrow Connector 130"/>
+                        <wps:cNvCnPr>
+                          <a:stCxn id="131" idx="1"/>
+                        </wps:cNvCnPr>
+                        <wps:spPr>
+                          <a:xfrm flipH="1" flipV="1">
+                            <a:off x="-723708" y="-563130"/>
+                            <a:ext cx="576160" cy="370732"/>
+                          </a:xfrm>
+                          <a:prstGeom prst="straightConnector1">
+                            <a:avLst/>
+                          </a:prstGeom>
+                          <a:ln>
+                            <a:tailEnd type="triangle"/>
+                          </a:ln>
+                        </wps:spPr>
+                        <wps:style>
+                          <a:lnRef idx="1">
+                            <a:schemeClr val="dk1"/>
+                          </a:lnRef>
+                          <a:fillRef idx="0">
+                            <a:schemeClr val="dk1"/>
+                          </a:fillRef>
+                          <a:effectRef idx="0">
+                            <a:schemeClr val="dk1"/>
+                          </a:effectRef>
+                          <a:fontRef idx="minor">
+                            <a:schemeClr val="tx1"/>
+                          </a:fontRef>
+                        </wps:style>
+                        <wps:bodyPr/>
+                      </wps:wsp>
+                      <wps:wsp>
+                        <wps:cNvPr id="131" name="Text Box 2"/>
+                        <wps:cNvSpPr txBox="1">
+                          <a:spLocks noChangeArrowheads="1"/>
+                        </wps:cNvSpPr>
+                        <wps:spPr bwMode="auto">
+                          <a:xfrm>
+                            <a:off x="-147411" y="-709128"/>
+                            <a:ext cx="1175384" cy="1033563"/>
+                          </a:xfrm>
+                          <a:prstGeom prst="rect">
+                            <a:avLst/>
+                          </a:prstGeom>
+                          <a:solidFill>
+                            <a:srgbClr val="FFFFFF"/>
+                          </a:solidFill>
+                          <a:ln w="9525">
+                            <a:solidFill>
+                              <a:srgbClr val="000000"/>
+                            </a:solidFill>
+                            <a:miter lim="800000"/>
+                            <a:headEnd/>
+                            <a:tailEnd/>
+                          </a:ln>
+                        </wps:spPr>
+                        <wps:txbx>
+                          <w:txbxContent>
+                            <w:p>
+                              <w:pPr>
+                                <w:spacing w:before="160"/>
+                                <w:rPr>
+                                  <w:sz w:val="24"/>
+                                  <w:szCs w:val="24"/>
+                                </w:rPr>
+                              </w:pPr>
+                              <w:r>
+                                <w:rPr>
+                                  <w:sz w:val="24"/>
+                                  <w:szCs w:val="24"/>
+                                </w:rPr>
+                                <w:t>Icono lista tipos de cita.</w:t>
+                              </w:r>
+                            </w:p>
+                            <w:p>
+                              <w:pPr>
+                                <w:spacing w:before="160"/>
+                                <w:rPr>
+                                  <w:sz w:val="24"/>
+                                  <w:szCs w:val="24"/>
+                                </w:rPr>
+                              </w:pPr>
+                              <w:r>
+                                <w:rPr>
+                                  <w:sz w:val="24"/>
+                                  <w:szCs w:val="24"/>
+                                </w:rPr>
+                                <w:t>No contendrá apóstrofe debido a las consultas realizadas a la base de datos.</w:t>
+                              </w:r>
+                            </w:p>
+                            <w:p>
+                              <w:pPr>
+                                <w:spacing w:before="160" w:line="240" w:lineRule="auto"/>
+                                <w:rPr>
+                                  <w:sz w:val="24"/>
+                                  <w:szCs w:val="24"/>
+                                </w:rPr>
+                              </w:pPr>
+                            </w:p>
+                          </w:txbxContent>
+                        </wps:txbx>
+                        <wps:bodyPr rot="0" vert="horz" wrap="square" lIns="91440" tIns="45720" rIns="91440" bIns="45720" anchor="t" anchorCtr="0">
+                          <a:noAutofit/>
+                        </wps:bodyPr>
+                      </wps:wsp>
+                    </wpg:wgp>
+                  </a:graphicData>
+                </a:graphic>
+                <wp14:sizeRelH relativeFrom="margin">
+                  <wp14:pctWidth>0</wp14:pctWidth>
+                </wp14:sizeRelH>
+                <wp14:sizeRelV relativeFrom="margin">
+                  <wp14:pctHeight>0</wp14:pctHeight>
+                </wp14:sizeRelV>
+              </wp:anchor>
+            </w:drawing>
+          </mc:Choice>
+          <mc:Fallback>
+            <w:pict>
+              <v:group w14:anchorId="0EFED5E4" id="Group 129" o:spid="_x0000_s1087" style="position:absolute;left:0;text-align:left;margin-left:225.5pt;margin-top:191.35pt;width:214.95pt;height:102.6pt;z-index:251748352;mso-position-horizontal-relative:margin;mso-width-relative:margin;mso-height-relative:margin" coordorigin="-7237,-7091" coordsize="17516,10335" o:gfxdata="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">
+                <v:shape id="Straight Arrow Connector 130" o:spid="_x0000_s1088" type="#_x0000_t32" style="position:absolute;left:-7237;top:-5631;width:5762;height:3708;flip:x y;visibility:visible;mso-wrap-style:square" o:connectortype="straight" o:gfxdata="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" strokecolor="black [3200]" strokeweight=".5pt">
+                  <v:stroke endarrow="block" joinstyle="miter"/>
+                </v:shape>
+                <v:shape id="Text Box 2" o:spid="_x0000_s1089" type="#_x0000_t202" style="position:absolute;left:-1474;top:-7091;width:11753;height:10335;visibility:visible;mso-wrap-style:square;v-text-anchor:top" o:gfxdata="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">
+                  <v:textbox>
+                    <w:txbxContent>
+                      <w:p>
+                        <w:pPr>
+                          <w:spacing w:before="160"/>
+                          <w:rPr>
+                            <w:sz w:val="24"/>
+                            <w:szCs w:val="24"/>
+                          </w:rPr>
+                        </w:pPr>
+                        <w:r>
+                          <w:rPr>
+                            <w:sz w:val="24"/>
+                            <w:szCs w:val="24"/>
+                          </w:rPr>
+                          <w:t>Icono lista tipos de cita.</w:t>
+                        </w:r>
+                      </w:p>
+                      <w:p>
+                        <w:pPr>
+                          <w:spacing w:before="160"/>
+                          <w:rPr>
+                            <w:sz w:val="24"/>
+                            <w:szCs w:val="24"/>
+                          </w:rPr>
+                        </w:pPr>
+                        <w:r>
+                          <w:rPr>
+                            <w:sz w:val="24"/>
+                            <w:szCs w:val="24"/>
+                          </w:rPr>
+                          <w:t>No contendrá apóstrofe debido a las consultas realizadas a la base de datos.</w:t>
+                        </w:r>
+                      </w:p>
+                      <w:p>
+                        <w:pPr>
+                          <w:spacing w:before="160" w:line="240" w:lineRule="auto"/>
+                          <w:rPr>
+                            <w:sz w:val="24"/>
+                            <w:szCs w:val="24"/>
+                          </w:rPr>
+                        </w:pPr>
+                      </w:p>
+                    </w:txbxContent>
+                  </v:textbox>
+                </v:shape>
+                <w10:wrap anchorx="margin"/>
+              </v:group>
+            </w:pict>
+          </mc:Fallback>
+        </mc:AlternateContent>
+      </w:r>
+      <w:r>
+        <w:rPr>
+          <w:noProof/>
+          <w:lang w:eastAsia="es-ES"/>
+        </w:rPr>
+        <mc:AlternateContent>
+          <mc:Choice Requires="wpg">
+            <w:drawing>
+              <wp:anchor distT="0" distB="0" distL="114300" distR="114300" simplePos="0" relativeHeight="251746304" behindDoc="0" locked="0" layoutInCell="1" allowOverlap="1" wp14:anchorId="7A3E4C67" wp14:editId="4306009B">
+                <wp:simplePos x="0" y="0"/>
+                <wp:positionH relativeFrom="margin">
+                  <wp:posOffset>2850420</wp:posOffset>
+                </wp:positionH>
+                <wp:positionV relativeFrom="paragraph">
+                  <wp:posOffset>1576904</wp:posOffset>
+                </wp:positionV>
+                <wp:extent cx="2568300" cy="724535"/>
+                <wp:effectExtent l="38100" t="0" r="22860" b="18415"/>
+                <wp:wrapNone/>
+                <wp:docPr id="94" name="Group 94"/>
+                <wp:cNvGraphicFramePr/>
+                <a:graphic xmlns:a="http://schemas.openxmlformats.org/drawingml/2006/main">
+                  <a:graphicData uri="http://schemas.microsoft.com/office/word/2010/wordprocessingGroup">
+                    <wpg:wgp>
+                      <wpg:cNvGrpSpPr/>
+                      <wpg:grpSpPr>
+                        <a:xfrm>
+                          <a:off x="0" y="0"/>
+                          <a:ext cx="2568300" cy="724535"/>
+                          <a:chOff x="-835563" y="-422991"/>
+                          <a:chExt cx="1832815" cy="427512"/>
+                        </a:xfrm>
+                      </wpg:grpSpPr>
+                      <wps:wsp>
+                        <wps:cNvPr id="95" name="Straight Arrow Connector 95"/>
+                        <wps:cNvCnPr>
+                          <a:stCxn id="128" idx="1"/>
+                        </wps:cNvCnPr>
+                        <wps:spPr>
+                          <a:xfrm flipH="1">
+                            <a:off x="-835563" y="-209235"/>
+                            <a:ext cx="657431" cy="51988"/>
+                          </a:xfrm>
+                          <a:prstGeom prst="straightConnector1">
+                            <a:avLst/>
+                          </a:prstGeom>
+                          <a:ln>
+                            <a:tailEnd type="triangle"/>
+                          </a:ln>
+                        </wps:spPr>
+                        <wps:style>
+                          <a:lnRef idx="1">
+                            <a:schemeClr val="dk1"/>
+                          </a:lnRef>
+                          <a:fillRef idx="0">
+                            <a:schemeClr val="dk1"/>
+                          </a:fillRef>
+                          <a:effectRef idx="0">
+                            <a:schemeClr val="dk1"/>
+                          </a:effectRef>
+                          <a:fontRef idx="minor">
+                            <a:schemeClr val="tx1"/>
+                          </a:fontRef>
+                        </wps:style>
+                        <wps:bodyPr/>
+                      </wps:wsp>
+                      <wps:wsp>
+                        <wps:cNvPr id="128" name="Text Box 2"/>
+                        <wps:cNvSpPr txBox="1">
+                          <a:spLocks noChangeArrowheads="1"/>
+                        </wps:cNvSpPr>
+                        <wps:spPr bwMode="auto">
+                          <a:xfrm>
+                            <a:off x="-178132" y="-422991"/>
+                            <a:ext cx="1175384" cy="427512"/>
+                          </a:xfrm>
+                          <a:prstGeom prst="rect">
+                            <a:avLst/>
+                          </a:prstGeom>
+                          <a:solidFill>
+                            <a:srgbClr val="FFFFFF"/>
+                          </a:solidFill>
+                          <a:ln w="9525">
+                            <a:solidFill>
+                              <a:srgbClr val="000000"/>
+                            </a:solidFill>
+                            <a:miter lim="800000"/>
+                            <a:headEnd/>
+                            <a:tailEnd/>
+                          </a:ln>
+                        </wps:spPr>
+                        <wps:txbx>
+                          <w:txbxContent>
+                            <w:p>
+                              <w:pPr>
+                                <w:spacing w:before="160" w:line="240" w:lineRule="auto"/>
+                                <w:rPr>
+                                  <w:sz w:val="24"/>
+                                  <w:szCs w:val="24"/>
+                                </w:rPr>
+                              </w:pPr>
+                              <w:r>
+                                <w:rPr>
+                                  <w:sz w:val="24"/>
+                                  <w:szCs w:val="24"/>
+                                </w:rPr>
+                                <w:t>Icono de reloj.</w:t>
+                              </w:r>
+                            </w:p>
+                            <w:p>
+                              <w:pPr>
+                                <w:spacing w:before="160" w:line="240" w:lineRule="auto"/>
+                                <w:rPr>
+                                  <w:sz w:val="24"/>
+                                  <w:szCs w:val="24"/>
+                                </w:rPr>
+                              </w:pPr>
+                              <w:r>
+                                <w:rPr>
+                                  <w:sz w:val="24"/>
+                                  <w:szCs w:val="24"/>
+                                </w:rPr>
+                                <w:t>Igual que la Figura 16.</w:t>
+                              </w:r>
+                            </w:p>
+                          </w:txbxContent>
+                        </wps:txbx>
+                        <wps:bodyPr rot="0" vert="horz" wrap="square" lIns="91440" tIns="45720" rIns="91440" bIns="45720" anchor="t" anchorCtr="0">
+                          <a:noAutofit/>
+                        </wps:bodyPr>
+                      </wps:wsp>
+                    </wpg:wgp>
+                  </a:graphicData>
+                </a:graphic>
+                <wp14:sizeRelH relativeFrom="margin">
+                  <wp14:pctWidth>0</wp14:pctWidth>
+                </wp14:sizeRelH>
+                <wp14:sizeRelV relativeFrom="margin">
+                  <wp14:pctHeight>0</wp14:pctHeight>
+                </wp14:sizeRelV>
+              </wp:anchor>
+            </w:drawing>
+          </mc:Choice>
+          <mc:Fallback>
+            <w:pict>
+              <v:group w14:anchorId="7A3E4C67" id="Group 94" o:spid="_x0000_s1090" style="position:absolute;left:0;text-align:left;margin-left:224.45pt;margin-top:124.15pt;width:202.25pt;height:57.05pt;z-index:251746304;mso-position-horizontal-relative:margin;mso-width-relative:margin;mso-height-relative:margin" coordorigin="-8355,-4229" coordsize="18328,4275" o:gfxdata="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">
+                <v:shape id="Straight Arrow Connector 95" o:spid="_x0000_s1091" type="#_x0000_t32" style="position:absolute;left:-8355;top:-2092;width:6574;height:520;flip:x;visibility:visible;mso-wrap-style:square" o:connectortype="straight" o:gfxdata="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" strokecolor="black [3200]" strokeweight=".5pt">
+                  <v:stroke endarrow="block" joinstyle="miter"/>
+                </v:shape>
+                <v:shape id="Text Box 2" o:spid="_x0000_s1092" type="#_x0000_t202" style="position:absolute;left:-1781;top:-4229;width:11753;height:4274;visibility:visible;mso-wrap-style:square;v-text-anchor:top" o:gfxdata="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">
+                  <v:textbox>
+                    <w:txbxContent>
+                      <w:p>
+                        <w:pPr>
+                          <w:spacing w:before="160" w:line="240" w:lineRule="auto"/>
+                          <w:rPr>
+                            <w:sz w:val="24"/>
+                            <w:szCs w:val="24"/>
+                          </w:rPr>
+                        </w:pPr>
+                        <w:r>
+                          <w:rPr>
+                            <w:sz w:val="24"/>
+                            <w:szCs w:val="24"/>
+                          </w:rPr>
+                          <w:t>Icono de reloj.</w:t>
+                        </w:r>
+                      </w:p>
+                      <w:p>
+                        <w:pPr>
+                          <w:spacing w:before="160" w:line="240" w:lineRule="auto"/>
+                          <w:rPr>
+                            <w:sz w:val="24"/>
+                            <w:szCs w:val="24"/>
+                          </w:rPr>
+                        </w:pPr>
+                        <w:r>
+                          <w:rPr>
+                            <w:sz w:val="24"/>
+                            <w:szCs w:val="24"/>
+                          </w:rPr>
+                          <w:t>Igual que la Figura 16.</w:t>
+                        </w:r>
+                      </w:p>
+                    </w:txbxContent>
+                  </v:textbox>
+                </v:shape>
+                <w10:wrap anchorx="margin"/>
+              </v:group>
+            </w:pict>
+          </mc:Fallback>
+        </mc:AlternateContent>
+      </w:r>
+      <w:r>
+        <w:rPr>
+          <w:noProof/>
+          <w:lang w:eastAsia="es-ES"/>
+        </w:rPr>
+        <mc:AlternateContent>
+          <mc:Choice Requires="wpg">
+            <w:drawing>
+              <wp:anchor distT="0" distB="0" distL="114300" distR="114300" simplePos="0" relativeHeight="251744256" behindDoc="0" locked="0" layoutInCell="1" allowOverlap="1" wp14:anchorId="58521771" wp14:editId="605A41C9">
+                <wp:simplePos x="0" y="0"/>
+                <wp:positionH relativeFrom="margin">
+                  <wp:posOffset>2850420</wp:posOffset>
+                </wp:positionH>
+                <wp:positionV relativeFrom="paragraph">
+                  <wp:posOffset>758038</wp:posOffset>
+                </wp:positionV>
+                <wp:extent cx="2475230" cy="818865"/>
+                <wp:effectExtent l="38100" t="0" r="20320" b="57785"/>
+                <wp:wrapNone/>
+                <wp:docPr id="91" name="Group 91"/>
+                <wp:cNvGraphicFramePr/>
+                <a:graphic xmlns:a="http://schemas.openxmlformats.org/drawingml/2006/main">
+                  <a:graphicData uri="http://schemas.microsoft.com/office/word/2010/wordprocessingGroup">
+                    <wpg:wgp>
+                      <wpg:cNvGrpSpPr/>
+                      <wpg:grpSpPr>
+                        <a:xfrm>
+                          <a:off x="0" y="0"/>
+                          <a:ext cx="2475230" cy="818865"/>
+                          <a:chOff x="-751884" y="-446124"/>
+                          <a:chExt cx="1873875" cy="513792"/>
+                        </a:xfrm>
+                      </wpg:grpSpPr>
+                      <wps:wsp>
+                        <wps:cNvPr id="92" name="Straight Arrow Connector 92"/>
+                        <wps:cNvCnPr>
+                          <a:stCxn id="93" idx="1"/>
+                        </wps:cNvCnPr>
+                        <wps:spPr>
+                          <a:xfrm flipH="1">
+                            <a:off x="-751884" y="-232368"/>
+                            <a:ext cx="698491" cy="300036"/>
+                          </a:xfrm>
+                          <a:prstGeom prst="straightConnector1">
+                            <a:avLst/>
+                          </a:prstGeom>
+                          <a:ln>
+                            <a:tailEnd type="triangle"/>
+                          </a:ln>
+                        </wps:spPr>
+                        <wps:style>
+                          <a:lnRef idx="1">
+                            <a:schemeClr val="dk1"/>
+                          </a:lnRef>
+                          <a:fillRef idx="0">
+                            <a:schemeClr val="dk1"/>
+                          </a:fillRef>
+                          <a:effectRef idx="0">
+                            <a:schemeClr val="dk1"/>
+                          </a:effectRef>
+                          <a:fontRef idx="minor">
+                            <a:schemeClr val="tx1"/>
+                          </a:fontRef>
+                        </wps:style>
+                        <wps:bodyPr/>
+                      </wps:wsp>
+                      <wps:wsp>
+                        <wps:cNvPr id="93" name="Text Box 2"/>
+                        <wps:cNvSpPr txBox="1">
+                          <a:spLocks noChangeArrowheads="1"/>
+                        </wps:cNvSpPr>
+                        <wps:spPr bwMode="auto">
+                          <a:xfrm>
+                            <a:off x="-53393" y="-446124"/>
+                            <a:ext cx="1175384" cy="427512"/>
+                          </a:xfrm>
+                          <a:prstGeom prst="rect">
+                            <a:avLst/>
+                          </a:prstGeom>
+                          <a:solidFill>
+                            <a:srgbClr val="FFFFFF"/>
+                          </a:solidFill>
+                          <a:ln w="9525">
+                            <a:solidFill>
+                              <a:srgbClr val="000000"/>
+                            </a:solidFill>
+                            <a:miter lim="800000"/>
+                            <a:headEnd/>
+                            <a:tailEnd/>
+                          </a:ln>
+                        </wps:spPr>
+                        <wps:txbx>
+                          <w:txbxContent>
+                            <w:p>
+                              <w:pPr>
+                                <w:spacing w:before="160" w:line="240" w:lineRule="auto"/>
+                                <w:rPr>
+                                  <w:sz w:val="24"/>
+                                  <w:szCs w:val="24"/>
+                                </w:rPr>
+                              </w:pPr>
+                              <w:r>
+                                <w:rPr>
+                                  <w:sz w:val="24"/>
+                                  <w:szCs w:val="24"/>
+                                </w:rPr>
+                                <w:t>Icono de calendario.</w:t>
+                              </w:r>
+                            </w:p>
+                            <w:p>
+                              <w:pPr>
+                                <w:spacing w:before="160" w:line="240" w:lineRule="auto"/>
+                                <w:rPr>
+                                  <w:sz w:val="24"/>
+                                  <w:szCs w:val="24"/>
+                                </w:rPr>
+                              </w:pPr>
+                              <w:r>
+                                <w:rPr>
+                                  <w:sz w:val="24"/>
+                                  <w:szCs w:val="24"/>
+                                </w:rPr>
+                                <w:t>Igual que la Figura 6.</w:t>
+                              </w:r>
+                            </w:p>
+                          </w:txbxContent>
+                        </wps:txbx>
+                        <wps:bodyPr rot="0" vert="horz" wrap="square" lIns="91440" tIns="45720" rIns="91440" bIns="45720" anchor="t" anchorCtr="0">
+                          <a:noAutofit/>
+                        </wps:bodyPr>
+                      </wps:wsp>
+                    </wpg:wgp>
+                  </a:graphicData>
+                </a:graphic>
+                <wp14:sizeRelH relativeFrom="margin">
+                  <wp14:pctWidth>0</wp14:pctWidth>
+                </wp14:sizeRelH>
+                <wp14:sizeRelV relativeFrom="margin">
+                  <wp14:pctHeight>0</wp14:pctHeight>
+                </wp14:sizeRelV>
+              </wp:anchor>
+            </w:drawing>
+          </mc:Choice>
+          <mc:Fallback>
+            <w:pict>
+              <v:group w14:anchorId="58521771" id="Group 91" o:spid="_x0000_s1093" style="position:absolute;left:0;text-align:left;margin-left:224.45pt;margin-top:59.7pt;width:194.9pt;height:64.5pt;z-index:251744256;mso-position-horizontal-relative:margin;mso-width-relative:margin;mso-height-relative:margin" coordorigin="-7518,-4461" coordsize="18738,5137" o:gfxdata="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">
+                <v:shape id="Straight Arrow Connector 92" o:spid="_x0000_s1094" type="#_x0000_t32" style="position:absolute;left:-7518;top:-2323;width:6985;height:2999;flip:x;visibility:visible;mso-wrap-style:square" o:connectortype="straight" o:gfxdata="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" strokecolor="black [3200]" strokeweight=".5pt">
+                  <v:stroke endarrow="block" joinstyle="miter"/>
+                </v:shape>
+                <v:shape id="Text Box 2" o:spid="_x0000_s1095" type="#_x0000_t202" style="position:absolute;left:-533;top:-4461;width:11752;height:4275;visibility:visible;mso-wrap-style:square;v-text-anchor:top" o:gfxdata="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">
+                  <v:textbox>
+                    <w:txbxContent>
+                      <w:p>
+                        <w:pPr>
+                          <w:spacing w:before="160" w:line="240" w:lineRule="auto"/>
+                          <w:rPr>
+                            <w:sz w:val="24"/>
+                            <w:szCs w:val="24"/>
+                          </w:rPr>
+                        </w:pPr>
+                        <w:r>
+                          <w:rPr>
+                            <w:sz w:val="24"/>
+                            <w:szCs w:val="24"/>
+                          </w:rPr>
+                          <w:t>Icono de calendario.</w:t>
+                        </w:r>
+                      </w:p>
+                      <w:p>
+                        <w:pPr>
+                          <w:spacing w:before="160" w:line="240" w:lineRule="auto"/>
+                          <w:rPr>
+                            <w:sz w:val="24"/>
+                            <w:szCs w:val="24"/>
+                          </w:rPr>
+                        </w:pPr>
+                        <w:r>
+                          <w:rPr>
+                            <w:sz w:val="24"/>
+                            <w:szCs w:val="24"/>
+                          </w:rPr>
+                          <w:t>Igual que la Figura 6.</w:t>
+                        </w:r>
+                      </w:p>
+                    </w:txbxContent>
+                  </v:textbox>
+                </v:shape>
+                <w10:wrap anchorx="margin"/>
+              </v:group>
+            </w:pict>
+          </mc:Fallback>
+        </mc:AlternateContent>
+      </w:r>
+      <w:r>
+        <w:rPr>
           <w:noProof/>
           <w:sz w:val="24"/>
           <w:szCs w:val="24"/>
@@ -11271,6 +11695,8 @@
           </wp:inline>
         </w:drawing>
       </w:r>
+      <w:bookmarkStart w:id="0" w:name="_GoBack"/>
+      <w:bookmarkEnd w:id="0"/>
     </w:p>
     <w:p>
       <w:pPr>
@@ -14387,8 +14813,6 @@
       <w:pPr>
         <w:jc w:val="center"/>
       </w:pPr>
-      <w:bookmarkStart w:id="0" w:name="_GoBack"/>
-      <w:bookmarkEnd w:id="0"/>
       <w:r>
         <w:rPr>
           <w:noProof/>
@@ -14846,7 +15270,7 @@
 <w:ftr xmlns:wpc="http://schemas.microsoft.com/office/word/2010/wordprocessingCanvas" xmlns:mc="http://schemas.openxmlformats.org/markup-compatibility/2006" xmlns:o="urn:schemas-microsoft-com:office:office" xmlns:r="http://schemas.openxmlformats.org/officeDocument/2006/relationships" xmlns:m="http://schemas.openxmlformats.org/officeDocument/2006/math" xmlns:v="urn:schemas-microsoft-com:vml" xmlns:wp14="http://schemas.microsoft.com/office/word/2010/wordprocessingDrawing" xmlns:wp="http://schemas.openxmlformats.org/drawingml/2006/wordprocessingDrawing" xmlns:w10="urn:schemas-microsoft-com:office:word" xmlns:w="http://schemas.openxmlformats.org/wordprocessingml/2006/main" xmlns:w14="http://schemas.microsoft.com/office/word/2010/wordml" xmlns:w15="http://schemas.microsoft.com/office/word/2012/wordml" xmlns:wpg="http://schemas.microsoft.com/office/word/2010/wordprocessingGroup" xmlns:wpi="http://schemas.microsoft.com/office/word/2010/wordprocessingInk" xmlns:wne="http://schemas.microsoft.com/office/word/2006/wordml" xmlns:wps="http://schemas.microsoft.com/office/word/2010/wordprocessingShape" mc:Ignorable="w14 w15 wp14">
   <w:sdt>
     <w:sdtPr>
-      <w:id w:val="-574743884"/>
+      <w:id w:val="-500122468"/>
       <w:docPartObj>
         <w:docPartGallery w:val="Page Numbers (Bottom of Page)"/>
         <w:docPartUnique/>
@@ -14864,7 +15288,7 @@
           <w:jc w:val="right"/>
         </w:pPr>
         <w:r>
-          <w:t>13</w:t>
+          <w:t>14</w:t>
         </w:r>
       </w:p>
     </w:sdtContent>
@@ -14899,7 +15323,7 @@
           <w:jc w:val="right"/>
         </w:pPr>
         <w:r>
-          <w:t>14</w:t>
+          <w:t>13</w:t>
         </w:r>
       </w:p>
     </w:sdtContent>
@@ -17205,7 +17629,7 @@
 </file>
 
 <file path=customXml/itemProps1.xml><?xml version="1.0" encoding="utf-8"?>
-<ds:datastoreItem xmlns:ds="http://schemas.openxmlformats.org/officeDocument/2006/customXml" ds:itemID="{2D0130F4-7988-4F40-9A75-BC232ECF82A4}">
+<ds:datastoreItem xmlns:ds="http://schemas.openxmlformats.org/officeDocument/2006/customXml" ds:itemID="{9D9A80D3-143A-40F6-A2BF-0F50DE27EF25}">
   <ds:schemaRefs>
     <ds:schemaRef ds:uri="http://schemas.openxmlformats.org/officeDocument/2006/bibliography"/>
   </ds:schemaRefs>

</xml_diff>

<commit_message>
Correccion apostrofes nueva mascota y consulta mascota; update docu. Testeo uni
</commit_message>
<xml_diff>
--- a/Documento de entrega/Informe APP.docx
+++ b/Documento de entrega/Informe APP.docx
@@ -1612,8 +1612,8 @@
         </w:rPr>
         <w:drawing>
           <wp:inline distT="0" distB="0" distL="0" distR="0" wp14:anchorId="15653829" wp14:editId="672848CB">
-            <wp:extent cx="3696216" cy="5801535"/>
-            <wp:effectExtent l="0" t="0" r="0" b="8890"/>
+            <wp:extent cx="3321537" cy="5213444"/>
+            <wp:effectExtent l="0" t="0" r="0" b="6350"/>
             <wp:docPr id="4" name="Picture 4"/>
             <wp:cNvGraphicFramePr>
               <a:graphicFrameLocks xmlns:a="http://schemas.openxmlformats.org/drawingml/2006/main" noChangeAspect="1"/>
@@ -1640,7 +1640,7 @@
                   <pic:spPr>
                     <a:xfrm>
                       <a:off x="0" y="0"/>
-                      <a:ext cx="3696216" cy="5801535"/>
+                      <a:ext cx="3344040" cy="5248765"/>
                     </a:xfrm>
                     <a:prstGeom prst="rect">
                       <a:avLst/>
@@ -1812,6 +1812,54 @@
           <w:szCs w:val="24"/>
         </w:rPr>
         <w:t>En caso de que no exista el tipo de animal en la lista mencionada anteriormente, se tendrá que introducir.</w:t>
+      </w:r>
+    </w:p>
+    <w:p>
+      <w:pPr>
+        <w:pStyle w:val="ListParagraph"/>
+        <w:ind w:left="425"/>
+        <w:contextualSpacing w:val="0"/>
+        <w:jc w:val="both"/>
+        <w:rPr>
+          <w:rFonts w:ascii="Calibri" w:hAnsi="Calibri"/>
+          <w:sz w:val="24"/>
+          <w:szCs w:val="24"/>
+        </w:rPr>
+      </w:pPr>
+      <w:r>
+        <w:rPr>
+          <w:rFonts w:ascii="Calibri" w:hAnsi="Calibri"/>
+          <w:sz w:val="24"/>
+          <w:szCs w:val="24"/>
+        </w:rPr>
+        <w:t>No</w:t>
+      </w:r>
+      <w:r>
+        <w:rPr>
+          <w:rFonts w:ascii="Calibri" w:hAnsi="Calibri"/>
+          <w:b/>
+          <w:sz w:val="24"/>
+          <w:szCs w:val="24"/>
+        </w:rPr>
+        <w:t xml:space="preserve"> se podrán añadir </w:t>
+      </w:r>
+      <w:r>
+        <w:rPr>
+          <w:rFonts w:ascii="Calibri" w:hAnsi="Calibri"/>
+          <w:b/>
+          <w:sz w:val="24"/>
+          <w:szCs w:val="24"/>
+        </w:rPr>
+        <w:t>apóstrofes en los campos nombre, tipo de animal, medicación y alergia</w:t>
+      </w:r>
+      <w:r>
+        <w:rPr>
+          <w:rFonts w:ascii="Calibri" w:hAnsi="Calibri"/>
+          <w:b/>
+          <w:sz w:val="24"/>
+          <w:szCs w:val="24"/>
+        </w:rPr>
+        <w:t>, debido a que afectan, considerablemente, a las consultas realizadas a la base de datos.</w:t>
       </w:r>
     </w:p>
     <w:p>
@@ -3275,7 +3323,11 @@
           </mc:Choice>
           <mc:Fallback>
             <w:pict>
-              <v:shape w14:anchorId="6036B381" id="Text Box 8" o:spid="_x0000_s1041" type="#_x0000_t202" style="position:absolute;left:0;text-align:left;margin-left:0;margin-top:34.25pt;width:226.25pt;height:.05pt;z-index:251663360;visibility:visible;mso-wrap-style:square;mso-wrap-distance-left:9pt;mso-wrap-distance-top:0;mso-wrap-distance-right:9pt;mso-wrap-distance-bottom:0;mso-position-horizontal:left;mso-position-horizontal-relative:margin;mso-position-vertical:absolute;mso-position-vertical-relative:text;v-text-anchor:top" o:gfxdata="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" stroked="f">
+              <v:shapetype w14:anchorId="6036B381" id="_x0000_t202" coordsize="21600,21600" o:spt="202" path="m,l,21600r21600,l21600,xe">
+                <v:stroke joinstyle="miter"/>
+                <v:path gradientshapeok="t" o:connecttype="rect"/>
+              </v:shapetype>
+              <v:shape id="Text Box 8" o:spid="_x0000_s1041" type="#_x0000_t202" style="position:absolute;left:0;text-align:left;margin-left:0;margin-top:34.25pt;width:226.25pt;height:.05pt;z-index:251663360;visibility:visible;mso-wrap-style:square;mso-wrap-distance-left:9pt;mso-wrap-distance-top:0;mso-wrap-distance-right:9pt;mso-wrap-distance-bottom:0;mso-position-horizontal:left;mso-position-horizontal-relative:margin;mso-position-vertical:absolute;mso-position-vertical-relative:text;v-text-anchor:top" o:gfxdata="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" stroked="f">
                 <v:textbox style="mso-fit-shape-to-text:t" inset="0,0,0,0">
                   <w:txbxContent>
                     <w:p>
@@ -4907,6 +4959,116 @@
           <w:sz w:val="24"/>
           <w:szCs w:val="24"/>
         </w:rPr>
+      </w:pPr>
+      <w:r>
+        <w:rPr>
+          <w:rFonts w:ascii="Calibri" w:hAnsi="Calibri"/>
+          <w:sz w:val="24"/>
+          <w:szCs w:val="24"/>
+        </w:rPr>
+        <w:t xml:space="preserve">Por otra parte, podemos consultar o modificar todos los datos de la mascota seleccionando la opción </w:t>
+      </w:r>
+      <w:r>
+        <w:rPr>
+          <w:rFonts w:ascii="Calibri" w:hAnsi="Calibri"/>
+          <w:b/>
+          <w:sz w:val="24"/>
+          <w:szCs w:val="24"/>
+        </w:rPr>
+        <w:t>Modificar mascota</w:t>
+      </w:r>
+      <w:r>
+        <w:rPr>
+          <w:rFonts w:ascii="Calibri" w:hAnsi="Calibri"/>
+          <w:sz w:val="24"/>
+          <w:szCs w:val="24"/>
+        </w:rPr>
+        <w:t>.</w:t>
+      </w:r>
+    </w:p>
+    <w:p>
+      <w:pPr>
+        <w:pStyle w:val="ListParagraph"/>
+        <w:ind w:left="425"/>
+        <w:contextualSpacing w:val="0"/>
+        <w:jc w:val="both"/>
+        <w:rPr>
+          <w:rFonts w:ascii="Calibri" w:hAnsi="Calibri"/>
+          <w:sz w:val="24"/>
+          <w:szCs w:val="24"/>
+        </w:rPr>
+      </w:pPr>
+      <w:r>
+        <w:rPr>
+          <w:rFonts w:ascii="Calibri" w:hAnsi="Calibri"/>
+          <w:sz w:val="24"/>
+          <w:szCs w:val="24"/>
+        </w:rPr>
+        <w:t>No</w:t>
+      </w:r>
+      <w:r>
+        <w:rPr>
+          <w:rFonts w:ascii="Calibri" w:hAnsi="Calibri"/>
+          <w:b/>
+          <w:sz w:val="24"/>
+          <w:szCs w:val="24"/>
+        </w:rPr>
+        <w:t xml:space="preserve"> se podrán añadir </w:t>
+      </w:r>
+      <w:r>
+        <w:rPr>
+          <w:rFonts w:ascii="Calibri" w:hAnsi="Calibri"/>
+          <w:b/>
+          <w:sz w:val="24"/>
+          <w:szCs w:val="24"/>
+        </w:rPr>
+        <w:t xml:space="preserve">apóstrofes en los campos </w:t>
+      </w:r>
+      <w:bookmarkStart w:id="0" w:name="_GoBack"/>
+      <w:bookmarkEnd w:id="0"/>
+      <w:r>
+        <w:rPr>
+          <w:rFonts w:ascii="Calibri" w:hAnsi="Calibri"/>
+          <w:b/>
+          <w:sz w:val="24"/>
+          <w:szCs w:val="24"/>
+        </w:rPr>
+        <w:t>medicación y alergia</w:t>
+      </w:r>
+      <w:r>
+        <w:rPr>
+          <w:rFonts w:ascii="Calibri" w:hAnsi="Calibri"/>
+          <w:b/>
+          <w:sz w:val="24"/>
+          <w:szCs w:val="24"/>
+        </w:rPr>
+        <w:t>, debido a que afectan, considerablemente, a las consultas realizadas a la base de datos.</w:t>
+      </w:r>
+    </w:p>
+    <w:p>
+      <w:pPr>
+        <w:pStyle w:val="ListParagraph"/>
+        <w:ind w:left="426"/>
+        <w:contextualSpacing w:val="0"/>
+        <w:jc w:val="both"/>
+        <w:rPr>
+          <w:rFonts w:ascii="Calibri" w:hAnsi="Calibri"/>
+          <w:sz w:val="24"/>
+          <w:szCs w:val="24"/>
+        </w:rPr>
+      </w:pPr>
+    </w:p>
+    <w:p>
+      <w:pPr>
+        <w:pStyle w:val="ListParagraph"/>
+        <w:ind w:left="426"/>
+        <w:contextualSpacing w:val="0"/>
+        <w:jc w:val="both"/>
+        <w:rPr>
+          <w:rFonts w:ascii="Calibri" w:hAnsi="Calibri"/>
+          <w:sz w:val="24"/>
+          <w:szCs w:val="24"/>
+        </w:rPr>
         <w:sectPr>
           <w:footerReference w:type="first" r:id="rId31"/>
           <w:pgSz w:w="11906" w:h="16838"/>
@@ -4917,31 +5079,6 @@
           <w:docGrid w:linePitch="360"/>
         </w:sectPr>
       </w:pPr>
-      <w:r>
-        <w:rPr>
-          <w:rFonts w:ascii="Calibri" w:hAnsi="Calibri"/>
-          <w:sz w:val="24"/>
-          <w:szCs w:val="24"/>
-        </w:rPr>
-        <w:t xml:space="preserve">Por otra parte, podemos consultar o modificar todos los datos de la mascota seleccionando la opción </w:t>
-      </w:r>
-      <w:r>
-        <w:rPr>
-          <w:rFonts w:ascii="Calibri" w:hAnsi="Calibri"/>
-          <w:b/>
-          <w:sz w:val="24"/>
-          <w:szCs w:val="24"/>
-        </w:rPr>
-        <w:t>Modificar mascota</w:t>
-      </w:r>
-      <w:r>
-        <w:rPr>
-          <w:rFonts w:ascii="Calibri" w:hAnsi="Calibri"/>
-          <w:sz w:val="24"/>
-          <w:szCs w:val="24"/>
-        </w:rPr>
-        <w:t>.</w:t>
-      </w:r>
     </w:p>
     <w:p>
       <w:pPr>
@@ -9825,11 +9962,21 @@
           <w:sz w:val="24"/>
           <w:szCs w:val="24"/>
         </w:rPr>
-        <w:t xml:space="preserve">Por otra parte, no se podrán añadir tipos de cita que contengan </w:t>
-      </w:r>
-      <w:r>
-        <w:rPr>
-          <w:rFonts w:ascii="Calibri" w:hAnsi="Calibri"/>
+        <w:t xml:space="preserve">Por otra parte, </w:t>
+      </w:r>
+      <w:r>
+        <w:rPr>
+          <w:rFonts w:ascii="Calibri" w:hAnsi="Calibri"/>
+          <w:b/>
+          <w:sz w:val="24"/>
+          <w:szCs w:val="24"/>
+        </w:rPr>
+        <w:t xml:space="preserve">no se podrán añadir tipos de cita que contengan </w:t>
+      </w:r>
+      <w:r>
+        <w:rPr>
+          <w:rFonts w:ascii="Calibri" w:hAnsi="Calibri"/>
+          <w:b/>
           <w:sz w:val="24"/>
           <w:szCs w:val="24"/>
         </w:rPr>
@@ -9838,6 +9985,7 @@
       <w:r>
         <w:rPr>
           <w:rFonts w:ascii="Calibri" w:hAnsi="Calibri"/>
+          <w:b/>
           <w:sz w:val="24"/>
           <w:szCs w:val="24"/>
         </w:rPr>
@@ -11695,8 +11843,6 @@
           </wp:inline>
         </w:drawing>
       </w:r>
-      <w:bookmarkStart w:id="0" w:name="_GoBack"/>
-      <w:bookmarkEnd w:id="0"/>
     </w:p>
     <w:p>
       <w:pPr>
@@ -17629,7 +17775,7 @@
 </file>
 
 <file path=customXml/itemProps1.xml><?xml version="1.0" encoding="utf-8"?>
-<ds:datastoreItem xmlns:ds="http://schemas.openxmlformats.org/officeDocument/2006/customXml" ds:itemID="{9D9A80D3-143A-40F6-A2BF-0F50DE27EF25}">
+<ds:datastoreItem xmlns:ds="http://schemas.openxmlformats.org/officeDocument/2006/customXml" ds:itemID="{6926B33B-6304-49B5-AC7D-36694E53CE82}">
   <ds:schemaRefs>
     <ds:schemaRef ds:uri="http://schemas.openxmlformats.org/officeDocument/2006/bibliography"/>
   </ds:schemaRefs>

</xml_diff>